<commit_message>
Update TODO and report.
Update TODO and report according to the changes made.
</commit_message>
<xml_diff>
--- a/ICG_Assignment_Report.docx
+++ b/ICG_Assignment_Report.docx
@@ -23,8 +23,6 @@
               <w:rFonts w:eastAsia="Times New Roman"/>
             </w:rPr>
           </w:pPr>
-          <w:bookmarkStart w:id="0" w:name="_GoBack"/>
-          <w:bookmarkEnd w:id="0"/>
           <w:r>
             <w:rPr>
               <w:noProof/>
@@ -33,7 +31,7 @@
             <mc:AlternateContent>
               <mc:Choice Requires="wps">
                 <w:drawing>
-                  <wp:anchor distT="0" distB="0" distL="182880" distR="182880" simplePos="0" relativeHeight="251660288" behindDoc="0" locked="0" layoutInCell="1" allowOverlap="1">
+                  <wp:anchor distT="0" distB="0" distL="182880" distR="182880" simplePos="0" relativeHeight="251660288" behindDoc="0" locked="0" layoutInCell="1" allowOverlap="1" wp14:anchorId="0F7E360C" wp14:editId="77EC1A89">
                     <wp:simplePos x="0" y="0"/>
                     <wp:positionH relativeFrom="margin">
                       <wp:align>center</wp:align>
@@ -251,7 +249,7 @@
             <mc:AlternateContent>
               <mc:Choice Requires="wps">
                 <w:drawing>
-                  <wp:anchor distT="0" distB="0" distL="114300" distR="114300" simplePos="0" relativeHeight="251659264" behindDoc="0" locked="0" layoutInCell="1" allowOverlap="1">
+                  <wp:anchor distT="0" distB="0" distL="114300" distR="114300" simplePos="0" relativeHeight="251659264" behindDoc="0" locked="0" layoutInCell="1" allowOverlap="1" wp14:anchorId="37C2F21B" wp14:editId="4CCEC4DC">
                     <wp:simplePos x="0" y="0"/>
                     <wp:positionH relativeFrom="margin">
                       <wp:align>right</wp:align>
@@ -503,133 +501,21 @@
           <w:szCs w:val="18"/>
         </w:rPr>
       </w:pPr>
-      <w:proofErr w:type="spellStart"/>
-      <w:proofErr w:type="gramStart"/>
+      <w:commentRangeStart w:id="0"/>
       <w:r>
         <w:rPr>
           <w:rFonts w:ascii="Consolas" w:hAnsi="Consolas" w:cs="Consolas"/>
           <w:sz w:val="18"/>
           <w:szCs w:val="18"/>
         </w:rPr>
-        <w:t>gcc</w:t>
-      </w:r>
-      <w:proofErr w:type="spellEnd"/>
-      <w:proofErr w:type="gramEnd"/>
+        <w:t>gcc -o assignment assignment.c shader.c matlib.c -lGL -lGLEW -lglut -lm</w:t>
+      </w:r>
+      <w:commentRangeEnd w:id="0"/>
       <w:r>
         <w:rPr>
-          <w:rFonts w:ascii="Consolas" w:hAnsi="Consolas" w:cs="Consolas"/>
-          <w:sz w:val="18"/>
-          <w:szCs w:val="18"/>
+          <w:rStyle w:val="CommentReference"/>
         </w:rPr>
-        <w:t xml:space="preserve"> -o assignment </w:t>
-      </w:r>
-      <w:proofErr w:type="spellStart"/>
-      <w:r>
-        <w:rPr>
-          <w:rFonts w:ascii="Consolas" w:hAnsi="Consolas" w:cs="Consolas"/>
-          <w:sz w:val="18"/>
-          <w:szCs w:val="18"/>
-        </w:rPr>
-        <w:t>assignment.c</w:t>
-      </w:r>
-      <w:proofErr w:type="spellEnd"/>
-      <w:r>
-        <w:rPr>
-          <w:rFonts w:ascii="Consolas" w:hAnsi="Consolas" w:cs="Consolas"/>
-          <w:sz w:val="18"/>
-          <w:szCs w:val="18"/>
-        </w:rPr>
-        <w:t xml:space="preserve"> </w:t>
-      </w:r>
-      <w:proofErr w:type="spellStart"/>
-      <w:r>
-        <w:rPr>
-          <w:rFonts w:ascii="Consolas" w:hAnsi="Consolas" w:cs="Consolas"/>
-          <w:sz w:val="18"/>
-          <w:szCs w:val="18"/>
-        </w:rPr>
-        <w:t>shader.c</w:t>
-      </w:r>
-      <w:proofErr w:type="spellEnd"/>
-      <w:r>
-        <w:rPr>
-          <w:rFonts w:ascii="Consolas" w:hAnsi="Consolas" w:cs="Consolas"/>
-          <w:sz w:val="18"/>
-          <w:szCs w:val="18"/>
-        </w:rPr>
-        <w:t xml:space="preserve"> </w:t>
-      </w:r>
-      <w:proofErr w:type="spellStart"/>
-      <w:r>
-        <w:rPr>
-          <w:rFonts w:ascii="Consolas" w:hAnsi="Consolas" w:cs="Consolas"/>
-          <w:sz w:val="18"/>
-          <w:szCs w:val="18"/>
-        </w:rPr>
-        <w:t>matlib.c</w:t>
-      </w:r>
-      <w:proofErr w:type="spellEnd"/>
-      <w:r>
-        <w:rPr>
-          <w:rFonts w:ascii="Consolas" w:hAnsi="Consolas" w:cs="Consolas"/>
-          <w:sz w:val="18"/>
-          <w:szCs w:val="18"/>
-        </w:rPr>
-        <w:t xml:space="preserve"> -</w:t>
-      </w:r>
-      <w:proofErr w:type="spellStart"/>
-      <w:r>
-        <w:rPr>
-          <w:rFonts w:ascii="Consolas" w:hAnsi="Consolas" w:cs="Consolas"/>
-          <w:sz w:val="18"/>
-          <w:szCs w:val="18"/>
-        </w:rPr>
-        <w:t>lGL</w:t>
-      </w:r>
-      <w:proofErr w:type="spellEnd"/>
-      <w:r>
-        <w:rPr>
-          <w:rFonts w:ascii="Consolas" w:hAnsi="Consolas" w:cs="Consolas"/>
-          <w:sz w:val="18"/>
-          <w:szCs w:val="18"/>
-        </w:rPr>
-        <w:t xml:space="preserve"> -</w:t>
-      </w:r>
-      <w:proofErr w:type="spellStart"/>
-      <w:r>
-        <w:rPr>
-          <w:rFonts w:ascii="Consolas" w:hAnsi="Consolas" w:cs="Consolas"/>
-          <w:sz w:val="18"/>
-          <w:szCs w:val="18"/>
-        </w:rPr>
-        <w:t>lGLEW</w:t>
-      </w:r>
-      <w:proofErr w:type="spellEnd"/>
-      <w:r>
-        <w:rPr>
-          <w:rFonts w:ascii="Consolas" w:hAnsi="Consolas" w:cs="Consolas"/>
-          <w:sz w:val="18"/>
-          <w:szCs w:val="18"/>
-        </w:rPr>
-        <w:t xml:space="preserve"> -</w:t>
-      </w:r>
-      <w:proofErr w:type="spellStart"/>
-      <w:r>
-        <w:rPr>
-          <w:rFonts w:ascii="Consolas" w:hAnsi="Consolas" w:cs="Consolas"/>
-          <w:sz w:val="18"/>
-          <w:szCs w:val="18"/>
-        </w:rPr>
-        <w:t>lglut</w:t>
-      </w:r>
-      <w:proofErr w:type="spellEnd"/>
-      <w:r>
-        <w:rPr>
-          <w:rFonts w:ascii="Consolas" w:hAnsi="Consolas" w:cs="Consolas"/>
-          <w:sz w:val="18"/>
-          <w:szCs w:val="18"/>
-        </w:rPr>
-        <w:t xml:space="preserve"> -lm</w:t>
+        <w:commentReference w:id="0"/>
       </w:r>
     </w:p>
     <w:p>
@@ -652,15 +538,7 @@
     </w:p>
     <w:p>
       <w:r>
-        <w:t xml:space="preserve">General controls </w:t>
-      </w:r>
-      <w:proofErr w:type="gramStart"/>
-      <w:r>
-        <w:t>are shown</w:t>
-      </w:r>
-      <w:proofErr w:type="gramEnd"/>
-      <w:r>
-        <w:t xml:space="preserve"> in the </w:t>
+        <w:t xml:space="preserve">General controls are shown in the </w:t>
       </w:r>
       <w:r>
         <w:fldChar w:fldCharType="begin"/>
@@ -691,7 +569,7 @@
       <w:pPr>
         <w:pStyle w:val="Caption"/>
       </w:pPr>
-      <w:bookmarkStart w:id="1" w:name="_Ref441687038"/>
+      <w:bookmarkStart w:id="2" w:name="_Ref441687038"/>
       <w:r>
         <w:t xml:space="preserve">Table </w:t>
       </w:r>
@@ -713,7 +591,7 @@
       <w:r>
         <w:fldChar w:fldCharType="end"/>
       </w:r>
-      <w:bookmarkEnd w:id="1"/>
+      <w:bookmarkEnd w:id="2"/>
       <w:r>
         <w:t>. General controls.</w:t>
       </w:r>
@@ -816,18 +694,10 @@
         <w:pStyle w:val="TableAfter"/>
       </w:pPr>
       <w:r>
-        <w:t xml:space="preserve">Light controls </w:t>
-      </w:r>
-      <w:proofErr w:type="gramStart"/>
-      <w:r>
-        <w:t xml:space="preserve">are </w:t>
-      </w:r>
-      <w:r>
-        <w:t>presented</w:t>
-      </w:r>
-      <w:proofErr w:type="gramEnd"/>
-      <w:r>
-        <w:t xml:space="preserve"> in the </w:t>
+        <w:t xml:space="preserve">Light controls are </w:t>
+      </w:r>
+      <w:r>
+        <w:t xml:space="preserve">presented in the </w:t>
       </w:r>
       <w:r>
         <w:fldChar w:fldCharType="begin"/>
@@ -864,7 +734,7 @@
       <w:pPr>
         <w:pStyle w:val="Caption"/>
       </w:pPr>
-      <w:bookmarkStart w:id="2" w:name="_Ref441686171"/>
+      <w:bookmarkStart w:id="3" w:name="_Ref441686171"/>
       <w:r>
         <w:t xml:space="preserve">Table </w:t>
       </w:r>
@@ -886,7 +756,7 @@
       <w:r>
         <w:fldChar w:fldCharType="end"/>
       </w:r>
-      <w:bookmarkEnd w:id="2"/>
+      <w:bookmarkEnd w:id="3"/>
       <w:r>
         <w:t>. Light controls.</w:t>
       </w:r>
@@ -1089,15 +959,7 @@
         <w:pStyle w:val="TableAfter"/>
       </w:pPr>
       <w:r>
-        <w:t xml:space="preserve">Camera controls </w:t>
-      </w:r>
-      <w:proofErr w:type="gramStart"/>
-      <w:r>
-        <w:t>are presented</w:t>
-      </w:r>
-      <w:proofErr w:type="gramEnd"/>
-      <w:r>
-        <w:t xml:space="preserve"> in the </w:t>
+        <w:t xml:space="preserve">Camera controls are presented in the </w:t>
       </w:r>
       <w:r>
         <w:fldChar w:fldCharType="begin"/>
@@ -1128,7 +990,7 @@
       <w:pPr>
         <w:pStyle w:val="Caption"/>
       </w:pPr>
-      <w:bookmarkStart w:id="3" w:name="_Ref441686398"/>
+      <w:bookmarkStart w:id="4" w:name="_Ref441686398"/>
       <w:r>
         <w:t xml:space="preserve">Table </w:t>
       </w:r>
@@ -1150,7 +1012,7 @@
       <w:r>
         <w:fldChar w:fldCharType="end"/>
       </w:r>
-      <w:bookmarkEnd w:id="3"/>
+      <w:bookmarkEnd w:id="4"/>
       <w:r>
         <w:t>. Camera controls.</w:t>
       </w:r>
@@ -1241,15 +1103,7 @@
               <w:pStyle w:val="TableContents"/>
             </w:pPr>
             <w:r>
-              <w:t xml:space="preserve">Moves camera in negative/positive direction of x, y or </w:t>
-            </w:r>
-            <w:proofErr w:type="gramStart"/>
-            <w:r>
-              <w:t>z axis</w:t>
-            </w:r>
-            <w:proofErr w:type="gramEnd"/>
-            <w:r>
-              <w:t>.</w:t>
+              <w:t>Moves camera in negative/positive direction of x, y or z axis.</w:t>
             </w:r>
           </w:p>
         </w:tc>
@@ -1283,15 +1137,7 @@
               <w:pStyle w:val="TableContents"/>
             </w:pPr>
             <w:r>
-              <w:t xml:space="preserve">Moves point of look in negative/positive direction of x, y or </w:t>
-            </w:r>
-            <w:proofErr w:type="gramStart"/>
-            <w:r>
-              <w:t>z axis</w:t>
-            </w:r>
-            <w:proofErr w:type="gramEnd"/>
-            <w:r>
-              <w:t>.</w:t>
+              <w:t>Moves point of look in negative/positive direction of x, y or z axis.</w:t>
             </w:r>
           </w:p>
         </w:tc>
@@ -1415,15 +1261,7 @@
     </w:p>
     <w:p>
       <w:r>
-        <w:t xml:space="preserve">The list of implemented items </w:t>
-      </w:r>
-      <w:proofErr w:type="gramStart"/>
-      <w:r>
-        <w:t>can be found</w:t>
-      </w:r>
-      <w:proofErr w:type="gramEnd"/>
-      <w:r>
-        <w:t xml:space="preserve"> in the </w:t>
+        <w:t xml:space="preserve">The list of implemented items can be found in the </w:t>
       </w:r>
       <w:r>
         <w:fldChar w:fldCharType="begin"/>
@@ -1451,7 +1289,7 @@
       <w:pPr>
         <w:pStyle w:val="Caption"/>
       </w:pPr>
-      <w:bookmarkStart w:id="4" w:name="_Ref441693101"/>
+      <w:bookmarkStart w:id="5" w:name="_Ref441693101"/>
       <w:r>
         <w:t xml:space="preserve">Table </w:t>
       </w:r>
@@ -1473,7 +1311,7 @@
       <w:r>
         <w:fldChar w:fldCharType="end"/>
       </w:r>
-      <w:bookmarkEnd w:id="4"/>
+      <w:bookmarkEnd w:id="5"/>
       <w:r>
         <w:t>. Items implemented in the program.</w:t>
       </w:r>
@@ -1486,7 +1324,7 @@
         <w:tblLook w:val="04A0" w:firstRow="1" w:lastRow="0" w:firstColumn="1" w:lastColumn="0" w:noHBand="0" w:noVBand="1"/>
       </w:tblPr>
       <w:tblGrid>
-        <w:gridCol w:w="6169"/>
+        <w:gridCol w:w="7467"/>
         <w:gridCol w:w="788"/>
       </w:tblGrid>
       <w:tr>
@@ -1541,7 +1379,6 @@
         <w:tc>
           <w:tcPr>
             <w:tcW w:w="0" w:type="auto"/>
-            <w:gridSpan w:val="2"/>
             <w:vAlign w:val="center"/>
           </w:tcPr>
           <w:p>
@@ -1556,6 +1393,26 @@
                 <w:b/>
               </w:rPr>
               <w:t>User manual</w:t>
+            </w:r>
+          </w:p>
+        </w:tc>
+        <w:tc>
+          <w:tcPr>
+            <w:tcW w:w="0" w:type="auto"/>
+            <w:vAlign w:val="center"/>
+          </w:tcPr>
+          <w:p>
+            <w:pPr>
+              <w:pStyle w:val="TableContents"/>
+              <w:rPr>
+                <w:b/>
+              </w:rPr>
+            </w:pPr>
+            <w:r>
+              <w:rPr>
+                <w:b/>
+              </w:rPr>
+              <w:t>1</w:t>
             </w:r>
           </w:p>
         </w:tc>
@@ -1630,7 +1487,108 @@
               <w:tab/>
             </w:r>
             <w:r>
-              <w:t>Number of geometric entities defined by the user: 2</w:t>
+              <w:t xml:space="preserve">Number of geometric entities defined by the user: </w:t>
+            </w:r>
+            <w:r>
+              <w:t>3</w:t>
+            </w:r>
+          </w:p>
+          <w:p>
+            <w:pPr>
+              <w:pStyle w:val="TableContents"/>
+              <w:numPr>
+                <w:ilvl w:val="0"/>
+                <w:numId w:val="1"/>
+              </w:numPr>
+            </w:pPr>
+            <w:r>
+              <w:t>House cube (x3)</w:t>
+            </w:r>
+          </w:p>
+          <w:p>
+            <w:pPr>
+              <w:pStyle w:val="TableContents"/>
+              <w:numPr>
+                <w:ilvl w:val="0"/>
+                <w:numId w:val="1"/>
+              </w:numPr>
+            </w:pPr>
+            <w:r>
+              <w:t>House roof (x3)</w:t>
+            </w:r>
+          </w:p>
+          <w:p>
+            <w:pPr>
+              <w:pStyle w:val="TableContents"/>
+              <w:numPr>
+                <w:ilvl w:val="0"/>
+                <w:numId w:val="1"/>
+              </w:numPr>
+            </w:pPr>
+            <w:r>
+              <w:t>Ground plane (x1)</w:t>
+            </w:r>
+          </w:p>
+        </w:tc>
+        <w:tc>
+          <w:tcPr>
+            <w:tcW w:w="0" w:type="auto"/>
+            <w:vAlign w:val="center"/>
+          </w:tcPr>
+          <w:p>
+            <w:pPr>
+              <w:pStyle w:val="TableContents"/>
+            </w:pPr>
+            <w:r>
+              <w:t>2</w:t>
+            </w:r>
+          </w:p>
+        </w:tc>
+      </w:tr>
+      <w:tr>
+        <w:trPr>
+          <w:jc w:val="center"/>
+        </w:trPr>
+        <w:tc>
+          <w:tcPr>
+            <w:tcW w:w="0" w:type="auto"/>
+            <w:gridSpan w:val="2"/>
+            <w:vAlign w:val="center"/>
+          </w:tcPr>
+          <w:p>
+            <w:pPr>
+              <w:pStyle w:val="TableContents"/>
+              <w:rPr>
+                <w:i/>
+              </w:rPr>
+            </w:pPr>
+            <w:r>
+              <w:rPr>
+                <w:i/>
+              </w:rPr>
+              <w:t>Transformation matrices</w:t>
+            </w:r>
+          </w:p>
+        </w:tc>
+      </w:tr>
+      <w:tr>
+        <w:trPr>
+          <w:jc w:val="center"/>
+        </w:trPr>
+        <w:tc>
+          <w:tcPr>
+            <w:tcW w:w="0" w:type="auto"/>
+            <w:vAlign w:val="center"/>
+          </w:tcPr>
+          <w:p>
+            <w:pPr>
+              <w:pStyle w:val="TableContents"/>
+            </w:pPr>
+            <w:r>
+              <w:tab/>
+            </w:r>
+            <w:r>
+              <w:t>Translation</w:t>
             </w:r>
           </w:p>
         </w:tc>
@@ -1662,15 +1620,562 @@
           <w:p>
             <w:pPr>
               <w:pStyle w:val="TableContents"/>
+            </w:pPr>
+            <w:r>
+              <w:t>Definition of the projection</w:t>
+            </w:r>
+          </w:p>
+        </w:tc>
+      </w:tr>
+      <w:tr>
+        <w:trPr>
+          <w:jc w:val="center"/>
+        </w:trPr>
+        <w:tc>
+          <w:tcPr>
+            <w:tcW w:w="0" w:type="auto"/>
+            <w:gridSpan w:val="2"/>
+            <w:vAlign w:val="center"/>
+          </w:tcPr>
+          <w:p>
+            <w:pPr>
+              <w:pStyle w:val="TableContents"/>
+            </w:pPr>
+            <w:r>
               <w:rPr>
                 <w:i/>
               </w:rPr>
-            </w:pPr>
-            <w:r>
+              <w:t>3D projection (from 3D to 2D)</w:t>
+            </w:r>
+          </w:p>
+        </w:tc>
+      </w:tr>
+      <w:tr>
+        <w:trPr>
+          <w:jc w:val="center"/>
+        </w:trPr>
+        <w:tc>
+          <w:tcPr>
+            <w:tcW w:w="0" w:type="auto"/>
+            <w:vAlign w:val="center"/>
+          </w:tcPr>
+          <w:p>
+            <w:pPr>
+              <w:pStyle w:val="TableContents"/>
+            </w:pPr>
+            <w:r>
+              <w:tab/>
+            </w:r>
+            <w:r>
+              <w:t>Location of the camera, focusing the camera</w:t>
+            </w:r>
+          </w:p>
+        </w:tc>
+        <w:tc>
+          <w:tcPr>
+            <w:tcW w:w="0" w:type="auto"/>
+            <w:vAlign w:val="center"/>
+          </w:tcPr>
+          <w:p>
+            <w:pPr>
+              <w:pStyle w:val="TableContents"/>
+            </w:pPr>
+            <w:r>
+              <w:t>1</w:t>
+            </w:r>
+          </w:p>
+        </w:tc>
+      </w:tr>
+      <w:tr>
+        <w:trPr>
+          <w:jc w:val="center"/>
+        </w:trPr>
+        <w:tc>
+          <w:tcPr>
+            <w:tcW w:w="0" w:type="auto"/>
+            <w:vAlign w:val="center"/>
+          </w:tcPr>
+          <w:p>
+            <w:pPr>
+              <w:pStyle w:val="TableContents"/>
+            </w:pPr>
+            <w:r>
+              <w:tab/>
+            </w:r>
+            <w:r>
+              <w:rPr>
+                <w:shd w:val="clear" w:color="auto" w:fill="FFFFFF"/>
+              </w:rPr>
+              <w:t>Projection</w:t>
+            </w:r>
+          </w:p>
+        </w:tc>
+        <w:tc>
+          <w:tcPr>
+            <w:tcW w:w="0" w:type="auto"/>
+            <w:vAlign w:val="center"/>
+          </w:tcPr>
+          <w:p>
+            <w:pPr>
+              <w:pStyle w:val="TableContents"/>
+            </w:pPr>
+            <w:r>
+              <w:t>1</w:t>
+            </w:r>
+          </w:p>
+        </w:tc>
+      </w:tr>
+      <w:tr>
+        <w:trPr>
+          <w:jc w:val="center"/>
+        </w:trPr>
+        <w:tc>
+          <w:tcPr>
+            <w:tcW w:w="0" w:type="auto"/>
+            <w:gridSpan w:val="2"/>
+            <w:vAlign w:val="center"/>
+          </w:tcPr>
+          <w:p>
+            <w:pPr>
+              <w:pStyle w:val="TableContents"/>
+              <w:rPr>
+                <w:b/>
+              </w:rPr>
+            </w:pPr>
+            <w:r>
+              <w:rPr>
+                <w:b/>
+              </w:rPr>
+              <w:lastRenderedPageBreak/>
+              <w:t>Visible surfaces</w:t>
+            </w:r>
+          </w:p>
+        </w:tc>
+      </w:tr>
+      <w:tr>
+        <w:trPr>
+          <w:jc w:val="center"/>
+        </w:trPr>
+        <w:tc>
+          <w:tcPr>
+            <w:tcW w:w="0" w:type="auto"/>
+            <w:vAlign w:val="center"/>
+          </w:tcPr>
+          <w:p>
+            <w:pPr>
+              <w:pStyle w:val="TableContents"/>
               <w:rPr>
                 <w:i/>
               </w:rPr>
-              <w:t>Transformation matrices</w:t>
+            </w:pPr>
+            <w:r>
+              <w:rPr>
+                <w:i/>
+              </w:rPr>
+              <w:t>Z-buffer</w:t>
+            </w:r>
+          </w:p>
+        </w:tc>
+        <w:tc>
+          <w:tcPr>
+            <w:tcW w:w="0" w:type="auto"/>
+            <w:vAlign w:val="center"/>
+          </w:tcPr>
+          <w:p>
+            <w:pPr>
+              <w:pStyle w:val="TableContents"/>
+            </w:pPr>
+            <w:r>
+              <w:t>1</w:t>
+            </w:r>
+          </w:p>
+        </w:tc>
+      </w:tr>
+      <w:tr>
+        <w:trPr>
+          <w:jc w:val="center"/>
+        </w:trPr>
+        <w:tc>
+          <w:tcPr>
+            <w:tcW w:w="0" w:type="auto"/>
+            <w:gridSpan w:val="2"/>
+            <w:vAlign w:val="center"/>
+          </w:tcPr>
+          <w:p>
+            <w:pPr>
+              <w:pStyle w:val="TableContents"/>
+              <w:rPr>
+                <w:b/>
+              </w:rPr>
+            </w:pPr>
+            <w:r>
+              <w:rPr>
+                <w:b/>
+              </w:rPr>
+              <w:t>Lighting of the model</w:t>
+            </w:r>
+          </w:p>
+        </w:tc>
+      </w:tr>
+      <w:tr>
+        <w:trPr>
+          <w:jc w:val="center"/>
+        </w:trPr>
+        <w:tc>
+          <w:tcPr>
+            <w:tcW w:w="0" w:type="auto"/>
+            <w:vAlign w:val="center"/>
+          </w:tcPr>
+          <w:p>
+            <w:pPr>
+              <w:pStyle w:val="TableContents"/>
+              <w:rPr>
+                <w:i/>
+              </w:rPr>
+            </w:pPr>
+            <w:r>
+              <w:rPr>
+                <w:i/>
+              </w:rPr>
+              <w:t>Ambient light</w:t>
+            </w:r>
+          </w:p>
+        </w:tc>
+        <w:tc>
+          <w:tcPr>
+            <w:tcW w:w="0" w:type="auto"/>
+            <w:vAlign w:val="center"/>
+          </w:tcPr>
+          <w:p>
+            <w:pPr>
+              <w:pStyle w:val="TableContents"/>
+            </w:pPr>
+            <w:r>
+              <w:t>1</w:t>
+            </w:r>
+          </w:p>
+        </w:tc>
+      </w:tr>
+      <w:tr>
+        <w:trPr>
+          <w:jc w:val="center"/>
+        </w:trPr>
+        <w:tc>
+          <w:tcPr>
+            <w:tcW w:w="0" w:type="auto"/>
+            <w:vAlign w:val="center"/>
+          </w:tcPr>
+          <w:p>
+            <w:pPr>
+              <w:pStyle w:val="TableContents"/>
+              <w:rPr>
+                <w:i/>
+              </w:rPr>
+            </w:pPr>
+            <w:r>
+              <w:rPr>
+                <w:i/>
+              </w:rPr>
+              <w:t>Directed light (not mentioned in the original table)</w:t>
+            </w:r>
+          </w:p>
+        </w:tc>
+        <w:tc>
+          <w:tcPr>
+            <w:tcW w:w="0" w:type="auto"/>
+            <w:vAlign w:val="center"/>
+          </w:tcPr>
+          <w:p>
+            <w:pPr>
+              <w:pStyle w:val="TableContents"/>
+            </w:pPr>
+            <w:r>
+              <w:t>1</w:t>
+            </w:r>
+          </w:p>
+        </w:tc>
+      </w:tr>
+      <w:tr>
+        <w:trPr>
+          <w:jc w:val="center"/>
+        </w:trPr>
+        <w:tc>
+          <w:tcPr>
+            <w:tcW w:w="0" w:type="auto"/>
+            <w:vAlign w:val="center"/>
+          </w:tcPr>
+          <w:p>
+            <w:pPr>
+              <w:pStyle w:val="TableContents"/>
+              <w:rPr>
+                <w:i/>
+              </w:rPr>
+            </w:pPr>
+            <w:r>
+              <w:rPr>
+                <w:i/>
+              </w:rPr>
+              <w:t>Point light source</w:t>
+            </w:r>
+          </w:p>
+        </w:tc>
+        <w:tc>
+          <w:tcPr>
+            <w:tcW w:w="0" w:type="auto"/>
+            <w:vAlign w:val="center"/>
+          </w:tcPr>
+          <w:p>
+            <w:pPr>
+              <w:pStyle w:val="TableContents"/>
+            </w:pPr>
+            <w:r>
+              <w:t>1</w:t>
+            </w:r>
+          </w:p>
+        </w:tc>
+      </w:tr>
+      <w:tr>
+        <w:trPr>
+          <w:jc w:val="center"/>
+        </w:trPr>
+        <w:tc>
+          <w:tcPr>
+            <w:tcW w:w="0" w:type="auto"/>
+            <w:gridSpan w:val="2"/>
+            <w:vAlign w:val="center"/>
+          </w:tcPr>
+          <w:p>
+            <w:pPr>
+              <w:pStyle w:val="TableContents"/>
+              <w:rPr>
+                <w:b/>
+              </w:rPr>
+            </w:pPr>
+            <w:r>
+              <w:rPr>
+                <w:b/>
+              </w:rPr>
+              <w:t>Surface properties</w:t>
+            </w:r>
+          </w:p>
+        </w:tc>
+      </w:tr>
+      <w:tr>
+        <w:trPr>
+          <w:jc w:val="center"/>
+        </w:trPr>
+        <w:tc>
+          <w:tcPr>
+            <w:tcW w:w="0" w:type="auto"/>
+            <w:vAlign w:val="center"/>
+          </w:tcPr>
+          <w:p>
+            <w:pPr>
+              <w:pStyle w:val="TableContents"/>
+              <w:rPr>
+                <w:i/>
+              </w:rPr>
+            </w:pPr>
+            <w:r>
+              <w:rPr>
+                <w:i/>
+              </w:rPr>
+              <w:t>Colors (number of colors &gt; 1)</w:t>
+            </w:r>
+            <w:r>
+              <w:rPr>
+                <w:i/>
+              </w:rPr>
+              <w:t>: 2 colors (top and bottom parts of the house cubes)</w:t>
+            </w:r>
+          </w:p>
+        </w:tc>
+        <w:tc>
+          <w:tcPr>
+            <w:tcW w:w="0" w:type="auto"/>
+            <w:vAlign w:val="center"/>
+          </w:tcPr>
+          <w:p>
+            <w:pPr>
+              <w:pStyle w:val="TableContents"/>
+            </w:pPr>
+            <w:r>
+              <w:t>1</w:t>
+            </w:r>
+          </w:p>
+        </w:tc>
+      </w:tr>
+      <w:tr>
+        <w:trPr>
+          <w:jc w:val="center"/>
+        </w:trPr>
+        <w:tc>
+          <w:tcPr>
+            <w:tcW w:w="0" w:type="auto"/>
+            <w:vAlign w:val="center"/>
+          </w:tcPr>
+          <w:p>
+            <w:pPr>
+              <w:pStyle w:val="TableContents"/>
+              <w:rPr>
+                <w:i/>
+              </w:rPr>
+            </w:pPr>
+            <w:r>
+              <w:rPr>
+                <w:i/>
+              </w:rPr>
+              <w:t>Reflection of the light</w:t>
+            </w:r>
+          </w:p>
+        </w:tc>
+        <w:tc>
+          <w:tcPr>
+            <w:tcW w:w="0" w:type="auto"/>
+            <w:vAlign w:val="center"/>
+          </w:tcPr>
+          <w:p>
+            <w:pPr>
+              <w:pStyle w:val="TableContents"/>
+            </w:pPr>
+            <w:r>
+              <w:t>1</w:t>
+            </w:r>
+          </w:p>
+        </w:tc>
+      </w:tr>
+      <w:tr>
+        <w:trPr>
+          <w:jc w:val="center"/>
+        </w:trPr>
+        <w:tc>
+          <w:tcPr>
+            <w:tcW w:w="0" w:type="auto"/>
+            <w:vAlign w:val="center"/>
+          </w:tcPr>
+          <w:p>
+            <w:pPr>
+              <w:pStyle w:val="TableContents"/>
+              <w:rPr>
+                <w:i/>
+              </w:rPr>
+            </w:pPr>
+            <w:r>
+              <w:rPr>
+                <w:i/>
+              </w:rPr>
+              <w:t>Textures: roof and ground snow textures</w:t>
+            </w:r>
+          </w:p>
+        </w:tc>
+        <w:tc>
+          <w:tcPr>
+            <w:tcW w:w="0" w:type="auto"/>
+            <w:vAlign w:val="center"/>
+          </w:tcPr>
+          <w:p>
+            <w:pPr>
+              <w:pStyle w:val="TableContents"/>
+            </w:pPr>
+            <w:r>
+              <w:t>2</w:t>
+            </w:r>
+          </w:p>
+        </w:tc>
+      </w:tr>
+      <w:tr>
+        <w:trPr>
+          <w:jc w:val="center"/>
+        </w:trPr>
+        <w:tc>
+          <w:tcPr>
+            <w:tcW w:w="0" w:type="auto"/>
+            <w:gridSpan w:val="2"/>
+            <w:vAlign w:val="center"/>
+          </w:tcPr>
+          <w:p>
+            <w:pPr>
+              <w:pStyle w:val="TableContents"/>
+            </w:pPr>
+            <w:r>
+              <w:t>Interactive control</w:t>
+            </w:r>
+          </w:p>
+        </w:tc>
+      </w:tr>
+      <w:tr>
+        <w:trPr>
+          <w:jc w:val="center"/>
+        </w:trPr>
+        <w:tc>
+          <w:tcPr>
+            <w:tcW w:w="0" w:type="auto"/>
+            <w:vAlign w:val="center"/>
+          </w:tcPr>
+          <w:p>
+            <w:pPr>
+              <w:pStyle w:val="TableContents"/>
+              <w:rPr>
+                <w:i/>
+              </w:rPr>
+            </w:pPr>
+            <w:r>
+              <w:rPr>
+                <w:i/>
+              </w:rPr>
+              <w:t>Changing projection</w:t>
+            </w:r>
+            <w:r>
+              <w:rPr>
+                <w:i/>
+              </w:rPr>
+              <w:t xml:space="preserve"> (see controls)</w:t>
+            </w:r>
+          </w:p>
+        </w:tc>
+        <w:tc>
+          <w:tcPr>
+            <w:tcW w:w="0" w:type="auto"/>
+            <w:vAlign w:val="center"/>
+          </w:tcPr>
+          <w:p>
+            <w:pPr>
+              <w:pStyle w:val="TableContents"/>
+            </w:pPr>
+            <w:r>
+              <w:t>1</w:t>
+            </w:r>
+          </w:p>
+        </w:tc>
+      </w:tr>
+      <w:tr>
+        <w:trPr>
+          <w:jc w:val="center"/>
+        </w:trPr>
+        <w:tc>
+          <w:tcPr>
+            <w:tcW w:w="0" w:type="auto"/>
+            <w:gridSpan w:val="2"/>
+            <w:vAlign w:val="center"/>
+          </w:tcPr>
+          <w:p>
+            <w:pPr>
+              <w:pStyle w:val="TableContents"/>
+              <w:rPr>
+                <w:i/>
+              </w:rPr>
+            </w:pPr>
+            <w:r>
+              <w:rPr>
+                <w:i/>
+              </w:rPr>
+              <w:t>Definition of the camera</w:t>
+            </w:r>
+            <w:r>
+              <w:rPr>
+                <w:i/>
+              </w:rPr>
+              <w:t xml:space="preserve"> (see controls)</w:t>
             </w:r>
           </w:p>
         </w:tc>
@@ -1692,7 +2197,7 @@
               <w:tab/>
             </w:r>
             <w:r>
-              <w:t>Translation</w:t>
+              <w:t>Location of the camera</w:t>
             </w:r>
           </w:p>
         </w:tc>
@@ -1718,15 +2223,279 @@
         <w:tc>
           <w:tcPr>
             <w:tcW w:w="0" w:type="auto"/>
+            <w:vAlign w:val="center"/>
+          </w:tcPr>
+          <w:p>
+            <w:pPr>
+              <w:pStyle w:val="TableContents"/>
+            </w:pPr>
+            <w:r>
+              <w:tab/>
+            </w:r>
+            <w:r>
+              <w:t>Changing focus point</w:t>
+            </w:r>
+          </w:p>
+        </w:tc>
+        <w:tc>
+          <w:tcPr>
+            <w:tcW w:w="0" w:type="auto"/>
+            <w:vAlign w:val="center"/>
+          </w:tcPr>
+          <w:p>
+            <w:pPr>
+              <w:pStyle w:val="TableContents"/>
+            </w:pPr>
+            <w:r>
+              <w:t>1</w:t>
+            </w:r>
+          </w:p>
+        </w:tc>
+      </w:tr>
+      <w:tr>
+        <w:trPr>
+          <w:jc w:val="center"/>
+        </w:trPr>
+        <w:tc>
+          <w:tcPr>
+            <w:tcW w:w="0" w:type="auto"/>
+            <w:vAlign w:val="center"/>
+          </w:tcPr>
+          <w:p>
+            <w:pPr>
+              <w:pStyle w:val="TableContents"/>
+            </w:pPr>
+            <w:r>
+              <w:tab/>
+            </w:r>
+            <w:r>
+              <w:t>Optical properties of the camera</w:t>
+            </w:r>
+            <w:r>
+              <w:t>: zooming</w:t>
+            </w:r>
+          </w:p>
+        </w:tc>
+        <w:tc>
+          <w:tcPr>
+            <w:tcW w:w="0" w:type="auto"/>
+            <w:vAlign w:val="center"/>
+          </w:tcPr>
+          <w:p>
+            <w:pPr>
+              <w:pStyle w:val="TableContents"/>
+            </w:pPr>
+            <w:r>
+              <w:t>1</w:t>
+            </w:r>
+          </w:p>
+        </w:tc>
+      </w:tr>
+      <w:tr>
+        <w:trPr>
+          <w:jc w:val="center"/>
+        </w:trPr>
+        <w:tc>
+          <w:tcPr>
+            <w:tcW w:w="0" w:type="auto"/>
+            <w:vAlign w:val="center"/>
+          </w:tcPr>
+          <w:p>
+            <w:pPr>
+              <w:pStyle w:val="TableContents"/>
+              <w:rPr>
+                <w:i/>
+              </w:rPr>
+            </w:pPr>
+            <w:r>
+              <w:rPr>
+                <w:i/>
+              </w:rPr>
+              <w:t>Changing lighting</w:t>
+            </w:r>
+            <w:r>
+              <w:rPr>
+                <w:i/>
+              </w:rPr>
+              <w:t xml:space="preserve"> (see controls)</w:t>
+            </w:r>
+          </w:p>
+        </w:tc>
+        <w:tc>
+          <w:tcPr>
+            <w:tcW w:w="0" w:type="auto"/>
+            <w:vAlign w:val="center"/>
+          </w:tcPr>
+          <w:p>
+            <w:pPr>
+              <w:pStyle w:val="TableContents"/>
+            </w:pPr>
+            <w:r>
+              <w:t>1</w:t>
+            </w:r>
+          </w:p>
+        </w:tc>
+      </w:tr>
+      <w:tr>
+        <w:trPr>
+          <w:jc w:val="center"/>
+        </w:trPr>
+        <w:tc>
+          <w:tcPr>
+            <w:tcW w:w="0" w:type="auto"/>
+            <w:vAlign w:val="center"/>
+          </w:tcPr>
+          <w:p>
+            <w:pPr>
+              <w:pStyle w:val="TableContents"/>
+              <w:rPr>
+                <w:i/>
+              </w:rPr>
+            </w:pPr>
+            <w:r>
+              <w:rPr>
+                <w:i/>
+              </w:rPr>
+              <w:t>Reading data from a file: reading bmp texture files</w:t>
+            </w:r>
+          </w:p>
+        </w:tc>
+        <w:tc>
+          <w:tcPr>
+            <w:tcW w:w="0" w:type="auto"/>
+            <w:vAlign w:val="center"/>
+          </w:tcPr>
+          <w:p>
+            <w:pPr>
+              <w:pStyle w:val="TableContents"/>
+            </w:pPr>
+            <w:r>
+              <w:t>1</w:t>
+            </w:r>
+          </w:p>
+        </w:tc>
+      </w:tr>
+      <w:tr>
+        <w:trPr>
+          <w:jc w:val="center"/>
+        </w:trPr>
+        <w:tc>
+          <w:tcPr>
+            <w:tcW w:w="0" w:type="auto"/>
+            <w:vAlign w:val="center"/>
+          </w:tcPr>
+          <w:p>
+            <w:pPr>
+              <w:pStyle w:val="TableContents"/>
+              <w:rPr>
+                <w:i/>
+              </w:rPr>
+            </w:pPr>
+            <w:r>
+              <w:rPr>
+                <w:i/>
+              </w:rPr>
+              <w:t>Some other interactive property: changing of the ground texture (</w:t>
+            </w:r>
+            <w:commentRangeStart w:id="6"/>
+            <w:r>
+              <w:rPr>
+                <w:i/>
+              </w:rPr>
+              <w:t>see controls</w:t>
+            </w:r>
+            <w:commentRangeEnd w:id="6"/>
+            <w:r>
+              <w:rPr>
+                <w:rStyle w:val="CommentReference"/>
+                <w:lang w:eastAsia="fi-FI"/>
+              </w:rPr>
+              <w:commentReference w:id="6"/>
+            </w:r>
+            <w:r>
+              <w:rPr>
+                <w:i/>
+              </w:rPr>
+              <w:t>)</w:t>
+            </w:r>
+          </w:p>
+        </w:tc>
+        <w:tc>
+          <w:tcPr>
+            <w:tcW w:w="0" w:type="auto"/>
+            <w:vAlign w:val="center"/>
+          </w:tcPr>
+          <w:p>
+            <w:pPr>
+              <w:pStyle w:val="TableContents"/>
+            </w:pPr>
+            <w:r>
+              <w:t>1</w:t>
+            </w:r>
+          </w:p>
+        </w:tc>
+      </w:tr>
+      <w:tr>
+        <w:trPr>
+          <w:jc w:val="center"/>
+        </w:trPr>
+        <w:tc>
+          <w:tcPr>
+            <w:tcW w:w="0" w:type="auto"/>
             <w:gridSpan w:val="2"/>
             <w:vAlign w:val="center"/>
           </w:tcPr>
           <w:p>
             <w:pPr>
               <w:pStyle w:val="TableContents"/>
-            </w:pPr>
-            <w:r>
-              <w:t>Definition of the projection</w:t>
+              <w:rPr>
+                <w:b/>
+              </w:rPr>
+            </w:pPr>
+            <w:r>
+              <w:rPr>
+                <w:b/>
+              </w:rPr>
+              <w:t>Animation</w:t>
+            </w:r>
+          </w:p>
+        </w:tc>
+      </w:tr>
+      <w:tr>
+        <w:trPr>
+          <w:jc w:val="center"/>
+        </w:trPr>
+        <w:tc>
+          <w:tcPr>
+            <w:tcW w:w="0" w:type="auto"/>
+            <w:vAlign w:val="center"/>
+          </w:tcPr>
+          <w:p>
+            <w:pPr>
+              <w:pStyle w:val="TableContents"/>
+              <w:rPr>
+                <w:i/>
+              </w:rPr>
+            </w:pPr>
+            <w:r>
+              <w:rPr>
+                <w:i/>
+              </w:rPr>
+              <w:t>Time functions</w:t>
+            </w:r>
+          </w:p>
+        </w:tc>
+        <w:tc>
+          <w:tcPr>
+            <w:tcW w:w="0" w:type="auto"/>
+            <w:vAlign w:val="center"/>
+          </w:tcPr>
+          <w:p>
+            <w:pPr>
+              <w:pStyle w:val="TableContents"/>
+            </w:pPr>
+            <w:r>
+              <w:t>1</w:t>
             </w:r>
           </w:p>
         </w:tc>
@@ -1744,34 +2513,46 @@
           <w:p>
             <w:pPr>
               <w:pStyle w:val="TableContents"/>
-            </w:pPr>
-            <w:r>
+              <w:rPr>
+                <w:b/>
+              </w:rPr>
+            </w:pPr>
+            <w:r>
+              <w:rPr>
+                <w:b/>
+              </w:rPr>
+              <w:t>GLSL programming</w:t>
+            </w:r>
+          </w:p>
+        </w:tc>
+      </w:tr>
+      <w:tr>
+        <w:trPr>
+          <w:jc w:val="center"/>
+        </w:trPr>
+        <w:tc>
+          <w:tcPr>
+            <w:tcW w:w="0" w:type="auto"/>
+            <w:vAlign w:val="center"/>
+          </w:tcPr>
+          <w:p>
+            <w:pPr>
+              <w:pStyle w:val="TableContents"/>
               <w:rPr>
                 <w:i/>
               </w:rPr>
-              <w:t>3D projection (from 3D to 2D)</w:t>
-            </w:r>
-          </w:p>
-        </w:tc>
-      </w:tr>
-      <w:tr>
-        <w:trPr>
-          <w:jc w:val="center"/>
-        </w:trPr>
-        <w:tc>
-          <w:tcPr>
-            <w:tcW w:w="0" w:type="auto"/>
-            <w:vAlign w:val="center"/>
-          </w:tcPr>
-          <w:p>
-            <w:pPr>
-              <w:pStyle w:val="TableContents"/>
-            </w:pPr>
-            <w:r>
-              <w:tab/>
-            </w:r>
-            <w:r>
-              <w:t>Location of the camera, focusing the camera</w:t>
+            </w:pPr>
+            <w:r>
+              <w:rPr>
+                <w:i/>
+              </w:rPr>
+              <w:t xml:space="preserve">Vertex </w:t>
+            </w:r>
+            <w:r>
+              <w:rPr>
+                <w:i/>
+              </w:rPr>
+              <w:t>shader</w:t>
             </w:r>
           </w:p>
         </w:tc>
@@ -1802,15 +2583,15 @@
           <w:p>
             <w:pPr>
               <w:pStyle w:val="TableContents"/>
-            </w:pPr>
-            <w:r>
-              <w:tab/>
-            </w:r>
-            <w:r>
-              <w:rPr>
-                <w:shd w:val="clear" w:color="auto" w:fill="FFFFFF"/>
-              </w:rPr>
-              <w:t>Projection</w:t>
+              <w:rPr>
+                <w:i/>
+              </w:rPr>
+            </w:pPr>
+            <w:r>
+              <w:rPr>
+                <w:i/>
+              </w:rPr>
+              <w:t>Fragment shader</w:t>
             </w:r>
           </w:p>
         </w:tc>
@@ -1836,7 +2617,6 @@
         <w:tc>
           <w:tcPr>
             <w:tcW w:w="0" w:type="auto"/>
-            <w:gridSpan w:val="2"/>
             <w:vAlign w:val="center"/>
           </w:tcPr>
           <w:p>
@@ -1850,58 +2630,13 @@
               <w:rPr>
                 <w:b/>
               </w:rPr>
-              <w:t>Visible surfaces</w:t>
-            </w:r>
-          </w:p>
-        </w:tc>
-      </w:tr>
-      <w:tr>
-        <w:trPr>
-          <w:jc w:val="center"/>
-        </w:trPr>
-        <w:tc>
-          <w:tcPr>
-            <w:tcW w:w="0" w:type="auto"/>
-            <w:vAlign w:val="center"/>
-          </w:tcPr>
-          <w:p>
-            <w:pPr>
-              <w:pStyle w:val="TableContents"/>
-              <w:rPr>
-                <w:i/>
-              </w:rPr>
-            </w:pPr>
-            <w:r>
-              <w:rPr>
-                <w:i/>
-              </w:rPr>
-              <w:t>Z-buffer</w:t>
-            </w:r>
-          </w:p>
-        </w:tc>
-        <w:tc>
-          <w:tcPr>
-            <w:tcW w:w="0" w:type="auto"/>
-            <w:vAlign w:val="center"/>
-          </w:tcPr>
-          <w:p>
-            <w:pPr>
-              <w:pStyle w:val="TableContents"/>
-            </w:pPr>
-            <w:r>
-              <w:t>1</w:t>
-            </w:r>
-          </w:p>
-        </w:tc>
-      </w:tr>
-      <w:tr>
-        <w:trPr>
-          <w:jc w:val="center"/>
-        </w:trPr>
-        <w:tc>
-          <w:tcPr>
-            <w:tcW w:w="0" w:type="auto"/>
-            <w:gridSpan w:val="2"/>
+              <w:t>Total</w:t>
+            </w:r>
+          </w:p>
+        </w:tc>
+        <w:tc>
+          <w:tcPr>
+            <w:tcW w:w="0" w:type="auto"/>
             <w:vAlign w:val="center"/>
           </w:tcPr>
           <w:p>
@@ -1915,603 +2650,7 @@
               <w:rPr>
                 <w:b/>
               </w:rPr>
-              <w:lastRenderedPageBreak/>
-              <w:t>Lighting of the model</w:t>
-            </w:r>
-          </w:p>
-        </w:tc>
-      </w:tr>
-      <w:tr>
-        <w:trPr>
-          <w:jc w:val="center"/>
-        </w:trPr>
-        <w:tc>
-          <w:tcPr>
-            <w:tcW w:w="0" w:type="auto"/>
-            <w:vAlign w:val="center"/>
-          </w:tcPr>
-          <w:p>
-            <w:pPr>
-              <w:pStyle w:val="TableContents"/>
-              <w:rPr>
-                <w:i/>
-              </w:rPr>
-            </w:pPr>
-            <w:r>
-              <w:rPr>
-                <w:i/>
-              </w:rPr>
-              <w:t>Ambient light</w:t>
-            </w:r>
-          </w:p>
-        </w:tc>
-        <w:tc>
-          <w:tcPr>
-            <w:tcW w:w="0" w:type="auto"/>
-            <w:vAlign w:val="center"/>
-          </w:tcPr>
-          <w:p>
-            <w:pPr>
-              <w:pStyle w:val="TableContents"/>
-            </w:pPr>
-            <w:r>
-              <w:t>1</w:t>
-            </w:r>
-          </w:p>
-        </w:tc>
-      </w:tr>
-      <w:tr>
-        <w:trPr>
-          <w:jc w:val="center"/>
-        </w:trPr>
-        <w:tc>
-          <w:tcPr>
-            <w:tcW w:w="0" w:type="auto"/>
-            <w:vAlign w:val="center"/>
-          </w:tcPr>
-          <w:p>
-            <w:pPr>
-              <w:pStyle w:val="TableContents"/>
-              <w:rPr>
-                <w:i/>
-              </w:rPr>
-            </w:pPr>
-            <w:r>
-              <w:rPr>
-                <w:i/>
-              </w:rPr>
-              <w:t>Point light source</w:t>
-            </w:r>
-          </w:p>
-        </w:tc>
-        <w:tc>
-          <w:tcPr>
-            <w:tcW w:w="0" w:type="auto"/>
-            <w:vAlign w:val="center"/>
-          </w:tcPr>
-          <w:p>
-            <w:pPr>
-              <w:pStyle w:val="TableContents"/>
-            </w:pPr>
-            <w:r>
-              <w:t>1</w:t>
-            </w:r>
-          </w:p>
-        </w:tc>
-      </w:tr>
-      <w:tr>
-        <w:trPr>
-          <w:jc w:val="center"/>
-        </w:trPr>
-        <w:tc>
-          <w:tcPr>
-            <w:tcW w:w="0" w:type="auto"/>
-            <w:gridSpan w:val="2"/>
-            <w:vAlign w:val="center"/>
-          </w:tcPr>
-          <w:p>
-            <w:pPr>
-              <w:pStyle w:val="TableContents"/>
-              <w:rPr>
-                <w:b/>
-              </w:rPr>
-            </w:pPr>
-            <w:r>
-              <w:rPr>
-                <w:b/>
-              </w:rPr>
-              <w:t>Surface properties</w:t>
-            </w:r>
-          </w:p>
-        </w:tc>
-      </w:tr>
-      <w:tr>
-        <w:trPr>
-          <w:jc w:val="center"/>
-        </w:trPr>
-        <w:tc>
-          <w:tcPr>
-            <w:tcW w:w="0" w:type="auto"/>
-            <w:vAlign w:val="center"/>
-          </w:tcPr>
-          <w:p>
-            <w:pPr>
-              <w:pStyle w:val="TableContents"/>
-              <w:rPr>
-                <w:i/>
-              </w:rPr>
-            </w:pPr>
-            <w:r>
-              <w:rPr>
-                <w:i/>
-              </w:rPr>
-              <w:t>Colors (number of colors &gt; 1)</w:t>
-            </w:r>
-          </w:p>
-        </w:tc>
-        <w:tc>
-          <w:tcPr>
-            <w:tcW w:w="0" w:type="auto"/>
-            <w:vAlign w:val="center"/>
-          </w:tcPr>
-          <w:p>
-            <w:pPr>
-              <w:pStyle w:val="TableContents"/>
-            </w:pPr>
-            <w:r>
-              <w:t>1</w:t>
-            </w:r>
-          </w:p>
-        </w:tc>
-      </w:tr>
-      <w:tr>
-        <w:trPr>
-          <w:jc w:val="center"/>
-        </w:trPr>
-        <w:tc>
-          <w:tcPr>
-            <w:tcW w:w="0" w:type="auto"/>
-            <w:vAlign w:val="center"/>
-          </w:tcPr>
-          <w:p>
-            <w:pPr>
-              <w:pStyle w:val="TableContents"/>
-              <w:rPr>
-                <w:i/>
-              </w:rPr>
-            </w:pPr>
-            <w:r>
-              <w:rPr>
-                <w:i/>
-              </w:rPr>
-              <w:t>Reflection of the light</w:t>
-            </w:r>
-          </w:p>
-        </w:tc>
-        <w:tc>
-          <w:tcPr>
-            <w:tcW w:w="0" w:type="auto"/>
-            <w:vAlign w:val="center"/>
-          </w:tcPr>
-          <w:p>
-            <w:pPr>
-              <w:pStyle w:val="TableContents"/>
-            </w:pPr>
-            <w:r>
-              <w:t>1</w:t>
-            </w:r>
-          </w:p>
-        </w:tc>
-      </w:tr>
-      <w:tr>
-        <w:trPr>
-          <w:jc w:val="center"/>
-        </w:trPr>
-        <w:tc>
-          <w:tcPr>
-            <w:tcW w:w="0" w:type="auto"/>
-            <w:gridSpan w:val="2"/>
-            <w:vAlign w:val="center"/>
-          </w:tcPr>
-          <w:p>
-            <w:pPr>
-              <w:pStyle w:val="TableContents"/>
-            </w:pPr>
-            <w:r>
-              <w:t>Interactive control</w:t>
-            </w:r>
-          </w:p>
-        </w:tc>
-      </w:tr>
-      <w:tr>
-        <w:trPr>
-          <w:jc w:val="center"/>
-        </w:trPr>
-        <w:tc>
-          <w:tcPr>
-            <w:tcW w:w="0" w:type="auto"/>
-            <w:vAlign w:val="center"/>
-          </w:tcPr>
-          <w:p>
-            <w:pPr>
-              <w:pStyle w:val="TableContents"/>
-              <w:rPr>
-                <w:i/>
-              </w:rPr>
-            </w:pPr>
-            <w:r>
-              <w:rPr>
-                <w:i/>
-              </w:rPr>
-              <w:t>Changing projection</w:t>
-            </w:r>
-          </w:p>
-        </w:tc>
-        <w:tc>
-          <w:tcPr>
-            <w:tcW w:w="0" w:type="auto"/>
-            <w:vAlign w:val="center"/>
-          </w:tcPr>
-          <w:p>
-            <w:pPr>
-              <w:pStyle w:val="TableContents"/>
-            </w:pPr>
-            <w:r>
-              <w:t>1</w:t>
-            </w:r>
-          </w:p>
-        </w:tc>
-      </w:tr>
-      <w:tr>
-        <w:trPr>
-          <w:jc w:val="center"/>
-        </w:trPr>
-        <w:tc>
-          <w:tcPr>
-            <w:tcW w:w="0" w:type="auto"/>
-            <w:gridSpan w:val="2"/>
-            <w:vAlign w:val="center"/>
-          </w:tcPr>
-          <w:p>
-            <w:pPr>
-              <w:pStyle w:val="TableContents"/>
-              <w:rPr>
-                <w:i/>
-              </w:rPr>
-            </w:pPr>
-            <w:r>
-              <w:rPr>
-                <w:i/>
-              </w:rPr>
-              <w:t>Definition of the camera</w:t>
-            </w:r>
-          </w:p>
-        </w:tc>
-      </w:tr>
-      <w:tr>
-        <w:trPr>
-          <w:jc w:val="center"/>
-        </w:trPr>
-        <w:tc>
-          <w:tcPr>
-            <w:tcW w:w="0" w:type="auto"/>
-            <w:vAlign w:val="center"/>
-          </w:tcPr>
-          <w:p>
-            <w:pPr>
-              <w:pStyle w:val="TableContents"/>
-            </w:pPr>
-            <w:r>
-              <w:tab/>
-            </w:r>
-            <w:r>
-              <w:t>Location of the camera</w:t>
-            </w:r>
-          </w:p>
-        </w:tc>
-        <w:tc>
-          <w:tcPr>
-            <w:tcW w:w="0" w:type="auto"/>
-            <w:vAlign w:val="center"/>
-          </w:tcPr>
-          <w:p>
-            <w:pPr>
-              <w:pStyle w:val="TableContents"/>
-            </w:pPr>
-            <w:r>
-              <w:t>1</w:t>
-            </w:r>
-          </w:p>
-        </w:tc>
-      </w:tr>
-      <w:tr>
-        <w:trPr>
-          <w:jc w:val="center"/>
-        </w:trPr>
-        <w:tc>
-          <w:tcPr>
-            <w:tcW w:w="0" w:type="auto"/>
-            <w:vAlign w:val="center"/>
-          </w:tcPr>
-          <w:p>
-            <w:pPr>
-              <w:pStyle w:val="TableContents"/>
-            </w:pPr>
-            <w:r>
-              <w:tab/>
-            </w:r>
-            <w:r>
-              <w:t>Changing focus point</w:t>
-            </w:r>
-          </w:p>
-        </w:tc>
-        <w:tc>
-          <w:tcPr>
-            <w:tcW w:w="0" w:type="auto"/>
-            <w:vAlign w:val="center"/>
-          </w:tcPr>
-          <w:p>
-            <w:pPr>
-              <w:pStyle w:val="TableContents"/>
-            </w:pPr>
-            <w:r>
-              <w:t>1</w:t>
-            </w:r>
-          </w:p>
-        </w:tc>
-      </w:tr>
-      <w:tr>
-        <w:trPr>
-          <w:jc w:val="center"/>
-        </w:trPr>
-        <w:tc>
-          <w:tcPr>
-            <w:tcW w:w="0" w:type="auto"/>
-            <w:vAlign w:val="center"/>
-          </w:tcPr>
-          <w:p>
-            <w:pPr>
-              <w:pStyle w:val="TableContents"/>
-            </w:pPr>
-            <w:r>
-              <w:tab/>
-            </w:r>
-            <w:r>
-              <w:t>Optical properties of the camera</w:t>
-            </w:r>
-          </w:p>
-        </w:tc>
-        <w:tc>
-          <w:tcPr>
-            <w:tcW w:w="0" w:type="auto"/>
-            <w:vAlign w:val="center"/>
-          </w:tcPr>
-          <w:p>
-            <w:pPr>
-              <w:pStyle w:val="TableContents"/>
-            </w:pPr>
-            <w:r>
-              <w:t>1</w:t>
-            </w:r>
-          </w:p>
-        </w:tc>
-      </w:tr>
-      <w:tr>
-        <w:trPr>
-          <w:jc w:val="center"/>
-        </w:trPr>
-        <w:tc>
-          <w:tcPr>
-            <w:tcW w:w="0" w:type="auto"/>
-            <w:vAlign w:val="center"/>
-          </w:tcPr>
-          <w:p>
-            <w:pPr>
-              <w:pStyle w:val="TableContents"/>
-              <w:rPr>
-                <w:i/>
-              </w:rPr>
-            </w:pPr>
-            <w:r>
-              <w:rPr>
-                <w:i/>
-              </w:rPr>
-              <w:t>Changing lighting</w:t>
-            </w:r>
-          </w:p>
-        </w:tc>
-        <w:tc>
-          <w:tcPr>
-            <w:tcW w:w="0" w:type="auto"/>
-            <w:vAlign w:val="center"/>
-          </w:tcPr>
-          <w:p>
-            <w:pPr>
-              <w:pStyle w:val="TableContents"/>
-            </w:pPr>
-            <w:r>
-              <w:t>1</w:t>
-            </w:r>
-          </w:p>
-        </w:tc>
-      </w:tr>
-      <w:tr>
-        <w:trPr>
-          <w:jc w:val="center"/>
-        </w:trPr>
-        <w:tc>
-          <w:tcPr>
-            <w:tcW w:w="0" w:type="auto"/>
-            <w:gridSpan w:val="2"/>
-            <w:vAlign w:val="center"/>
-          </w:tcPr>
-          <w:p>
-            <w:pPr>
-              <w:pStyle w:val="TableContents"/>
-              <w:rPr>
-                <w:b/>
-              </w:rPr>
-            </w:pPr>
-            <w:r>
-              <w:rPr>
-                <w:b/>
-              </w:rPr>
-              <w:t>Animation</w:t>
-            </w:r>
-          </w:p>
-        </w:tc>
-      </w:tr>
-      <w:tr>
-        <w:trPr>
-          <w:jc w:val="center"/>
-        </w:trPr>
-        <w:tc>
-          <w:tcPr>
-            <w:tcW w:w="0" w:type="auto"/>
-            <w:vAlign w:val="center"/>
-          </w:tcPr>
-          <w:p>
-            <w:pPr>
-              <w:pStyle w:val="TableContents"/>
-              <w:rPr>
-                <w:i/>
-              </w:rPr>
-            </w:pPr>
-            <w:r>
-              <w:rPr>
-                <w:i/>
-              </w:rPr>
-              <w:t>Time functions</w:t>
-            </w:r>
-          </w:p>
-        </w:tc>
-        <w:tc>
-          <w:tcPr>
-            <w:tcW w:w="0" w:type="auto"/>
-            <w:vAlign w:val="center"/>
-          </w:tcPr>
-          <w:p>
-            <w:pPr>
-              <w:pStyle w:val="TableContents"/>
-            </w:pPr>
-            <w:r>
-              <w:t>1</w:t>
-            </w:r>
-          </w:p>
-        </w:tc>
-      </w:tr>
-      <w:tr>
-        <w:trPr>
-          <w:jc w:val="center"/>
-        </w:trPr>
-        <w:tc>
-          <w:tcPr>
-            <w:tcW w:w="0" w:type="auto"/>
-            <w:gridSpan w:val="2"/>
-            <w:vAlign w:val="center"/>
-          </w:tcPr>
-          <w:p>
-            <w:pPr>
-              <w:pStyle w:val="TableContents"/>
-              <w:rPr>
-                <w:b/>
-              </w:rPr>
-            </w:pPr>
-            <w:r>
-              <w:rPr>
-                <w:b/>
-              </w:rPr>
-              <w:t>GLSL programming</w:t>
-            </w:r>
-          </w:p>
-        </w:tc>
-      </w:tr>
-      <w:tr>
-        <w:trPr>
-          <w:jc w:val="center"/>
-        </w:trPr>
-        <w:tc>
-          <w:tcPr>
-            <w:tcW w:w="0" w:type="auto"/>
-            <w:vAlign w:val="center"/>
-          </w:tcPr>
-          <w:p>
-            <w:pPr>
-              <w:pStyle w:val="TableContents"/>
-              <w:rPr>
-                <w:i/>
-              </w:rPr>
-            </w:pPr>
-            <w:r>
-              <w:rPr>
-                <w:i/>
-              </w:rPr>
-              <w:t xml:space="preserve">Vertex </w:t>
-            </w:r>
-            <w:r>
-              <w:rPr>
-                <w:i/>
-              </w:rPr>
-              <w:t>shader</w:t>
-            </w:r>
-          </w:p>
-        </w:tc>
-        <w:tc>
-          <w:tcPr>
-            <w:tcW w:w="0" w:type="auto"/>
-            <w:vAlign w:val="center"/>
-          </w:tcPr>
-          <w:p>
-            <w:pPr>
-              <w:pStyle w:val="TableContents"/>
-            </w:pPr>
-            <w:r>
-              <w:t>1</w:t>
-            </w:r>
-          </w:p>
-        </w:tc>
-      </w:tr>
-      <w:tr>
-        <w:trPr>
-          <w:jc w:val="center"/>
-        </w:trPr>
-        <w:tc>
-          <w:tcPr>
-            <w:tcW w:w="0" w:type="auto"/>
-            <w:vAlign w:val="center"/>
-          </w:tcPr>
-          <w:p>
-            <w:pPr>
-              <w:pStyle w:val="TableContents"/>
-              <w:rPr>
-                <w:b/>
-              </w:rPr>
-            </w:pPr>
-            <w:r>
-              <w:rPr>
-                <w:b/>
-              </w:rPr>
-              <w:t>Total</w:t>
-            </w:r>
-          </w:p>
-        </w:tc>
-        <w:tc>
-          <w:tcPr>
-            <w:tcW w:w="0" w:type="auto"/>
-            <w:vAlign w:val="center"/>
-          </w:tcPr>
-          <w:p>
-            <w:pPr>
-              <w:pStyle w:val="TableContents"/>
-              <w:rPr>
-                <w:b/>
-              </w:rPr>
-            </w:pPr>
-            <w:r>
-              <w:rPr>
-                <w:b/>
-              </w:rPr>
-              <w:t>16</w:t>
+              <w:t>24</w:t>
             </w:r>
           </w:p>
         </w:tc>
@@ -2547,6 +2686,187 @@
     </w:sectPr>
   </w:body>
 </w:document>
+</file>
+
+<file path=word/comments.xml><?xml version="1.0" encoding="utf-8"?>
+<w:comments xmlns:wpc="http://schemas.microsoft.com/office/word/2010/wordprocessingCanvas" xmlns:mc="http://schemas.openxmlformats.org/markup-compatibility/2006" xmlns:o="urn:schemas-microsoft-com:office:office" xmlns:r="http://schemas.openxmlformats.org/officeDocument/2006/relationships" xmlns:m="http://schemas.openxmlformats.org/officeDocument/2006/math" xmlns:v="urn:schemas-microsoft-com:vml" xmlns:wp14="http://schemas.microsoft.com/office/word/2010/wordprocessingDrawing" xmlns:wp="http://schemas.openxmlformats.org/drawingml/2006/wordprocessingDrawing" xmlns:w10="urn:schemas-microsoft-com:office:word" xmlns:w="http://schemas.openxmlformats.org/wordprocessingml/2006/main" xmlns:w14="http://schemas.microsoft.com/office/word/2010/wordml" xmlns:w15="http://schemas.microsoft.com/office/word/2012/wordml" xmlns:wpg="http://schemas.microsoft.com/office/word/2010/wordprocessingGroup" xmlns:wpi="http://schemas.microsoft.com/office/word/2010/wordprocessingInk" xmlns:wne="http://schemas.microsoft.com/office/word/2006/wordml" xmlns:wps="http://schemas.microsoft.com/office/word/2010/wordprocessingShape" mc:Ignorable="w14 w15 wp14">
+  <w:comment w:id="0" w:author="Iakov Lushin" w:date="2016-01-29T17:26:00Z" w:initials="IL">
+    <w:p>
+      <w:pPr>
+        <w:pStyle w:val="CommentText"/>
+        <w:rPr>
+          <w:u w:val="single"/>
+        </w:rPr>
+      </w:pPr>
+      <w:r>
+        <w:rPr>
+          <w:rStyle w:val="CommentReference"/>
+        </w:rPr>
+        <w:annotationRef/>
+      </w:r>
+      <w:r>
+        <w:rPr>
+          <w:u w:val="single"/>
+        </w:rPr>
+        <w:t>Update compilation command.</w:t>
+      </w:r>
+      <w:bookmarkStart w:id="1" w:name="_GoBack"/>
+      <w:bookmarkEnd w:id="1"/>
+    </w:p>
+  </w:comment>
+  <w:comment w:id="6" w:author="Iakov Lushin" w:date="2016-01-29T17:15:00Z" w:initials="IL">
+    <w:p>
+      <w:pPr>
+        <w:pStyle w:val="CommentText"/>
+      </w:pPr>
+      <w:r>
+        <w:rPr>
+          <w:rStyle w:val="CommentReference"/>
+        </w:rPr>
+        <w:annotationRef/>
+      </w:r>
+      <w:r>
+        <w:t>Add controls for the texture selection.</w:t>
+      </w:r>
+    </w:p>
+  </w:comment>
+</w:comments>
+</file>
+
+<file path=word/commentsExtended.xml><?xml version="1.0" encoding="utf-8"?>
+<w15:commentsEx xmlns:wpc="http://schemas.microsoft.com/office/word/2010/wordprocessingCanvas" xmlns:mc="http://schemas.openxmlformats.org/markup-compatibility/2006" xmlns:o="urn:schemas-microsoft-com:office:office" xmlns:r="http://schemas.openxmlformats.org/officeDocument/2006/relationships" xmlns:m="http://schemas.openxmlformats.org/officeDocument/2006/math" xmlns:v="urn:schemas-microsoft-com:vml" xmlns:wp14="http://schemas.microsoft.com/office/word/2010/wordprocessingDrawing" xmlns:wp="http://schemas.openxmlformats.org/drawingml/2006/wordprocessingDrawing" xmlns:w10="urn:schemas-microsoft-com:office:word" xmlns:w="http://schemas.openxmlformats.org/wordprocessingml/2006/main" xmlns:w14="http://schemas.microsoft.com/office/word/2010/wordml" xmlns:w15="http://schemas.microsoft.com/office/word/2012/wordml" xmlns:wpg="http://schemas.microsoft.com/office/word/2010/wordprocessingGroup" xmlns:wpi="http://schemas.microsoft.com/office/word/2010/wordprocessingInk" xmlns:wne="http://schemas.microsoft.com/office/word/2006/wordml" xmlns:wps="http://schemas.microsoft.com/office/word/2010/wordprocessingShape" mc:Ignorable="w14 w15 wp14">
+  <w15:commentEx w15:paraId="3946E52A" w15:done="0"/>
+  <w15:commentEx w15:paraId="074DF7D5" w15:done="0"/>
+</w15:commentsEx>
+</file>
+
+<file path=word/numbering.xml><?xml version="1.0" encoding="utf-8"?>
+<w:numbering xmlns:wpc="http://schemas.microsoft.com/office/word/2010/wordprocessingCanvas" xmlns:mc="http://schemas.openxmlformats.org/markup-compatibility/2006" xmlns:o="urn:schemas-microsoft-com:office:office" xmlns:r="http://schemas.openxmlformats.org/officeDocument/2006/relationships" xmlns:m="http://schemas.openxmlformats.org/officeDocument/2006/math" xmlns:v="urn:schemas-microsoft-com:vml" xmlns:wp14="http://schemas.microsoft.com/office/word/2010/wordprocessingDrawing" xmlns:wp="http://schemas.openxmlformats.org/drawingml/2006/wordprocessingDrawing" xmlns:w10="urn:schemas-microsoft-com:office:word" xmlns:w="http://schemas.openxmlformats.org/wordprocessingml/2006/main" xmlns:w14="http://schemas.microsoft.com/office/word/2010/wordml" xmlns:w15="http://schemas.microsoft.com/office/word/2012/wordml" xmlns:wpg="http://schemas.microsoft.com/office/word/2010/wordprocessingGroup" xmlns:wpi="http://schemas.microsoft.com/office/word/2010/wordprocessingInk" xmlns:wne="http://schemas.microsoft.com/office/word/2006/wordml" xmlns:wps="http://schemas.microsoft.com/office/word/2010/wordprocessingShape" mc:Ignorable="w14 w15 wp14">
+  <w:abstractNum w:abstractNumId="0" w15:restartNumberingAfterBreak="0">
+    <w:nsid w:val="61F07E87"/>
+    <w:multiLevelType w:val="hybridMultilevel"/>
+    <w:tmpl w:val="C58031CC"/>
+    <w:lvl w:ilvl="0" w:tplc="04090001">
+      <w:start w:val="1"/>
+      <w:numFmt w:val="bullet"/>
+      <w:lvlText w:val=""/>
+      <w:lvlJc w:val="left"/>
+      <w:pPr>
+        <w:ind w:left="2025" w:hanging="360"/>
+      </w:pPr>
+      <w:rPr>
+        <w:rFonts w:ascii="Symbol" w:hAnsi="Symbol" w:hint="default"/>
+      </w:rPr>
+    </w:lvl>
+    <w:lvl w:ilvl="1" w:tplc="04090003" w:tentative="1">
+      <w:start w:val="1"/>
+      <w:numFmt w:val="bullet"/>
+      <w:lvlText w:val="o"/>
+      <w:lvlJc w:val="left"/>
+      <w:pPr>
+        <w:ind w:left="2745" w:hanging="360"/>
+      </w:pPr>
+      <w:rPr>
+        <w:rFonts w:ascii="Courier New" w:hAnsi="Courier New" w:cs="Courier New" w:hint="default"/>
+      </w:rPr>
+    </w:lvl>
+    <w:lvl w:ilvl="2" w:tplc="04090005" w:tentative="1">
+      <w:start w:val="1"/>
+      <w:numFmt w:val="bullet"/>
+      <w:lvlText w:val=""/>
+      <w:lvlJc w:val="left"/>
+      <w:pPr>
+        <w:ind w:left="3465" w:hanging="360"/>
+      </w:pPr>
+      <w:rPr>
+        <w:rFonts w:ascii="Wingdings" w:hAnsi="Wingdings" w:hint="default"/>
+      </w:rPr>
+    </w:lvl>
+    <w:lvl w:ilvl="3" w:tplc="04090001" w:tentative="1">
+      <w:start w:val="1"/>
+      <w:numFmt w:val="bullet"/>
+      <w:lvlText w:val=""/>
+      <w:lvlJc w:val="left"/>
+      <w:pPr>
+        <w:ind w:left="4185" w:hanging="360"/>
+      </w:pPr>
+      <w:rPr>
+        <w:rFonts w:ascii="Symbol" w:hAnsi="Symbol" w:hint="default"/>
+      </w:rPr>
+    </w:lvl>
+    <w:lvl w:ilvl="4" w:tplc="04090003" w:tentative="1">
+      <w:start w:val="1"/>
+      <w:numFmt w:val="bullet"/>
+      <w:lvlText w:val="o"/>
+      <w:lvlJc w:val="left"/>
+      <w:pPr>
+        <w:ind w:left="4905" w:hanging="360"/>
+      </w:pPr>
+      <w:rPr>
+        <w:rFonts w:ascii="Courier New" w:hAnsi="Courier New" w:cs="Courier New" w:hint="default"/>
+      </w:rPr>
+    </w:lvl>
+    <w:lvl w:ilvl="5" w:tplc="04090005" w:tentative="1">
+      <w:start w:val="1"/>
+      <w:numFmt w:val="bullet"/>
+      <w:lvlText w:val=""/>
+      <w:lvlJc w:val="left"/>
+      <w:pPr>
+        <w:ind w:left="5625" w:hanging="360"/>
+      </w:pPr>
+      <w:rPr>
+        <w:rFonts w:ascii="Wingdings" w:hAnsi="Wingdings" w:hint="default"/>
+      </w:rPr>
+    </w:lvl>
+    <w:lvl w:ilvl="6" w:tplc="04090001" w:tentative="1">
+      <w:start w:val="1"/>
+      <w:numFmt w:val="bullet"/>
+      <w:lvlText w:val=""/>
+      <w:lvlJc w:val="left"/>
+      <w:pPr>
+        <w:ind w:left="6345" w:hanging="360"/>
+      </w:pPr>
+      <w:rPr>
+        <w:rFonts w:ascii="Symbol" w:hAnsi="Symbol" w:hint="default"/>
+      </w:rPr>
+    </w:lvl>
+    <w:lvl w:ilvl="7" w:tplc="04090003" w:tentative="1">
+      <w:start w:val="1"/>
+      <w:numFmt w:val="bullet"/>
+      <w:lvlText w:val="o"/>
+      <w:lvlJc w:val="left"/>
+      <w:pPr>
+        <w:ind w:left="7065" w:hanging="360"/>
+      </w:pPr>
+      <w:rPr>
+        <w:rFonts w:ascii="Courier New" w:hAnsi="Courier New" w:cs="Courier New" w:hint="default"/>
+      </w:rPr>
+    </w:lvl>
+    <w:lvl w:ilvl="8" w:tplc="04090005" w:tentative="1">
+      <w:start w:val="1"/>
+      <w:numFmt w:val="bullet"/>
+      <w:lvlText w:val=""/>
+      <w:lvlJc w:val="left"/>
+      <w:pPr>
+        <w:ind w:left="7785" w:hanging="360"/>
+      </w:pPr>
+      <w:rPr>
+        <w:rFonts w:ascii="Wingdings" w:hAnsi="Wingdings" w:hint="default"/>
+      </w:rPr>
+    </w:lvl>
+  </w:abstractNum>
+  <w:num w:numId="1">
+    <w:abstractNumId w:val="0"/>
+  </w:num>
+</w:numbering>
+</file>
+
+<file path=word/people.xml><?xml version="1.0" encoding="utf-8"?>
+<w15:people xmlns:wpc="http://schemas.microsoft.com/office/word/2010/wordprocessingCanvas" xmlns:mc="http://schemas.openxmlformats.org/markup-compatibility/2006" xmlns:o="urn:schemas-microsoft-com:office:office" xmlns:r="http://schemas.openxmlformats.org/officeDocument/2006/relationships" xmlns:m="http://schemas.openxmlformats.org/officeDocument/2006/math" xmlns:v="urn:schemas-microsoft-com:vml" xmlns:wp14="http://schemas.microsoft.com/office/word/2010/wordprocessingDrawing" xmlns:wp="http://schemas.openxmlformats.org/drawingml/2006/wordprocessingDrawing" xmlns:w10="urn:schemas-microsoft-com:office:word" xmlns:w="http://schemas.openxmlformats.org/wordprocessingml/2006/main" xmlns:w14="http://schemas.microsoft.com/office/word/2010/wordml" xmlns:w15="http://schemas.microsoft.com/office/word/2012/wordml" xmlns:wpg="http://schemas.microsoft.com/office/word/2010/wordprocessingGroup" xmlns:wpi="http://schemas.microsoft.com/office/word/2010/wordprocessingInk" xmlns:wne="http://schemas.microsoft.com/office/word/2006/wordml" xmlns:wps="http://schemas.microsoft.com/office/word/2010/wordprocessingShape" mc:Ignorable="w14 w15 wp14">
+  <w15:person w15:author="Iakov Lushin">
+    <w15:presenceInfo w15:providerId="AD" w15:userId="S-1-5-21-1179791028-1531104403-1478776563-95256"/>
+  </w15:person>
+</w15:people>
 </file>
 
 <file path=word/styles.xml><?xml version="1.0" encoding="utf-8"?>
@@ -4068,7 +4388,7 @@
 </file>
 
 <file path=customXml/itemProps2.xml><?xml version="1.0" encoding="utf-8"?>
-<ds:datastoreItem xmlns:ds="http://schemas.openxmlformats.org/officeDocument/2006/customXml" ds:itemID="{9FAF2B5B-A67E-4817-9CC2-7DA22E9A0957}">
+<ds:datastoreItem xmlns:ds="http://schemas.openxmlformats.org/officeDocument/2006/customXml" ds:itemID="{4AA69BFE-4B1B-4DAF-8752-2F9170CE3D09}">
   <ds:schemaRefs>
     <ds:schemaRef ds:uri="http://schemas.openxmlformats.org/officeDocument/2006/bibliography"/>
   </ds:schemaRefs>

</xml_diff>

<commit_message>
Update POV-Ray table in the report.
Add a table of implemented items in the POV-Ray report.
Ignore temporary docx files.
</commit_message>
<xml_diff>
--- a/ICG_Assignment_Report.docx
+++ b/ICG_Assignment_Report.docx
@@ -26,7 +26,7 @@
           <w:r>
             <w:rPr>
               <w:noProof/>
-              <w:lang w:eastAsia="en-US"/>
+              <w:lang w:val="ru-RU" w:eastAsia="ru-RU"/>
             </w:rPr>
             <mc:AlternateContent>
               <mc:Choice Requires="wps">
@@ -80,7 +80,7 @@
                             <w:txbxContent>
                               <w:p>
                                 <w:pPr>
-                                  <w:pStyle w:val="Title"/>
+                                  <w:pStyle w:val="a7"/>
                                 </w:pPr>
                                 <w:sdt>
                                   <w:sdtPr>
@@ -110,7 +110,7 @@
                                 <w:sdtContent>
                                   <w:p>
                                     <w:pPr>
-                                      <w:pStyle w:val="Subtitle"/>
+                                      <w:pStyle w:val="a9"/>
                                     </w:pPr>
                                     <w:r>
                                       <w:t>BM40A0600 Introduction to Computer Graphics</w:t>
@@ -130,7 +130,7 @@
                                 <w:sdtContent>
                                   <w:p>
                                     <w:pPr>
-                                      <w:pStyle w:val="Subtitle"/>
+                                      <w:pStyle w:val="a9"/>
                                     </w:pPr>
                                     <w:r>
                                       <w:t>Iakov Lushin (0458163</w:t>
@@ -163,7 +163,7 @@
               </mc:Choice>
               <mc:Fallback>
                 <w:pict>
-                  <v:shapetype id="_x0000_t202" coordsize="21600,21600" o:spt="202" path="m,l,21600r21600,l21600,xe">
+                  <v:shapetype w14:anchorId="0F7E360C" id="_x0000_t202" coordsize="21600,21600" o:spt="202" path="m,l,21600r21600,l21600,xe">
                     <v:stroke joinstyle="miter"/>
                     <v:path gradientshapeok="t" o:connecttype="rect"/>
                   </v:shapetype>
@@ -172,7 +172,7 @@
                       <w:txbxContent>
                         <w:p>
                           <w:pPr>
-                            <w:pStyle w:val="Title"/>
+                            <w:pStyle w:val="a7"/>
                           </w:pPr>
                           <w:sdt>
                             <w:sdtPr>
@@ -202,7 +202,7 @@
                           <w:sdtContent>
                             <w:p>
                               <w:pPr>
-                                <w:pStyle w:val="Subtitle"/>
+                                <w:pStyle w:val="a9"/>
                               </w:pPr>
                               <w:r>
                                 <w:t>BM40A0600 Introduction to Computer Graphics</w:t>
@@ -222,7 +222,7 @@
                           <w:sdtContent>
                             <w:p>
                               <w:pPr>
-                                <w:pStyle w:val="Subtitle"/>
+                                <w:pStyle w:val="a9"/>
                               </w:pPr>
                               <w:r>
                                 <w:t>Iakov Lushin (0458163</w:t>
@@ -244,7 +244,7 @@
           <w:r>
             <w:rPr>
               <w:noProof/>
-              <w:lang w:eastAsia="en-US"/>
+              <w:lang w:val="ru-RU" w:eastAsia="ru-RU"/>
             </w:rPr>
             <mc:AlternateContent>
               <mc:Choice Requires="wps">
@@ -331,7 +331,7 @@
                                 <w:sdtContent>
                                   <w:p>
                                     <w:pPr>
-                                      <w:pStyle w:val="NoSpacing"/>
+                                      <w:pStyle w:val="a4"/>
                                       <w:jc w:val="right"/>
                                       <w:rPr>
                                         <w:color w:val="FFFFFF" w:themeColor="background1"/>
@@ -372,7 +372,7 @@
               </mc:Choice>
               <mc:Fallback>
                 <w:pict>
-                  <v:rect id="Rectangle 132" o:spid="_x0000_s1027" style="position:absolute;margin-left:-4.4pt;margin-top:0;width:46.8pt;height:77.75pt;z-index:251659264;visibility:visible;mso-wrap-style:square;mso-width-percent:76;mso-height-percent:98;mso-top-percent:23;mso-wrap-distance-left:9pt;mso-wrap-distance-top:0;mso-wrap-distance-right:9pt;mso-wrap-distance-bottom:0;mso-position-horizontal:right;mso-position-horizontal-relative:margin;mso-position-vertical-relative:page;mso-width-percent:76;mso-height-percent:98;mso-top-percent:23;mso-width-relative:page;mso-height-relative:page;v-text-anchor:bottom" o:gfxdata="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" fillcolor="#5b9bd5 [3204]" stroked="f" strokeweight="1pt">
+                  <v:rect w14:anchorId="37C2F21B" id="Rectangle 132" o:spid="_x0000_s1027" style="position:absolute;margin-left:-4.4pt;margin-top:0;width:46.8pt;height:77.75pt;z-index:251659264;visibility:visible;mso-wrap-style:square;mso-width-percent:76;mso-height-percent:98;mso-top-percent:23;mso-wrap-distance-left:9pt;mso-wrap-distance-top:0;mso-wrap-distance-right:9pt;mso-wrap-distance-bottom:0;mso-position-horizontal:right;mso-position-horizontal-relative:margin;mso-position-vertical-relative:page;mso-width-percent:76;mso-height-percent:98;mso-top-percent:23;mso-width-relative:page;mso-height-relative:page;v-text-anchor:bottom" o:gfxdata="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" fillcolor="#5b9bd5 [3204]" stroked="f" strokeweight="1pt">
                     <v:path arrowok="t"/>
                     <o:lock v:ext="edit" aspectratio="t"/>
                     <v:textbox inset="3.6pt,,3.6pt">
@@ -399,7 +399,7 @@
                           <w:sdtContent>
                             <w:p>
                               <w:pPr>
-                                <w:pStyle w:val="NoSpacing"/>
+                                <w:pStyle w:val="a4"/>
                                 <w:jc w:val="right"/>
                                 <w:rPr>
                                   <w:color w:val="FFFFFF" w:themeColor="background1"/>
@@ -437,7 +437,7 @@
     </w:sdt>
     <w:p>
       <w:pPr>
-        <w:pStyle w:val="Heading1"/>
+        <w:pStyle w:val="1"/>
       </w:pPr>
       <w:r>
         <w:lastRenderedPageBreak/>
@@ -446,7 +446,7 @@
     </w:p>
     <w:p>
       <w:pPr>
-        <w:pStyle w:val="Heading2"/>
+        <w:pStyle w:val="2"/>
       </w:pPr>
       <w:r>
         <w:t>General Description</w:t>
@@ -476,7 +476,7 @@
     </w:p>
     <w:p>
       <w:pPr>
-        <w:pStyle w:val="Heading2"/>
+        <w:pStyle w:val="2"/>
       </w:pPr>
       <w:r>
         <w:t>Program Execution</w:t>
@@ -513,7 +513,7 @@
       <w:commentRangeEnd w:id="0"/>
       <w:r>
         <w:rPr>
-          <w:rStyle w:val="CommentReference"/>
+          <w:rStyle w:val="af6"/>
         </w:rPr>
         <w:commentReference w:id="0"/>
       </w:r>
@@ -530,7 +530,7 @@
     </w:p>
     <w:p>
       <w:pPr>
-        <w:pStyle w:val="Heading2"/>
+        <w:pStyle w:val="2"/>
       </w:pPr>
       <w:r>
         <w:t>Program Controls</w:t>
@@ -567,9 +567,9 @@
     </w:p>
     <w:p>
       <w:pPr>
-        <w:pStyle w:val="Caption"/>
+        <w:pStyle w:val="a6"/>
       </w:pPr>
-      <w:bookmarkStart w:id="2" w:name="_Ref441687038"/>
+      <w:bookmarkStart w:id="1" w:name="_Ref441687038"/>
       <w:r>
         <w:t xml:space="preserve">Table </w:t>
       </w:r>
@@ -591,14 +591,14 @@
       <w:r>
         <w:fldChar w:fldCharType="end"/>
       </w:r>
-      <w:bookmarkEnd w:id="2"/>
+      <w:bookmarkEnd w:id="1"/>
       <w:r>
         <w:t>. General controls.</w:t>
       </w:r>
     </w:p>
     <w:tbl>
       <w:tblPr>
-        <w:tblStyle w:val="TableGrid"/>
+        <w:tblStyle w:val="af5"/>
         <w:tblW w:w="0" w:type="auto"/>
         <w:jc w:val="center"/>
         <w:tblLook w:val="04A0" w:firstRow="1" w:lastRow="0" w:firstColumn="1" w:lastColumn="0" w:noHBand="0" w:noVBand="1"/>
@@ -732,9 +732,9 @@
     </w:p>
     <w:p>
       <w:pPr>
-        <w:pStyle w:val="Caption"/>
+        <w:pStyle w:val="a6"/>
       </w:pPr>
-      <w:bookmarkStart w:id="3" w:name="_Ref441686171"/>
+      <w:bookmarkStart w:id="2" w:name="_Ref441686171"/>
       <w:r>
         <w:t xml:space="preserve">Table </w:t>
       </w:r>
@@ -756,14 +756,14 @@
       <w:r>
         <w:fldChar w:fldCharType="end"/>
       </w:r>
-      <w:bookmarkEnd w:id="3"/>
+      <w:bookmarkEnd w:id="2"/>
       <w:r>
         <w:t>. Light controls.</w:t>
       </w:r>
     </w:p>
     <w:tbl>
       <w:tblPr>
-        <w:tblStyle w:val="TableGrid"/>
+        <w:tblStyle w:val="af5"/>
         <w:tblW w:w="0" w:type="auto"/>
         <w:jc w:val="center"/>
         <w:tblLook w:val="04A0" w:firstRow="1" w:lastRow="0" w:firstColumn="1" w:lastColumn="0" w:noHBand="0" w:noVBand="1"/>
@@ -927,7 +927,7 @@
           </w:tcPr>
           <w:p>
             <w:pPr>
-              <w:pStyle w:val="NoSpacing"/>
+              <w:pStyle w:val="a4"/>
               <w:spacing w:before="120" w:after="120"/>
             </w:pPr>
             <w:r>
@@ -943,7 +943,7 @@
           </w:tcPr>
           <w:p>
             <w:pPr>
-              <w:pStyle w:val="NoSpacing"/>
+              <w:pStyle w:val="a4"/>
               <w:keepNext/>
               <w:spacing w:before="120" w:after="120"/>
             </w:pPr>
@@ -988,9 +988,9 @@
     </w:p>
     <w:p>
       <w:pPr>
-        <w:pStyle w:val="Caption"/>
+        <w:pStyle w:val="a6"/>
       </w:pPr>
-      <w:bookmarkStart w:id="4" w:name="_Ref441686398"/>
+      <w:bookmarkStart w:id="3" w:name="_Ref441686398"/>
       <w:r>
         <w:t xml:space="preserve">Table </w:t>
       </w:r>
@@ -1012,14 +1012,14 @@
       <w:r>
         <w:fldChar w:fldCharType="end"/>
       </w:r>
-      <w:bookmarkEnd w:id="4"/>
+      <w:bookmarkEnd w:id="3"/>
       <w:r>
         <w:t>. Camera controls.</w:t>
       </w:r>
     </w:p>
     <w:tbl>
       <w:tblPr>
-        <w:tblStyle w:val="TableGrid"/>
+        <w:tblStyle w:val="af5"/>
         <w:tblW w:w="0" w:type="auto"/>
         <w:jc w:val="center"/>
         <w:tblLook w:val="04A0" w:firstRow="1" w:lastRow="0" w:firstColumn="1" w:lastColumn="0" w:noHBand="0" w:noVBand="1"/>
@@ -1253,7 +1253,7 @@
     </w:tbl>
     <w:p>
       <w:pPr>
-        <w:pStyle w:val="Heading2"/>
+        <w:pStyle w:val="2"/>
       </w:pPr>
       <w:r>
         <w:t>Implemented Items</w:t>
@@ -1287,9 +1287,9 @@
     </w:p>
     <w:p>
       <w:pPr>
-        <w:pStyle w:val="Caption"/>
+        <w:pStyle w:val="a6"/>
       </w:pPr>
-      <w:bookmarkStart w:id="5" w:name="_Ref441693101"/>
+      <w:bookmarkStart w:id="4" w:name="_Ref441693101"/>
       <w:r>
         <w:t xml:space="preserve">Table </w:t>
       </w:r>
@@ -1311,14 +1311,22 @@
       <w:r>
         <w:fldChar w:fldCharType="end"/>
       </w:r>
+      <w:bookmarkEnd w:id="4"/>
+      <w:r>
+        <w:t>. Items implemented in the</w:t>
+      </w:r>
+      <w:r>
+        <w:t xml:space="preserve"> OpenGL</w:t>
+      </w:r>
+      <w:bookmarkStart w:id="5" w:name="_GoBack"/>
       <w:bookmarkEnd w:id="5"/>
       <w:r>
-        <w:t>. Items implemented in the program.</w:t>
+        <w:t xml:space="preserve"> program.</w:t>
       </w:r>
     </w:p>
     <w:tbl>
       <w:tblPr>
-        <w:tblStyle w:val="TableGrid"/>
+        <w:tblStyle w:val="af5"/>
         <w:tblW w:w="0" w:type="auto"/>
         <w:jc w:val="center"/>
         <w:tblLook w:val="04A0" w:firstRow="1" w:lastRow="0" w:firstColumn="1" w:lastColumn="0" w:noHBand="0" w:noVBand="1"/>
@@ -2407,7 +2415,7 @@
             <w:commentRangeEnd w:id="6"/>
             <w:r>
               <w:rPr>
-                <w:rStyle w:val="CommentReference"/>
+                <w:rStyle w:val="af6"/>
                 <w:lang w:eastAsia="fi-FI"/>
               </w:rPr>
               <w:commentReference w:id="6"/>
@@ -2659,22 +2667,439 @@
     <w:p/>
     <w:p>
       <w:pPr>
-        <w:pStyle w:val="Heading1"/>
+        <w:pStyle w:val="1"/>
       </w:pPr>
       <w:r>
         <w:lastRenderedPageBreak/>
         <w:t>POV-Ray</w:t>
       </w:r>
     </w:p>
+    <w:p>
+      <w:pPr>
+        <w:pStyle w:val="2"/>
+      </w:pPr>
+      <w:r>
+        <w:t>Implemented Items</w:t>
+      </w:r>
+    </w:p>
+    <w:p>
+      <w:r>
+        <w:t xml:space="preserve">The list of implemented items can be found in the </w:t>
+      </w:r>
+      <w:r>
+        <w:fldChar w:fldCharType="begin"/>
+      </w:r>
+      <w:r>
+        <w:instrText xml:space="preserve"> REF _Ref442030121 \h </w:instrText>
+      </w:r>
+      <w:r>
+        <w:fldChar w:fldCharType="separate"/>
+      </w:r>
+      <w:r>
+        <w:t xml:space="preserve">Table </w:t>
+      </w:r>
+      <w:r>
+        <w:rPr>
+          <w:noProof/>
+        </w:rPr>
+        <w:t>5</w:t>
+      </w:r>
+      <w:r>
+        <w:fldChar w:fldCharType="end"/>
+      </w:r>
+      <w:r>
+        <w:t>.</w:t>
+      </w:r>
+    </w:p>
+    <w:p>
+      <w:pPr>
+        <w:pStyle w:val="a6"/>
+      </w:pPr>
+      <w:bookmarkStart w:id="7" w:name="_Ref442030121"/>
+      <w:r>
+        <w:t xml:space="preserve">Table </w:t>
+      </w:r>
+      <w:r>
+        <w:fldChar w:fldCharType="begin"/>
+      </w:r>
+      <w:r>
+        <w:instrText xml:space="preserve"> SEQ Table \* ARABIC </w:instrText>
+      </w:r>
+      <w:r>
+        <w:fldChar w:fldCharType="separate"/>
+      </w:r>
+      <w:r>
+        <w:rPr>
+          <w:noProof/>
+        </w:rPr>
+        <w:t>5</w:t>
+      </w:r>
+      <w:r>
+        <w:fldChar w:fldCharType="end"/>
+      </w:r>
+      <w:bookmarkEnd w:id="7"/>
+      <w:r>
+        <w:t>. Items implemented in the</w:t>
+      </w:r>
+      <w:r>
+        <w:t xml:space="preserve"> POV-Ray</w:t>
+      </w:r>
+      <w:r>
+        <w:t xml:space="preserve"> program.</w:t>
+      </w:r>
+    </w:p>
+    <w:tbl>
+      <w:tblPr>
+        <w:tblStyle w:val="af5"/>
+        <w:tblW w:w="0" w:type="auto"/>
+        <w:jc w:val="center"/>
+        <w:tblLook w:val="04A0" w:firstRow="1" w:lastRow="0" w:firstColumn="1" w:lastColumn="0" w:noHBand="0" w:noVBand="1"/>
+      </w:tblPr>
+      <w:tblGrid>
+        <w:gridCol w:w="3232"/>
+        <w:gridCol w:w="788"/>
+      </w:tblGrid>
+      <w:tr>
+        <w:trPr>
+          <w:jc w:val="center"/>
+        </w:trPr>
+        <w:tc>
+          <w:tcPr>
+            <w:tcW w:w="0" w:type="auto"/>
+            <w:vAlign w:val="center"/>
+          </w:tcPr>
+          <w:p>
+            <w:pPr>
+              <w:pStyle w:val="TableContents"/>
+              <w:rPr>
+                <w:b/>
+              </w:rPr>
+            </w:pPr>
+            <w:r>
+              <w:rPr>
+                <w:b/>
+              </w:rPr>
+              <w:t>Item</w:t>
+            </w:r>
+          </w:p>
+        </w:tc>
+        <w:tc>
+          <w:tcPr>
+            <w:tcW w:w="0" w:type="auto"/>
+            <w:vAlign w:val="center"/>
+          </w:tcPr>
+          <w:p>
+            <w:pPr>
+              <w:pStyle w:val="TableContents"/>
+              <w:rPr>
+                <w:b/>
+              </w:rPr>
+            </w:pPr>
+            <w:r>
+              <w:rPr>
+                <w:b/>
+              </w:rPr>
+              <w:t>Points</w:t>
+            </w:r>
+          </w:p>
+        </w:tc>
+      </w:tr>
+      <w:tr>
+        <w:trPr>
+          <w:jc w:val="center"/>
+        </w:trPr>
+        <w:tc>
+          <w:tcPr>
+            <w:tcW w:w="0" w:type="auto"/>
+            <w:vAlign w:val="center"/>
+          </w:tcPr>
+          <w:p>
+            <w:pPr>
+              <w:pStyle w:val="TableContents"/>
+              <w:rPr>
+                <w:b/>
+              </w:rPr>
+            </w:pPr>
+            <w:r>
+              <w:rPr>
+                <w:b/>
+              </w:rPr>
+              <w:t>User manual</w:t>
+            </w:r>
+          </w:p>
+        </w:tc>
+        <w:tc>
+          <w:tcPr>
+            <w:tcW w:w="0" w:type="auto"/>
+            <w:vAlign w:val="center"/>
+          </w:tcPr>
+          <w:p>
+            <w:pPr>
+              <w:pStyle w:val="TableContents"/>
+              <w:rPr>
+                <w:b/>
+              </w:rPr>
+            </w:pPr>
+            <w:r>
+              <w:rPr>
+                <w:b/>
+              </w:rPr>
+              <w:t>1</w:t>
+            </w:r>
+          </w:p>
+        </w:tc>
+      </w:tr>
+      <w:tr>
+        <w:trPr>
+          <w:jc w:val="center"/>
+        </w:trPr>
+        <w:tc>
+          <w:tcPr>
+            <w:tcW w:w="0" w:type="auto"/>
+            <w:gridSpan w:val="2"/>
+            <w:vAlign w:val="center"/>
+          </w:tcPr>
+          <w:p>
+            <w:pPr>
+              <w:pStyle w:val="TableContents"/>
+              <w:rPr>
+                <w:b/>
+                <w:i/>
+              </w:rPr>
+            </w:pPr>
+            <w:r>
+              <w:rPr>
+                <w:b/>
+              </w:rPr>
+              <w:t>Geometry of the model</w:t>
+            </w:r>
+          </w:p>
+        </w:tc>
+      </w:tr>
+      <w:tr>
+        <w:trPr>
+          <w:jc w:val="center"/>
+        </w:trPr>
+        <w:tc>
+          <w:tcPr>
+            <w:tcW w:w="0" w:type="auto"/>
+            <w:vAlign w:val="center"/>
+          </w:tcPr>
+          <w:p>
+            <w:pPr>
+              <w:pStyle w:val="TableContents"/>
+            </w:pPr>
+            <w:r>
+              <w:t>Number of different 3D objects</w:t>
+            </w:r>
+            <w:r>
+              <w:t>: 1</w:t>
+            </w:r>
+          </w:p>
+          <w:p>
+            <w:pPr>
+              <w:pStyle w:val="TableContents"/>
+              <w:numPr>
+                <w:ilvl w:val="0"/>
+                <w:numId w:val="2"/>
+              </w:numPr>
+            </w:pPr>
+            <w:r>
+              <w:t>Room box</w:t>
+            </w:r>
+          </w:p>
+        </w:tc>
+        <w:tc>
+          <w:tcPr>
+            <w:tcW w:w="0" w:type="auto"/>
+            <w:vAlign w:val="center"/>
+          </w:tcPr>
+          <w:p>
+            <w:pPr>
+              <w:pStyle w:val="TableContents"/>
+            </w:pPr>
+            <w:r>
+              <w:t>0</w:t>
+            </w:r>
+          </w:p>
+        </w:tc>
+      </w:tr>
+      <w:tr>
+        <w:trPr>
+          <w:jc w:val="center"/>
+        </w:trPr>
+        <w:tc>
+          <w:tcPr>
+            <w:tcW w:w="0" w:type="auto"/>
+            <w:gridSpan w:val="2"/>
+            <w:vAlign w:val="center"/>
+          </w:tcPr>
+          <w:p>
+            <w:pPr>
+              <w:pStyle w:val="TableContents"/>
+              <w:rPr>
+                <w:b/>
+              </w:rPr>
+            </w:pPr>
+            <w:r>
+              <w:rPr>
+                <w:b/>
+              </w:rPr>
+              <w:t>Definition of the projection</w:t>
+            </w:r>
+          </w:p>
+        </w:tc>
+      </w:tr>
+      <w:tr>
+        <w:trPr>
+          <w:jc w:val="center"/>
+        </w:trPr>
+        <w:tc>
+          <w:tcPr>
+            <w:tcW w:w="0" w:type="auto"/>
+            <w:vAlign w:val="center"/>
+          </w:tcPr>
+          <w:p>
+            <w:pPr>
+              <w:pStyle w:val="TableContents"/>
+            </w:pPr>
+            <w:r>
+              <w:t>C</w:t>
+            </w:r>
+            <w:r>
+              <w:t>amera model</w:t>
+            </w:r>
+          </w:p>
+        </w:tc>
+        <w:tc>
+          <w:tcPr>
+            <w:tcW w:w="0" w:type="auto"/>
+            <w:vAlign w:val="center"/>
+          </w:tcPr>
+          <w:p>
+            <w:pPr>
+              <w:pStyle w:val="TableContents"/>
+            </w:pPr>
+            <w:r>
+              <w:t>1</w:t>
+            </w:r>
+          </w:p>
+        </w:tc>
+      </w:tr>
+      <w:tr>
+        <w:trPr>
+          <w:jc w:val="center"/>
+        </w:trPr>
+        <w:tc>
+          <w:tcPr>
+            <w:tcW w:w="0" w:type="auto"/>
+            <w:gridSpan w:val="2"/>
+            <w:vAlign w:val="center"/>
+          </w:tcPr>
+          <w:p>
+            <w:pPr>
+              <w:pStyle w:val="TableContents"/>
+              <w:rPr>
+                <w:b/>
+              </w:rPr>
+            </w:pPr>
+            <w:r>
+              <w:rPr>
+                <w:b/>
+              </w:rPr>
+              <w:t>Lighting</w:t>
+            </w:r>
+          </w:p>
+        </w:tc>
+      </w:tr>
+      <w:tr>
+        <w:trPr>
+          <w:jc w:val="center"/>
+        </w:trPr>
+        <w:tc>
+          <w:tcPr>
+            <w:tcW w:w="0" w:type="auto"/>
+            <w:vAlign w:val="center"/>
+          </w:tcPr>
+          <w:p>
+            <w:pPr>
+              <w:pStyle w:val="TableContents"/>
+            </w:pPr>
+            <w:r>
+              <w:t>P</w:t>
+            </w:r>
+            <w:r>
+              <w:t>oint light source</w:t>
+            </w:r>
+          </w:p>
+        </w:tc>
+        <w:tc>
+          <w:tcPr>
+            <w:tcW w:w="0" w:type="auto"/>
+            <w:vAlign w:val="center"/>
+          </w:tcPr>
+          <w:p>
+            <w:pPr>
+              <w:pStyle w:val="TableContents"/>
+            </w:pPr>
+            <w:r>
+              <w:t>1</w:t>
+            </w:r>
+          </w:p>
+        </w:tc>
+      </w:tr>
+      <w:tr>
+        <w:trPr>
+          <w:jc w:val="center"/>
+        </w:trPr>
+        <w:tc>
+          <w:tcPr>
+            <w:tcW w:w="0" w:type="auto"/>
+            <w:vAlign w:val="center"/>
+          </w:tcPr>
+          <w:p>
+            <w:pPr>
+              <w:pStyle w:val="TableContents"/>
+              <w:rPr>
+                <w:b/>
+              </w:rPr>
+            </w:pPr>
+            <w:r>
+              <w:rPr>
+                <w:b/>
+              </w:rPr>
+              <w:t>Total</w:t>
+            </w:r>
+          </w:p>
+        </w:tc>
+        <w:tc>
+          <w:tcPr>
+            <w:tcW w:w="0" w:type="auto"/>
+            <w:vAlign w:val="center"/>
+          </w:tcPr>
+          <w:p>
+            <w:pPr>
+              <w:pStyle w:val="TableContents"/>
+              <w:rPr>
+                <w:b/>
+              </w:rPr>
+            </w:pPr>
+            <w:r>
+              <w:rPr>
+                <w:b/>
+              </w:rPr>
+              <w:t>3</w:t>
+            </w:r>
+          </w:p>
+        </w:tc>
+      </w:tr>
+    </w:tbl>
     <w:p>
       <w:pPr>
         <w:rPr>
           <w:rFonts w:eastAsia="Times New Roman"/>
         </w:rPr>
       </w:pPr>
-      <w:r>
-        <w:t>This part of the assignment is not present.</w:t>
-      </w:r>
     </w:p>
     <w:sectPr>
       <w:pgSz w:w="11906" w:h="16838"/>
@@ -2693,14 +3118,14 @@
   <w:comment w:id="0" w:author="Iakov Lushin" w:date="2016-01-29T17:26:00Z" w:initials="IL">
     <w:p>
       <w:pPr>
-        <w:pStyle w:val="CommentText"/>
+        <w:pStyle w:val="af7"/>
         <w:rPr>
           <w:u w:val="single"/>
         </w:rPr>
       </w:pPr>
       <w:r>
         <w:rPr>
-          <w:rStyle w:val="CommentReference"/>
+          <w:rStyle w:val="af6"/>
         </w:rPr>
         <w:annotationRef/>
       </w:r>
@@ -2710,18 +3135,16 @@
         </w:rPr>
         <w:t>Update compilation command.</w:t>
       </w:r>
-      <w:bookmarkStart w:id="1" w:name="_GoBack"/>
-      <w:bookmarkEnd w:id="1"/>
     </w:p>
   </w:comment>
   <w:comment w:id="6" w:author="Iakov Lushin" w:date="2016-01-29T17:15:00Z" w:initials="IL">
     <w:p>
       <w:pPr>
-        <w:pStyle w:val="CommentText"/>
+        <w:pStyle w:val="af7"/>
       </w:pPr>
       <w:r>
         <w:rPr>
-          <w:rStyle w:val="CommentReference"/>
+          <w:rStyle w:val="af6"/>
         </w:rPr>
         <w:annotationRef/>
       </w:r>
@@ -2855,8 +3278,124 @@
       </w:rPr>
     </w:lvl>
   </w:abstractNum>
+  <w:abstractNum w:abstractNumId="1" w15:restartNumberingAfterBreak="0">
+    <w:nsid w:val="657C1673"/>
+    <w:multiLevelType w:val="hybridMultilevel"/>
+    <w:tmpl w:val="B936EBBA"/>
+    <w:lvl w:ilvl="0" w:tplc="04190001">
+      <w:start w:val="1"/>
+      <w:numFmt w:val="bullet"/>
+      <w:lvlText w:val=""/>
+      <w:lvlJc w:val="left"/>
+      <w:pPr>
+        <w:ind w:left="720" w:hanging="360"/>
+      </w:pPr>
+      <w:rPr>
+        <w:rFonts w:ascii="Symbol" w:hAnsi="Symbol" w:hint="default"/>
+      </w:rPr>
+    </w:lvl>
+    <w:lvl w:ilvl="1" w:tplc="04190003" w:tentative="1">
+      <w:start w:val="1"/>
+      <w:numFmt w:val="bullet"/>
+      <w:lvlText w:val="o"/>
+      <w:lvlJc w:val="left"/>
+      <w:pPr>
+        <w:ind w:left="1440" w:hanging="360"/>
+      </w:pPr>
+      <w:rPr>
+        <w:rFonts w:ascii="Courier New" w:hAnsi="Courier New" w:cs="Courier New" w:hint="default"/>
+      </w:rPr>
+    </w:lvl>
+    <w:lvl w:ilvl="2" w:tplc="04190005" w:tentative="1">
+      <w:start w:val="1"/>
+      <w:numFmt w:val="bullet"/>
+      <w:lvlText w:val=""/>
+      <w:lvlJc w:val="left"/>
+      <w:pPr>
+        <w:ind w:left="2160" w:hanging="360"/>
+      </w:pPr>
+      <w:rPr>
+        <w:rFonts w:ascii="Wingdings" w:hAnsi="Wingdings" w:hint="default"/>
+      </w:rPr>
+    </w:lvl>
+    <w:lvl w:ilvl="3" w:tplc="04190001" w:tentative="1">
+      <w:start w:val="1"/>
+      <w:numFmt w:val="bullet"/>
+      <w:lvlText w:val=""/>
+      <w:lvlJc w:val="left"/>
+      <w:pPr>
+        <w:ind w:left="2880" w:hanging="360"/>
+      </w:pPr>
+      <w:rPr>
+        <w:rFonts w:ascii="Symbol" w:hAnsi="Symbol" w:hint="default"/>
+      </w:rPr>
+    </w:lvl>
+    <w:lvl w:ilvl="4" w:tplc="04190003" w:tentative="1">
+      <w:start w:val="1"/>
+      <w:numFmt w:val="bullet"/>
+      <w:lvlText w:val="o"/>
+      <w:lvlJc w:val="left"/>
+      <w:pPr>
+        <w:ind w:left="3600" w:hanging="360"/>
+      </w:pPr>
+      <w:rPr>
+        <w:rFonts w:ascii="Courier New" w:hAnsi="Courier New" w:cs="Courier New" w:hint="default"/>
+      </w:rPr>
+    </w:lvl>
+    <w:lvl w:ilvl="5" w:tplc="04190005" w:tentative="1">
+      <w:start w:val="1"/>
+      <w:numFmt w:val="bullet"/>
+      <w:lvlText w:val=""/>
+      <w:lvlJc w:val="left"/>
+      <w:pPr>
+        <w:ind w:left="4320" w:hanging="360"/>
+      </w:pPr>
+      <w:rPr>
+        <w:rFonts w:ascii="Wingdings" w:hAnsi="Wingdings" w:hint="default"/>
+      </w:rPr>
+    </w:lvl>
+    <w:lvl w:ilvl="6" w:tplc="04190001" w:tentative="1">
+      <w:start w:val="1"/>
+      <w:numFmt w:val="bullet"/>
+      <w:lvlText w:val=""/>
+      <w:lvlJc w:val="left"/>
+      <w:pPr>
+        <w:ind w:left="5040" w:hanging="360"/>
+      </w:pPr>
+      <w:rPr>
+        <w:rFonts w:ascii="Symbol" w:hAnsi="Symbol" w:hint="default"/>
+      </w:rPr>
+    </w:lvl>
+    <w:lvl w:ilvl="7" w:tplc="04190003" w:tentative="1">
+      <w:start w:val="1"/>
+      <w:numFmt w:val="bullet"/>
+      <w:lvlText w:val="o"/>
+      <w:lvlJc w:val="left"/>
+      <w:pPr>
+        <w:ind w:left="5760" w:hanging="360"/>
+      </w:pPr>
+      <w:rPr>
+        <w:rFonts w:ascii="Courier New" w:hAnsi="Courier New" w:cs="Courier New" w:hint="default"/>
+      </w:rPr>
+    </w:lvl>
+    <w:lvl w:ilvl="8" w:tplc="04190005" w:tentative="1">
+      <w:start w:val="1"/>
+      <w:numFmt w:val="bullet"/>
+      <w:lvlText w:val=""/>
+      <w:lvlJc w:val="left"/>
+      <w:pPr>
+        <w:ind w:left="6480" w:hanging="360"/>
+      </w:pPr>
+      <w:rPr>
+        <w:rFonts w:ascii="Wingdings" w:hAnsi="Wingdings" w:hint="default"/>
+      </w:rPr>
+    </w:lvl>
+  </w:abstractNum>
   <w:num w:numId="1">
     <w:abstractNumId w:val="0"/>
+  </w:num>
+  <w:num w:numId="2">
+    <w:abstractNumId w:val="1"/>
   </w:num>
 </w:numbering>
 </file>
@@ -3259,7 +3798,7 @@
     <w:lsdException w:name="List Table 6 Colorful Accent 6" w:uiPriority="51"/>
     <w:lsdException w:name="List Table 7 Colorful Accent 6" w:uiPriority="52"/>
   </w:latentStyles>
-  <w:style w:type="paragraph" w:default="1" w:styleId="Normal">
+  <w:style w:type="paragraph" w:default="1" w:styleId="a">
     <w:name w:val="Normal"/>
     <w:qFormat/>
     <w:rsid w:val="000A4FAA"/>
@@ -3270,11 +3809,11 @@
       <w:lang w:val="en-US" w:eastAsia="fi-FI"/>
     </w:rPr>
   </w:style>
-  <w:style w:type="paragraph" w:styleId="Heading1">
+  <w:style w:type="paragraph" w:styleId="1">
     <w:name w:val="heading 1"/>
-    <w:basedOn w:val="Normal"/>
-    <w:next w:val="Normal"/>
-    <w:link w:val="Heading1Char"/>
+    <w:basedOn w:val="a"/>
+    <w:next w:val="a"/>
+    <w:link w:val="10"/>
     <w:uiPriority w:val="9"/>
     <w:qFormat/>
     <w:rsid w:val="00F52D41"/>
@@ -3291,11 +3830,11 @@
       <w:szCs w:val="36"/>
     </w:rPr>
   </w:style>
-  <w:style w:type="paragraph" w:styleId="Heading2">
+  <w:style w:type="paragraph" w:styleId="2">
     <w:name w:val="heading 2"/>
-    <w:basedOn w:val="Normal"/>
-    <w:next w:val="Normal"/>
-    <w:link w:val="Heading2Char"/>
+    <w:basedOn w:val="a"/>
+    <w:next w:val="a"/>
+    <w:link w:val="20"/>
     <w:uiPriority w:val="9"/>
     <w:unhideWhenUsed/>
     <w:qFormat/>
@@ -3312,11 +3851,11 @@
       <w:szCs w:val="28"/>
     </w:rPr>
   </w:style>
-  <w:style w:type="paragraph" w:styleId="Heading3">
+  <w:style w:type="paragraph" w:styleId="3">
     <w:name w:val="heading 3"/>
-    <w:basedOn w:val="Normal"/>
-    <w:next w:val="Normal"/>
-    <w:link w:val="Heading3Char"/>
+    <w:basedOn w:val="a"/>
+    <w:next w:val="a"/>
+    <w:link w:val="30"/>
     <w:uiPriority w:val="9"/>
     <w:semiHidden/>
     <w:unhideWhenUsed/>
@@ -3335,11 +3874,11 @@
       <w:szCs w:val="28"/>
     </w:rPr>
   </w:style>
-  <w:style w:type="paragraph" w:styleId="Heading4">
+  <w:style w:type="paragraph" w:styleId="4">
     <w:name w:val="heading 4"/>
-    <w:basedOn w:val="Normal"/>
-    <w:next w:val="Normal"/>
-    <w:link w:val="Heading4Char"/>
+    <w:basedOn w:val="a"/>
+    <w:next w:val="a"/>
+    <w:link w:val="40"/>
     <w:uiPriority w:val="9"/>
     <w:semiHidden/>
     <w:unhideWhenUsed/>
@@ -3356,11 +3895,11 @@
       <w:caps/>
     </w:rPr>
   </w:style>
-  <w:style w:type="paragraph" w:styleId="Heading5">
+  <w:style w:type="paragraph" w:styleId="5">
     <w:name w:val="heading 5"/>
-    <w:basedOn w:val="Normal"/>
-    <w:next w:val="Normal"/>
-    <w:link w:val="Heading5Char"/>
+    <w:basedOn w:val="a"/>
+    <w:next w:val="a"/>
+    <w:link w:val="50"/>
     <w:uiPriority w:val="9"/>
     <w:semiHidden/>
     <w:unhideWhenUsed/>
@@ -3379,11 +3918,11 @@
       <w:caps/>
     </w:rPr>
   </w:style>
-  <w:style w:type="paragraph" w:styleId="Heading6">
+  <w:style w:type="paragraph" w:styleId="6">
     <w:name w:val="heading 6"/>
-    <w:basedOn w:val="Normal"/>
-    <w:next w:val="Normal"/>
-    <w:link w:val="Heading6Char"/>
+    <w:basedOn w:val="a"/>
+    <w:next w:val="a"/>
+    <w:link w:val="60"/>
     <w:uiPriority w:val="9"/>
     <w:semiHidden/>
     <w:unhideWhenUsed/>
@@ -3405,11 +3944,11 @@
       <w:szCs w:val="20"/>
     </w:rPr>
   </w:style>
-  <w:style w:type="paragraph" w:styleId="Heading7">
+  <w:style w:type="paragraph" w:styleId="7">
     <w:name w:val="heading 7"/>
-    <w:basedOn w:val="Normal"/>
-    <w:next w:val="Normal"/>
-    <w:link w:val="Heading7Char"/>
+    <w:basedOn w:val="a"/>
+    <w:next w:val="a"/>
+    <w:link w:val="70"/>
     <w:uiPriority w:val="9"/>
     <w:semiHidden/>
     <w:unhideWhenUsed/>
@@ -3433,11 +3972,11 @@
       <w:szCs w:val="20"/>
     </w:rPr>
   </w:style>
-  <w:style w:type="paragraph" w:styleId="Heading8">
+  <w:style w:type="paragraph" w:styleId="8">
     <w:name w:val="heading 8"/>
-    <w:basedOn w:val="Normal"/>
-    <w:next w:val="Normal"/>
-    <w:link w:val="Heading8Char"/>
+    <w:basedOn w:val="a"/>
+    <w:next w:val="a"/>
+    <w:link w:val="80"/>
     <w:uiPriority w:val="9"/>
     <w:semiHidden/>
     <w:unhideWhenUsed/>
@@ -3459,11 +3998,11 @@
       <w:szCs w:val="20"/>
     </w:rPr>
   </w:style>
-  <w:style w:type="paragraph" w:styleId="Heading9">
+  <w:style w:type="paragraph" w:styleId="9">
     <w:name w:val="heading 9"/>
-    <w:basedOn w:val="Normal"/>
-    <w:next w:val="Normal"/>
-    <w:link w:val="Heading9Char"/>
+    <w:basedOn w:val="a"/>
+    <w:next w:val="a"/>
+    <w:link w:val="90"/>
     <w:uiPriority w:val="9"/>
     <w:semiHidden/>
     <w:unhideWhenUsed/>
@@ -3487,13 +4026,13 @@
       <w:szCs w:val="20"/>
     </w:rPr>
   </w:style>
-  <w:style w:type="character" w:default="1" w:styleId="DefaultParagraphFont">
+  <w:style w:type="character" w:default="1" w:styleId="a0">
     <w:name w:val="Default Paragraph Font"/>
     <w:uiPriority w:val="1"/>
     <w:semiHidden/>
     <w:unhideWhenUsed/>
   </w:style>
-  <w:style w:type="table" w:default="1" w:styleId="TableNormal">
+  <w:style w:type="table" w:default="1" w:styleId="a1">
     <w:name w:val="Normal Table"/>
     <w:uiPriority w:val="99"/>
     <w:semiHidden/>
@@ -3508,16 +4047,16 @@
       </w:tblCellMar>
     </w:tblPr>
   </w:style>
-  <w:style w:type="numbering" w:default="1" w:styleId="NoList">
+  <w:style w:type="numbering" w:default="1" w:styleId="a2">
     <w:name w:val="No List"/>
     <w:uiPriority w:val="99"/>
     <w:semiHidden/>
     <w:unhideWhenUsed/>
   </w:style>
-  <w:style w:type="character" w:customStyle="1" w:styleId="Heading1Char">
-    <w:name w:val="Heading 1 Char"/>
-    <w:basedOn w:val="DefaultParagraphFont"/>
-    <w:link w:val="Heading1"/>
+  <w:style w:type="character" w:customStyle="1" w:styleId="10">
+    <w:name w:val="Заголовок 1 Знак"/>
+    <w:basedOn w:val="a0"/>
+    <w:link w:val="1"/>
     <w:uiPriority w:val="9"/>
     <w:rsid w:val="00F52D41"/>
     <w:rPr>
@@ -3527,9 +4066,9 @@
       <w:lang w:val="en-US" w:eastAsia="fi-FI"/>
     </w:rPr>
   </w:style>
-  <w:style w:type="paragraph" w:styleId="NormalWeb">
+  <w:style w:type="paragraph" w:styleId="a3">
     <w:name w:val="Normal (Web)"/>
-    <w:basedOn w:val="Normal"/>
+    <w:basedOn w:val="a"/>
     <w:uiPriority w:val="99"/>
     <w:semiHidden/>
     <w:unhideWhenUsed/>
@@ -3543,9 +4082,9 @@
       <w:szCs w:val="24"/>
     </w:rPr>
   </w:style>
-  <w:style w:type="paragraph" w:styleId="NoSpacing">
+  <w:style w:type="paragraph" w:styleId="a4">
     <w:name w:val="No Spacing"/>
-    <w:link w:val="NoSpacingChar"/>
+    <w:link w:val="a5"/>
     <w:uiPriority w:val="1"/>
     <w:qFormat/>
     <w:rsid w:val="000A4FAA"/>
@@ -3556,20 +4095,20 @@
       <w:lang w:val="en-US"/>
     </w:rPr>
   </w:style>
-  <w:style w:type="character" w:customStyle="1" w:styleId="NoSpacingChar">
-    <w:name w:val="No Spacing Char"/>
-    <w:basedOn w:val="DefaultParagraphFont"/>
-    <w:link w:val="NoSpacing"/>
+  <w:style w:type="character" w:customStyle="1" w:styleId="a5">
+    <w:name w:val="Без интервала Знак"/>
+    <w:basedOn w:val="a0"/>
+    <w:link w:val="a4"/>
     <w:uiPriority w:val="1"/>
     <w:rsid w:val="000A4FAA"/>
     <w:rPr>
       <w:lang w:val="en-US"/>
     </w:rPr>
   </w:style>
-  <w:style w:type="character" w:customStyle="1" w:styleId="Heading2Char">
-    <w:name w:val="Heading 2 Char"/>
-    <w:basedOn w:val="DefaultParagraphFont"/>
-    <w:link w:val="Heading2"/>
+  <w:style w:type="character" w:customStyle="1" w:styleId="20">
+    <w:name w:val="Заголовок 2 Знак"/>
+    <w:basedOn w:val="a0"/>
+    <w:link w:val="2"/>
     <w:uiPriority w:val="9"/>
     <w:rsid w:val="0061380F"/>
     <w:rPr>
@@ -3579,10 +4118,10 @@
       <w:lang w:val="en-US" w:eastAsia="fi-FI"/>
     </w:rPr>
   </w:style>
-  <w:style w:type="character" w:customStyle="1" w:styleId="Heading3Char">
-    <w:name w:val="Heading 3 Char"/>
-    <w:basedOn w:val="DefaultParagraphFont"/>
-    <w:link w:val="Heading3"/>
+  <w:style w:type="character" w:customStyle="1" w:styleId="30">
+    <w:name w:val="Заголовок 3 Знак"/>
+    <w:basedOn w:val="a0"/>
+    <w:link w:val="3"/>
     <w:uiPriority w:val="9"/>
     <w:semiHidden/>
     <w:rsid w:val="002F7812"/>
@@ -3593,10 +4132,10 @@
       <w:szCs w:val="28"/>
     </w:rPr>
   </w:style>
-  <w:style w:type="character" w:customStyle="1" w:styleId="Heading4Char">
-    <w:name w:val="Heading 4 Char"/>
-    <w:basedOn w:val="DefaultParagraphFont"/>
-    <w:link w:val="Heading4"/>
+  <w:style w:type="character" w:customStyle="1" w:styleId="40">
+    <w:name w:val="Заголовок 4 Знак"/>
+    <w:basedOn w:val="a0"/>
+    <w:link w:val="4"/>
     <w:uiPriority w:val="9"/>
     <w:semiHidden/>
     <w:rsid w:val="002F7812"/>
@@ -3605,10 +4144,10 @@
       <w:caps/>
     </w:rPr>
   </w:style>
-  <w:style w:type="character" w:customStyle="1" w:styleId="Heading5Char">
-    <w:name w:val="Heading 5 Char"/>
-    <w:basedOn w:val="DefaultParagraphFont"/>
-    <w:link w:val="Heading5"/>
+  <w:style w:type="character" w:customStyle="1" w:styleId="50">
+    <w:name w:val="Заголовок 5 Знак"/>
+    <w:basedOn w:val="a0"/>
+    <w:link w:val="5"/>
     <w:uiPriority w:val="9"/>
     <w:semiHidden/>
     <w:rsid w:val="002F7812"/>
@@ -3619,10 +4158,10 @@
       <w:caps/>
     </w:rPr>
   </w:style>
-  <w:style w:type="character" w:customStyle="1" w:styleId="Heading6Char">
-    <w:name w:val="Heading 6 Char"/>
-    <w:basedOn w:val="DefaultParagraphFont"/>
-    <w:link w:val="Heading6"/>
+  <w:style w:type="character" w:customStyle="1" w:styleId="60">
+    <w:name w:val="Заголовок 6 Знак"/>
+    <w:basedOn w:val="a0"/>
+    <w:link w:val="6"/>
     <w:uiPriority w:val="9"/>
     <w:semiHidden/>
     <w:rsid w:val="002F7812"/>
@@ -3636,10 +4175,10 @@
       <w:szCs w:val="20"/>
     </w:rPr>
   </w:style>
-  <w:style w:type="character" w:customStyle="1" w:styleId="Heading7Char">
-    <w:name w:val="Heading 7 Char"/>
-    <w:basedOn w:val="DefaultParagraphFont"/>
-    <w:link w:val="Heading7"/>
+  <w:style w:type="character" w:customStyle="1" w:styleId="70">
+    <w:name w:val="Заголовок 7 Знак"/>
+    <w:basedOn w:val="a0"/>
+    <w:link w:val="7"/>
     <w:uiPriority w:val="9"/>
     <w:semiHidden/>
     <w:rsid w:val="002F7812"/>
@@ -3655,10 +4194,10 @@
       <w:szCs w:val="20"/>
     </w:rPr>
   </w:style>
-  <w:style w:type="character" w:customStyle="1" w:styleId="Heading8Char">
-    <w:name w:val="Heading 8 Char"/>
-    <w:basedOn w:val="DefaultParagraphFont"/>
-    <w:link w:val="Heading8"/>
+  <w:style w:type="character" w:customStyle="1" w:styleId="80">
+    <w:name w:val="Заголовок 8 Знак"/>
+    <w:basedOn w:val="a0"/>
+    <w:link w:val="8"/>
     <w:uiPriority w:val="9"/>
     <w:semiHidden/>
     <w:rsid w:val="002F7812"/>
@@ -3672,10 +4211,10 @@
       <w:szCs w:val="20"/>
     </w:rPr>
   </w:style>
-  <w:style w:type="character" w:customStyle="1" w:styleId="Heading9Char">
-    <w:name w:val="Heading 9 Char"/>
-    <w:basedOn w:val="DefaultParagraphFont"/>
-    <w:link w:val="Heading9"/>
+  <w:style w:type="character" w:customStyle="1" w:styleId="90">
+    <w:name w:val="Заголовок 9 Знак"/>
+    <w:basedOn w:val="a0"/>
+    <w:link w:val="9"/>
     <w:uiPriority w:val="9"/>
     <w:semiHidden/>
     <w:rsid w:val="002F7812"/>
@@ -3691,10 +4230,10 @@
       <w:szCs w:val="20"/>
     </w:rPr>
   </w:style>
-  <w:style w:type="paragraph" w:styleId="Caption">
+  <w:style w:type="paragraph" w:styleId="a6">
     <w:name w:val="caption"/>
-    <w:basedOn w:val="Normal"/>
-    <w:next w:val="Normal"/>
+    <w:basedOn w:val="a"/>
+    <w:next w:val="a"/>
     <w:uiPriority w:val="35"/>
     <w:unhideWhenUsed/>
     <w:qFormat/>
@@ -3709,11 +4248,11 @@
       <w:bCs/>
     </w:rPr>
   </w:style>
-  <w:style w:type="paragraph" w:styleId="Title">
+  <w:style w:type="paragraph" w:styleId="a7">
     <w:name w:val="Title"/>
-    <w:basedOn w:val="Normal"/>
-    <w:next w:val="Normal"/>
-    <w:link w:val="TitleChar"/>
+    <w:basedOn w:val="a"/>
+    <w:next w:val="a"/>
+    <w:link w:val="a8"/>
     <w:uiPriority w:val="10"/>
     <w:qFormat/>
     <w:rsid w:val="002F7812"/>
@@ -3730,10 +4269,10 @@
       <w:szCs w:val="72"/>
     </w:rPr>
   </w:style>
-  <w:style w:type="character" w:customStyle="1" w:styleId="TitleChar">
-    <w:name w:val="Title Char"/>
-    <w:basedOn w:val="DefaultParagraphFont"/>
-    <w:link w:val="Title"/>
+  <w:style w:type="character" w:customStyle="1" w:styleId="a8">
+    <w:name w:val="Название Знак"/>
+    <w:basedOn w:val="a0"/>
+    <w:link w:val="a7"/>
     <w:uiPriority w:val="10"/>
     <w:rsid w:val="002F7812"/>
     <w:rPr>
@@ -3745,11 +4284,11 @@
       <w:szCs w:val="72"/>
     </w:rPr>
   </w:style>
-  <w:style w:type="paragraph" w:styleId="Subtitle">
+  <w:style w:type="paragraph" w:styleId="a9">
     <w:name w:val="Subtitle"/>
-    <w:basedOn w:val="Normal"/>
-    <w:next w:val="Normal"/>
-    <w:link w:val="SubtitleChar"/>
+    <w:basedOn w:val="a"/>
+    <w:next w:val="a"/>
+    <w:link w:val="aa"/>
     <w:uiPriority w:val="11"/>
     <w:qFormat/>
     <w:rsid w:val="0040001D"/>
@@ -3766,10 +4305,10 @@
       <w:szCs w:val="28"/>
     </w:rPr>
   </w:style>
-  <w:style w:type="character" w:customStyle="1" w:styleId="SubtitleChar">
-    <w:name w:val="Subtitle Char"/>
-    <w:basedOn w:val="DefaultParagraphFont"/>
-    <w:link w:val="Subtitle"/>
+  <w:style w:type="character" w:customStyle="1" w:styleId="aa">
+    <w:name w:val="Подзаголовок Знак"/>
+    <w:basedOn w:val="a0"/>
+    <w:link w:val="a9"/>
     <w:uiPriority w:val="11"/>
     <w:rsid w:val="0040001D"/>
     <w:rPr>
@@ -3780,9 +4319,9 @@
       <w:lang w:val="en-US" w:eastAsia="fi-FI"/>
     </w:rPr>
   </w:style>
-  <w:style w:type="character" w:styleId="Strong">
+  <w:style w:type="character" w:styleId="ab">
     <w:name w:val="Strong"/>
-    <w:basedOn w:val="DefaultParagraphFont"/>
+    <w:basedOn w:val="a0"/>
     <w:uiPriority w:val="22"/>
     <w:qFormat/>
     <w:rsid w:val="002F7812"/>
@@ -3791,9 +4330,9 @@
       <w:bCs/>
     </w:rPr>
   </w:style>
-  <w:style w:type="character" w:styleId="Emphasis">
+  <w:style w:type="character" w:styleId="ac">
     <w:name w:val="Emphasis"/>
-    <w:basedOn w:val="DefaultParagraphFont"/>
+    <w:basedOn w:val="a0"/>
     <w:uiPriority w:val="20"/>
     <w:qFormat/>
     <w:rsid w:val="002F7812"/>
@@ -3802,11 +4341,11 @@
       <w:iCs/>
     </w:rPr>
   </w:style>
-  <w:style w:type="paragraph" w:styleId="Quote">
+  <w:style w:type="paragraph" w:styleId="21">
     <w:name w:val="Quote"/>
-    <w:basedOn w:val="Normal"/>
-    <w:next w:val="Normal"/>
-    <w:link w:val="QuoteChar"/>
+    <w:basedOn w:val="a"/>
+    <w:next w:val="a"/>
+    <w:link w:val="22"/>
     <w:uiPriority w:val="29"/>
     <w:qFormat/>
     <w:rsid w:val="002F7812"/>
@@ -3820,10 +4359,10 @@
       <w:szCs w:val="25"/>
     </w:rPr>
   </w:style>
-  <w:style w:type="character" w:customStyle="1" w:styleId="QuoteChar">
-    <w:name w:val="Quote Char"/>
-    <w:basedOn w:val="DefaultParagraphFont"/>
-    <w:link w:val="Quote"/>
+  <w:style w:type="character" w:customStyle="1" w:styleId="22">
+    <w:name w:val="Цитата 2 Знак"/>
+    <w:basedOn w:val="a0"/>
+    <w:link w:val="21"/>
     <w:uiPriority w:val="29"/>
     <w:rsid w:val="002F7812"/>
     <w:rPr>
@@ -3832,11 +4371,11 @@
       <w:szCs w:val="25"/>
     </w:rPr>
   </w:style>
-  <w:style w:type="paragraph" w:styleId="IntenseQuote">
+  <w:style w:type="paragraph" w:styleId="ad">
     <w:name w:val="Intense Quote"/>
-    <w:basedOn w:val="Normal"/>
-    <w:next w:val="Normal"/>
-    <w:link w:val="IntenseQuoteChar"/>
+    <w:basedOn w:val="a"/>
+    <w:next w:val="a"/>
+    <w:link w:val="ae"/>
     <w:uiPriority w:val="30"/>
     <w:qFormat/>
     <w:rsid w:val="002F7812"/>
@@ -3851,10 +4390,10 @@
       <w:szCs w:val="32"/>
     </w:rPr>
   </w:style>
-  <w:style w:type="character" w:customStyle="1" w:styleId="IntenseQuoteChar">
-    <w:name w:val="Intense Quote Char"/>
-    <w:basedOn w:val="DefaultParagraphFont"/>
-    <w:link w:val="IntenseQuote"/>
+  <w:style w:type="character" w:customStyle="1" w:styleId="ae">
+    <w:name w:val="Выделенная цитата Знак"/>
+    <w:basedOn w:val="a0"/>
+    <w:link w:val="ad"/>
     <w:uiPriority w:val="30"/>
     <w:rsid w:val="002F7812"/>
     <w:rPr>
@@ -3863,9 +4402,9 @@
       <w:szCs w:val="32"/>
     </w:rPr>
   </w:style>
-  <w:style w:type="character" w:styleId="SubtleEmphasis">
+  <w:style w:type="character" w:styleId="af">
     <w:name w:val="Subtle Emphasis"/>
-    <w:basedOn w:val="DefaultParagraphFont"/>
+    <w:basedOn w:val="a0"/>
     <w:uiPriority w:val="19"/>
     <w:qFormat/>
     <w:rsid w:val="002F7812"/>
@@ -3875,9 +4414,9 @@
       <w:color w:val="595959" w:themeColor="text1" w:themeTint="A6"/>
     </w:rPr>
   </w:style>
-  <w:style w:type="character" w:styleId="IntenseEmphasis">
+  <w:style w:type="character" w:styleId="af0">
     <w:name w:val="Intense Emphasis"/>
-    <w:basedOn w:val="DefaultParagraphFont"/>
+    <w:basedOn w:val="a0"/>
     <w:uiPriority w:val="21"/>
     <w:qFormat/>
     <w:rsid w:val="002F7812"/>
@@ -3888,9 +4427,9 @@
       <w:iCs/>
     </w:rPr>
   </w:style>
-  <w:style w:type="character" w:styleId="SubtleReference">
+  <w:style w:type="character" w:styleId="af1">
     <w:name w:val="Subtle Reference"/>
-    <w:basedOn w:val="DefaultParagraphFont"/>
+    <w:basedOn w:val="a0"/>
     <w:uiPriority w:val="31"/>
     <w:qFormat/>
     <w:rsid w:val="002F7812"/>
@@ -3900,9 +4439,9 @@
       <w:u w:val="single" w:color="7F7F7F" w:themeColor="text1" w:themeTint="80"/>
     </w:rPr>
   </w:style>
-  <w:style w:type="character" w:styleId="IntenseReference">
+  <w:style w:type="character" w:styleId="af2">
     <w:name w:val="Intense Reference"/>
-    <w:basedOn w:val="DefaultParagraphFont"/>
+    <w:basedOn w:val="a0"/>
     <w:uiPriority w:val="32"/>
     <w:qFormat/>
     <w:rsid w:val="002F7812"/>
@@ -3916,9 +4455,9 @@
       <w:u w:val="single"/>
     </w:rPr>
   </w:style>
-  <w:style w:type="character" w:styleId="BookTitle">
+  <w:style w:type="character" w:styleId="af3">
     <w:name w:val="Book Title"/>
-    <w:basedOn w:val="DefaultParagraphFont"/>
+    <w:basedOn w:val="a0"/>
     <w:uiPriority w:val="33"/>
     <w:qFormat/>
     <w:rsid w:val="002F7812"/>
@@ -3929,10 +4468,10 @@
       <w:spacing w:val="7"/>
     </w:rPr>
   </w:style>
-  <w:style w:type="paragraph" w:styleId="TOCHeading">
+  <w:style w:type="paragraph" w:styleId="af4">
     <w:name w:val="TOC Heading"/>
-    <w:basedOn w:val="Heading1"/>
-    <w:next w:val="Normal"/>
+    <w:basedOn w:val="1"/>
+    <w:next w:val="a"/>
     <w:uiPriority w:val="39"/>
     <w:semiHidden/>
     <w:unhideWhenUsed/>
@@ -3942,9 +4481,9 @@
       <w:outlineLvl w:val="9"/>
     </w:pPr>
   </w:style>
-  <w:style w:type="table" w:styleId="TableGrid">
+  <w:style w:type="table" w:styleId="af5">
     <w:name w:val="Table Grid"/>
-    <w:basedOn w:val="TableNormal"/>
+    <w:basedOn w:val="a1"/>
     <w:uiPriority w:val="39"/>
     <w:rsid w:val="00FF201B"/>
     <w:pPr>
@@ -3963,7 +4502,7 @@
   </w:style>
   <w:style w:type="paragraph" w:customStyle="1" w:styleId="TableAfter">
     <w:name w:val="TableAfter"/>
-    <w:basedOn w:val="Normal"/>
+    <w:basedOn w:val="a"/>
     <w:link w:val="TableAfterChar"/>
     <w:qFormat/>
     <w:rsid w:val="00AB5D2D"/>
@@ -3973,16 +4512,16 @@
   </w:style>
   <w:style w:type="character" w:customStyle="1" w:styleId="TableAfterChar">
     <w:name w:val="TableAfter Char"/>
-    <w:basedOn w:val="DefaultParagraphFont"/>
+    <w:basedOn w:val="a0"/>
     <w:link w:val="TableAfter"/>
     <w:rsid w:val="00AB5D2D"/>
     <w:rPr>
       <w:lang w:val="en-US" w:eastAsia="fi-FI"/>
     </w:rPr>
   </w:style>
-  <w:style w:type="character" w:styleId="CommentReference">
+  <w:style w:type="character" w:styleId="af6">
     <w:name w:val="annotation reference"/>
-    <w:basedOn w:val="DefaultParagraphFont"/>
+    <w:basedOn w:val="a0"/>
     <w:uiPriority w:val="99"/>
     <w:semiHidden/>
     <w:unhideWhenUsed/>
@@ -3992,10 +4531,10 @@
       <w:szCs w:val="16"/>
     </w:rPr>
   </w:style>
-  <w:style w:type="paragraph" w:styleId="CommentText">
+  <w:style w:type="paragraph" w:styleId="af7">
     <w:name w:val="annotation text"/>
-    <w:basedOn w:val="Normal"/>
-    <w:link w:val="CommentTextChar"/>
+    <w:basedOn w:val="a"/>
+    <w:link w:val="af8"/>
     <w:uiPriority w:val="99"/>
     <w:semiHidden/>
     <w:unhideWhenUsed/>
@@ -4008,10 +4547,10 @@
       <w:szCs w:val="20"/>
     </w:rPr>
   </w:style>
-  <w:style w:type="character" w:customStyle="1" w:styleId="CommentTextChar">
-    <w:name w:val="Comment Text Char"/>
-    <w:basedOn w:val="DefaultParagraphFont"/>
-    <w:link w:val="CommentText"/>
+  <w:style w:type="character" w:customStyle="1" w:styleId="af8">
+    <w:name w:val="Текст примечания Знак"/>
+    <w:basedOn w:val="a0"/>
+    <w:link w:val="af7"/>
     <w:uiPriority w:val="99"/>
     <w:semiHidden/>
     <w:rsid w:val="00261056"/>
@@ -4021,11 +4560,11 @@
       <w:lang w:val="en-US" w:eastAsia="fi-FI"/>
     </w:rPr>
   </w:style>
-  <w:style w:type="paragraph" w:styleId="CommentSubject">
+  <w:style w:type="paragraph" w:styleId="af9">
     <w:name w:val="annotation subject"/>
-    <w:basedOn w:val="CommentText"/>
-    <w:next w:val="CommentText"/>
-    <w:link w:val="CommentSubjectChar"/>
+    <w:basedOn w:val="af7"/>
+    <w:next w:val="af7"/>
+    <w:link w:val="afa"/>
     <w:uiPriority w:val="99"/>
     <w:semiHidden/>
     <w:unhideWhenUsed/>
@@ -4035,10 +4574,10 @@
       <w:bCs/>
     </w:rPr>
   </w:style>
-  <w:style w:type="character" w:customStyle="1" w:styleId="CommentSubjectChar">
-    <w:name w:val="Comment Subject Char"/>
-    <w:basedOn w:val="CommentTextChar"/>
-    <w:link w:val="CommentSubject"/>
+  <w:style w:type="character" w:customStyle="1" w:styleId="afa">
+    <w:name w:val="Тема примечания Знак"/>
+    <w:basedOn w:val="af8"/>
+    <w:link w:val="af9"/>
     <w:uiPriority w:val="99"/>
     <w:semiHidden/>
     <w:rsid w:val="00261056"/>
@@ -4050,10 +4589,10 @@
       <w:lang w:val="en-US" w:eastAsia="fi-FI"/>
     </w:rPr>
   </w:style>
-  <w:style w:type="paragraph" w:styleId="BalloonText">
+  <w:style w:type="paragraph" w:styleId="afb">
     <w:name w:val="Balloon Text"/>
-    <w:basedOn w:val="Normal"/>
-    <w:link w:val="BalloonTextChar"/>
+    <w:basedOn w:val="a"/>
+    <w:link w:val="afc"/>
     <w:uiPriority w:val="99"/>
     <w:semiHidden/>
     <w:unhideWhenUsed/>
@@ -4067,10 +4606,10 @@
       <w:szCs w:val="18"/>
     </w:rPr>
   </w:style>
-  <w:style w:type="character" w:customStyle="1" w:styleId="BalloonTextChar">
-    <w:name w:val="Balloon Text Char"/>
-    <w:basedOn w:val="DefaultParagraphFont"/>
-    <w:link w:val="BalloonText"/>
+  <w:style w:type="character" w:customStyle="1" w:styleId="afc">
+    <w:name w:val="Текст выноски Знак"/>
+    <w:basedOn w:val="a0"/>
+    <w:link w:val="afb"/>
     <w:uiPriority w:val="99"/>
     <w:semiHidden/>
     <w:rsid w:val="00261056"/>
@@ -4083,7 +4622,7 @@
   </w:style>
   <w:style w:type="paragraph" w:customStyle="1" w:styleId="TableContents">
     <w:name w:val="TableContents"/>
-    <w:basedOn w:val="NoSpacing"/>
+    <w:basedOn w:val="a4"/>
     <w:link w:val="TableContentsChar"/>
     <w:qFormat/>
     <w:rsid w:val="0003194C"/>
@@ -4093,7 +4632,7 @@
   </w:style>
   <w:style w:type="character" w:customStyle="1" w:styleId="TableContentsChar">
     <w:name w:val="TableContents Char"/>
-    <w:basedOn w:val="NoSpacingChar"/>
+    <w:basedOn w:val="a5"/>
     <w:link w:val="TableContents"/>
     <w:rsid w:val="0003194C"/>
     <w:rPr>
@@ -4388,7 +4927,7 @@
 </file>
 
 <file path=customXml/itemProps2.xml><?xml version="1.0" encoding="utf-8"?>
-<ds:datastoreItem xmlns:ds="http://schemas.openxmlformats.org/officeDocument/2006/customXml" ds:itemID="{4AA69BFE-4B1B-4DAF-8752-2F9170CE3D09}">
+<ds:datastoreItem xmlns:ds="http://schemas.openxmlformats.org/officeDocument/2006/customXml" ds:itemID="{B2FB1EB8-7F97-419B-A334-871DB3484B4A}">
   <ds:schemaRefs>
     <ds:schemaRef ds:uri="http://schemas.openxmlformats.org/officeDocument/2006/bibliography"/>
   </ds:schemaRefs>

</xml_diff>

<commit_message>
Add wooden table (pov).
Add a complex table structure.
Lower global ambient light.
Adjust object colors to fit with new ambient light.
Adjust point-light params to fit new ambient light.
Adjust camera position.
Update POV-Ray table in the report.
</commit_message>
<xml_diff>
--- a/ICG_Assignment_Report.docx
+++ b/ICG_Assignment_Report.docx
@@ -1318,8 +1318,6 @@
       <w:r>
         <w:t xml:space="preserve"> OpenGL</w:t>
       </w:r>
-      <w:bookmarkStart w:id="5" w:name="_GoBack"/>
-      <w:bookmarkEnd w:id="5"/>
       <w:r>
         <w:t xml:space="preserve"> program.</w:t>
       </w:r>
@@ -2405,20 +2403,20 @@
               </w:rPr>
               <w:t>Some other interactive property: changing of the ground texture (</w:t>
             </w:r>
-            <w:commentRangeStart w:id="6"/>
+            <w:commentRangeStart w:id="5"/>
             <w:r>
               <w:rPr>
                 <w:i/>
               </w:rPr>
               <w:t>see controls</w:t>
             </w:r>
-            <w:commentRangeEnd w:id="6"/>
+            <w:commentRangeEnd w:id="5"/>
             <w:r>
               <w:rPr>
                 <w:rStyle w:val="af6"/>
                 <w:lang w:eastAsia="fi-FI"/>
               </w:rPr>
-              <w:commentReference w:id="6"/>
+              <w:commentReference w:id="5"/>
             </w:r>
             <w:r>
               <w:rPr>
@@ -2715,7 +2713,7 @@
       <w:pPr>
         <w:pStyle w:val="a6"/>
       </w:pPr>
-      <w:bookmarkStart w:id="7" w:name="_Ref442030121"/>
+      <w:bookmarkStart w:id="6" w:name="_Ref442030121"/>
       <w:r>
         <w:t xml:space="preserve">Table </w:t>
       </w:r>
@@ -2737,7 +2735,7 @@
       <w:r>
         <w:fldChar w:fldCharType="end"/>
       </w:r>
-      <w:bookmarkEnd w:id="7"/>
+      <w:bookmarkEnd w:id="6"/>
       <w:r>
         <w:t>. Items implemented in the</w:t>
       </w:r>
@@ -2756,7 +2754,7 @@
         <w:tblLook w:val="04A0" w:firstRow="1" w:lastRow="0" w:firstColumn="1" w:lastColumn="0" w:noHBand="0" w:noVBand="1"/>
       </w:tblPr>
       <w:tblGrid>
-        <w:gridCol w:w="3232"/>
+        <w:gridCol w:w="3413"/>
         <w:gridCol w:w="788"/>
       </w:tblGrid>
       <w:tr>
@@ -2893,7 +2891,10 @@
               <w:t>Number of different 3D objects</w:t>
             </w:r>
             <w:r>
-              <w:t>: 1</w:t>
+              <w:t xml:space="preserve">: </w:t>
+            </w:r>
+            <w:r>
+              <w:t>2</w:t>
             </w:r>
           </w:p>
           <w:p>
@@ -2908,6 +2909,18 @@
               <w:t>Room box</w:t>
             </w:r>
           </w:p>
+          <w:p>
+            <w:pPr>
+              <w:pStyle w:val="TableContents"/>
+              <w:numPr>
+                <w:ilvl w:val="0"/>
+                <w:numId w:val="2"/>
+              </w:numPr>
+            </w:pPr>
+            <w:r>
+              <w:t>Table</w:t>
+            </w:r>
+          </w:p>
         </w:tc>
         <w:tc>
           <w:tcPr>
@@ -3026,6 +3039,45 @@
               <w:pStyle w:val="TableContents"/>
             </w:pPr>
             <w:r>
+              <w:t>D</w:t>
+            </w:r>
+            <w:r>
+              <w:t>irected light in infinity</w:t>
+            </w:r>
+            <w:r>
+              <w:t xml:space="preserve"> (moonlight)</w:t>
+            </w:r>
+          </w:p>
+        </w:tc>
+        <w:tc>
+          <w:tcPr>
+            <w:tcW w:w="0" w:type="auto"/>
+            <w:vAlign w:val="center"/>
+          </w:tcPr>
+          <w:p>
+            <w:pPr>
+              <w:pStyle w:val="TableContents"/>
+            </w:pPr>
+            <w:r>
+              <w:t>1</w:t>
+            </w:r>
+          </w:p>
+        </w:tc>
+      </w:tr>
+      <w:tr>
+        <w:trPr>
+          <w:jc w:val="center"/>
+        </w:trPr>
+        <w:tc>
+          <w:tcPr>
+            <w:tcW w:w="0" w:type="auto"/>
+            <w:vAlign w:val="center"/>
+          </w:tcPr>
+          <w:p>
+            <w:pPr>
+              <w:pStyle w:val="TableContents"/>
+            </w:pPr>
+            <w:r>
               <w:t>P</w:t>
             </w:r>
             <w:r>
@@ -3055,6 +3107,65 @@
         <w:tc>
           <w:tcPr>
             <w:tcW w:w="0" w:type="auto"/>
+            <w:gridSpan w:val="2"/>
+            <w:vAlign w:val="center"/>
+          </w:tcPr>
+          <w:p>
+            <w:pPr>
+              <w:pStyle w:val="TableContents"/>
+              <w:rPr>
+                <w:b/>
+              </w:rPr>
+            </w:pPr>
+            <w:r>
+              <w:rPr>
+                <w:b/>
+              </w:rPr>
+              <w:t>Properties of the geometric entities</w:t>
+            </w:r>
+          </w:p>
+        </w:tc>
+      </w:tr>
+      <w:tr>
+        <w:trPr>
+          <w:jc w:val="center"/>
+        </w:trPr>
+        <w:tc>
+          <w:tcPr>
+            <w:tcW w:w="0" w:type="auto"/>
+            <w:vAlign w:val="center"/>
+          </w:tcPr>
+          <w:p>
+            <w:pPr>
+              <w:pStyle w:val="TableContents"/>
+            </w:pPr>
+            <w:r>
+              <w:t>Predefined textures</w:t>
+            </w:r>
+          </w:p>
+        </w:tc>
+        <w:tc>
+          <w:tcPr>
+            <w:tcW w:w="0" w:type="auto"/>
+            <w:vAlign w:val="center"/>
+          </w:tcPr>
+          <w:p>
+            <w:pPr>
+              <w:pStyle w:val="TableContents"/>
+            </w:pPr>
+            <w:r>
+              <w:t>1</w:t>
+            </w:r>
+          </w:p>
+        </w:tc>
+      </w:tr>
+      <w:tr>
+        <w:trPr>
+          <w:jc w:val="center"/>
+        </w:trPr>
+        <w:tc>
+          <w:tcPr>
+            <w:tcW w:w="0" w:type="auto"/>
             <w:vAlign w:val="center"/>
           </w:tcPr>
           <w:p>
@@ -3088,8 +3199,10 @@
               <w:rPr>
                 <w:b/>
               </w:rPr>
-              <w:t>3</w:t>
-            </w:r>
+              <w:t>5</w:t>
+            </w:r>
+            <w:bookmarkStart w:id="7" w:name="_GoBack"/>
+            <w:bookmarkEnd w:id="7"/>
           </w:p>
         </w:tc>
       </w:tr>
@@ -3137,7 +3250,7 @@
       </w:r>
     </w:p>
   </w:comment>
-  <w:comment w:id="6" w:author="Iakov Lushin" w:date="2016-01-29T17:15:00Z" w:initials="IL">
+  <w:comment w:id="5" w:author="Iakov Lushin" w:date="2016-01-29T17:15:00Z" w:initials="IL">
     <w:p>
       <w:pPr>
         <w:pStyle w:val="af7"/>
@@ -4927,7 +5040,7 @@
 </file>
 
 <file path=customXml/itemProps2.xml><?xml version="1.0" encoding="utf-8"?>
-<ds:datastoreItem xmlns:ds="http://schemas.openxmlformats.org/officeDocument/2006/customXml" ds:itemID="{B2FB1EB8-7F97-419B-A334-871DB3484B4A}">
+<ds:datastoreItem xmlns:ds="http://schemas.openxmlformats.org/officeDocument/2006/customXml" ds:itemID="{5CCCB450-DBAD-470B-B05D-962A3827B6A0}">
   <ds:schemaRefs>
     <ds:schemaRef ds:uri="http://schemas.openxmlformats.org/officeDocument/2006/bibliography"/>
   </ds:schemaRefs>

</xml_diff>

<commit_message>
Add missing items (pov).
Add laptop with area light screen.
Adjust camera.
Add flashlight movement animation.
Add picture with bump-mapping.
Add lamp to the point light source.
</commit_message>
<xml_diff>
--- a/ICG_Assignment_Report.docx
+++ b/ICG_Assignment_Report.docx
@@ -454,23 +454,6 @@
     </w:p>
     <w:p>
       <w:r>
-        <w:t xml:space="preserve">This assignment is incomplete. It has Exercise 5 Task </w:t>
-      </w:r>
-      <w:r>
-        <w:t>1,</w:t>
-      </w:r>
-      <w:r>
-        <w:t xml:space="preserve"> as it's basis and implements a couple of additional features in it. The main n</w:t>
-      </w:r>
-      <w:r>
-        <w:t>ew feature is the light source #</w:t>
-      </w:r>
-      <w:r>
-        <w:t>3 that changes color in time.</w:t>
-      </w:r>
-    </w:p>
-    <w:p>
-      <w:r>
         <w:t>The motivation for the scene is the Christmas and the New Year celebration. The blinking light represents the colored lights of a Christmas tree. Unfortunately, there is no Christmas tree itself.</w:t>
       </w:r>
     </w:p>
@@ -501,21 +484,29 @@
           <w:szCs w:val="18"/>
         </w:rPr>
       </w:pPr>
-      <w:commentRangeStart w:id="0"/>
       <w:r>
         <w:rPr>
           <w:rFonts w:ascii="Consolas" w:hAnsi="Consolas" w:cs="Consolas"/>
           <w:sz w:val="18"/>
           <w:szCs w:val="18"/>
         </w:rPr>
-        <w:t>gcc -o assignment assignment.c shader.c matlib.c -lGL -lGLEW -lglut -lm</w:t>
-      </w:r>
-      <w:commentRangeEnd w:id="0"/>
+        <w:t>gcc -o assignment assignment.c shader.c matlib.c</w:t>
+      </w:r>
       <w:r>
         <w:rPr>
-          <w:rStyle w:val="af6"/>
+          <w:rFonts w:ascii="Consolas" w:hAnsi="Consolas" w:cs="Consolas"/>
+          <w:sz w:val="18"/>
+          <w:szCs w:val="18"/>
         </w:rPr>
-        <w:commentReference w:id="0"/>
+        <w:t xml:space="preserve"> bmploader.c</w:t>
+      </w:r>
+      <w:r>
+        <w:rPr>
+          <w:rFonts w:ascii="Consolas" w:hAnsi="Consolas" w:cs="Consolas"/>
+          <w:sz w:val="18"/>
+          <w:szCs w:val="18"/>
+        </w:rPr>
+        <w:t xml:space="preserve"> -lGL -lGLEW -lglut -lm</w:t>
       </w:r>
     </w:p>
     <w:p>
@@ -569,7 +560,7 @@
       <w:pPr>
         <w:pStyle w:val="a6"/>
       </w:pPr>
-      <w:bookmarkStart w:id="1" w:name="_Ref441687038"/>
+      <w:bookmarkStart w:id="0" w:name="_Ref441687038"/>
       <w:r>
         <w:t xml:space="preserve">Table </w:t>
       </w:r>
@@ -591,7 +582,7 @@
       <w:r>
         <w:fldChar w:fldCharType="end"/>
       </w:r>
-      <w:bookmarkEnd w:id="1"/>
+      <w:bookmarkEnd w:id="0"/>
       <w:r>
         <w:t>. General controls.</w:t>
       </w:r>
@@ -734,7 +725,7 @@
       <w:pPr>
         <w:pStyle w:val="a6"/>
       </w:pPr>
-      <w:bookmarkStart w:id="2" w:name="_Ref441686171"/>
+      <w:bookmarkStart w:id="1" w:name="_Ref441686171"/>
       <w:r>
         <w:t xml:space="preserve">Table </w:t>
       </w:r>
@@ -756,7 +747,7 @@
       <w:r>
         <w:fldChar w:fldCharType="end"/>
       </w:r>
-      <w:bookmarkEnd w:id="2"/>
+      <w:bookmarkEnd w:id="1"/>
       <w:r>
         <w:t>. Light controls.</w:t>
       </w:r>
@@ -931,7 +922,6 @@
               <w:spacing w:before="120" w:after="120"/>
             </w:pPr>
             <w:r>
-              <w:lastRenderedPageBreak/>
               <w:t>3</w:t>
             </w:r>
           </w:p>
@@ -959,6 +949,7 @@
         <w:pStyle w:val="TableAfter"/>
       </w:pPr>
       <w:r>
+        <w:lastRenderedPageBreak/>
         <w:t xml:space="preserve">Camera controls are presented in the </w:t>
       </w:r>
       <w:r>
@@ -990,7 +981,7 @@
       <w:pPr>
         <w:pStyle w:val="a6"/>
       </w:pPr>
-      <w:bookmarkStart w:id="3" w:name="_Ref441686398"/>
+      <w:bookmarkStart w:id="2" w:name="_Ref441686398"/>
       <w:r>
         <w:t xml:space="preserve">Table </w:t>
       </w:r>
@@ -1012,7 +1003,7 @@
       <w:r>
         <w:fldChar w:fldCharType="end"/>
       </w:r>
-      <w:bookmarkEnd w:id="3"/>
+      <w:bookmarkEnd w:id="2"/>
       <w:r>
         <w:t>. Camera controls.</w:t>
       </w:r>
@@ -1289,7 +1280,7 @@
       <w:pPr>
         <w:pStyle w:val="a6"/>
       </w:pPr>
-      <w:bookmarkStart w:id="4" w:name="_Ref441693101"/>
+      <w:bookmarkStart w:id="3" w:name="_Ref441693101"/>
       <w:r>
         <w:t xml:space="preserve">Table </w:t>
       </w:r>
@@ -1311,7 +1302,7 @@
       <w:r>
         <w:fldChar w:fldCharType="end"/>
       </w:r>
-      <w:bookmarkEnd w:id="4"/>
+      <w:bookmarkEnd w:id="3"/>
       <w:r>
         <w:t>. Items implemented in the</w:t>
       </w:r>
@@ -1330,7 +1321,7 @@
         <w:tblLook w:val="04A0" w:firstRow="1" w:lastRow="0" w:firstColumn="1" w:lastColumn="0" w:noHBand="0" w:noVBand="1"/>
       </w:tblPr>
       <w:tblGrid>
-        <w:gridCol w:w="7467"/>
+        <w:gridCol w:w="7806"/>
         <w:gridCol w:w="788"/>
       </w:tblGrid>
       <w:tr>
@@ -1752,8 +1743,73 @@
               <w:rPr>
                 <w:b/>
               </w:rPr>
+              <w:t>Visible surfaces</w:t>
+            </w:r>
+          </w:p>
+        </w:tc>
+      </w:tr>
+      <w:tr>
+        <w:trPr>
+          <w:jc w:val="center"/>
+        </w:trPr>
+        <w:tc>
+          <w:tcPr>
+            <w:tcW w:w="0" w:type="auto"/>
+            <w:vAlign w:val="center"/>
+          </w:tcPr>
+          <w:p>
+            <w:pPr>
+              <w:pStyle w:val="TableContents"/>
+              <w:rPr>
+                <w:i/>
+              </w:rPr>
+            </w:pPr>
+            <w:r>
+              <w:rPr>
+                <w:i/>
+              </w:rPr>
               <w:lastRenderedPageBreak/>
-              <w:t>Visible surfaces</w:t>
+              <w:t>Z-buffer</w:t>
+            </w:r>
+          </w:p>
+        </w:tc>
+        <w:tc>
+          <w:tcPr>
+            <w:tcW w:w="0" w:type="auto"/>
+            <w:vAlign w:val="center"/>
+          </w:tcPr>
+          <w:p>
+            <w:pPr>
+              <w:pStyle w:val="TableContents"/>
+            </w:pPr>
+            <w:r>
+              <w:t>1</w:t>
+            </w:r>
+          </w:p>
+        </w:tc>
+      </w:tr>
+      <w:tr>
+        <w:trPr>
+          <w:jc w:val="center"/>
+        </w:trPr>
+        <w:tc>
+          <w:tcPr>
+            <w:tcW w:w="0" w:type="auto"/>
+            <w:gridSpan w:val="2"/>
+            <w:vAlign w:val="center"/>
+          </w:tcPr>
+          <w:p>
+            <w:pPr>
+              <w:pStyle w:val="TableContents"/>
+              <w:rPr>
+                <w:b/>
+              </w:rPr>
+            </w:pPr>
+            <w:r>
+              <w:rPr>
+                <w:b/>
+              </w:rPr>
+              <w:t>Lighting of the model</w:t>
             </w:r>
           </w:p>
         </w:tc>
@@ -1778,7 +1834,7 @@
               <w:rPr>
                 <w:i/>
               </w:rPr>
-              <w:t>Z-buffer</w:t>
+              <w:t>Ambient light</w:t>
             </w:r>
           </w:p>
         </w:tc>
@@ -1804,6 +1860,84 @@
         <w:tc>
           <w:tcPr>
             <w:tcW w:w="0" w:type="auto"/>
+            <w:vAlign w:val="center"/>
+          </w:tcPr>
+          <w:p>
+            <w:pPr>
+              <w:pStyle w:val="TableContents"/>
+              <w:rPr>
+                <w:i/>
+              </w:rPr>
+            </w:pPr>
+            <w:r>
+              <w:rPr>
+                <w:i/>
+              </w:rPr>
+              <w:t>Directed light (not mentioned in the original table)</w:t>
+            </w:r>
+          </w:p>
+        </w:tc>
+        <w:tc>
+          <w:tcPr>
+            <w:tcW w:w="0" w:type="auto"/>
+            <w:vAlign w:val="center"/>
+          </w:tcPr>
+          <w:p>
+            <w:pPr>
+              <w:pStyle w:val="TableContents"/>
+            </w:pPr>
+            <w:r>
+              <w:t>1</w:t>
+            </w:r>
+          </w:p>
+        </w:tc>
+      </w:tr>
+      <w:tr>
+        <w:trPr>
+          <w:jc w:val="center"/>
+        </w:trPr>
+        <w:tc>
+          <w:tcPr>
+            <w:tcW w:w="0" w:type="auto"/>
+            <w:vAlign w:val="center"/>
+          </w:tcPr>
+          <w:p>
+            <w:pPr>
+              <w:pStyle w:val="TableContents"/>
+              <w:rPr>
+                <w:i/>
+              </w:rPr>
+            </w:pPr>
+            <w:r>
+              <w:rPr>
+                <w:i/>
+              </w:rPr>
+              <w:t>Point light source</w:t>
+            </w:r>
+          </w:p>
+        </w:tc>
+        <w:tc>
+          <w:tcPr>
+            <w:tcW w:w="0" w:type="auto"/>
+            <w:vAlign w:val="center"/>
+          </w:tcPr>
+          <w:p>
+            <w:pPr>
+              <w:pStyle w:val="TableContents"/>
+            </w:pPr>
+            <w:r>
+              <w:t>1</w:t>
+            </w:r>
+          </w:p>
+        </w:tc>
+      </w:tr>
+      <w:tr>
+        <w:trPr>
+          <w:jc w:val="center"/>
+        </w:trPr>
+        <w:tc>
+          <w:tcPr>
+            <w:tcW w:w="0" w:type="auto"/>
             <w:gridSpan w:val="2"/>
             <w:vAlign w:val="center"/>
           </w:tcPr>
@@ -1818,7 +1952,7 @@
               <w:rPr>
                 <w:b/>
               </w:rPr>
-              <w:t>Lighting of the model</w:t>
+              <w:t>Surface properties</w:t>
             </w:r>
           </w:p>
         </w:tc>
@@ -1843,7 +1977,13 @@
               <w:rPr>
                 <w:i/>
               </w:rPr>
-              <w:t>Ambient light</w:t>
+              <w:t>Colors (number of colors &gt; 1)</w:t>
+            </w:r>
+            <w:r>
+              <w:rPr>
+                <w:i/>
+              </w:rPr>
+              <w:t>: 2 colors (top and bottom parts of the house cubes)</w:t>
             </w:r>
           </w:p>
         </w:tc>
@@ -1882,7 +2022,7 @@
               <w:rPr>
                 <w:i/>
               </w:rPr>
-              <w:t>Directed light (not mentioned in the original table)</w:t>
+              <w:t>Reflection of the light</w:t>
             </w:r>
           </w:p>
         </w:tc>
@@ -1921,7 +2061,72 @@
               <w:rPr>
                 <w:i/>
               </w:rPr>
-              <w:t>Point light source</w:t>
+              <w:t>Textures: roof and ground snow textures</w:t>
+            </w:r>
+          </w:p>
+        </w:tc>
+        <w:tc>
+          <w:tcPr>
+            <w:tcW w:w="0" w:type="auto"/>
+            <w:vAlign w:val="center"/>
+          </w:tcPr>
+          <w:p>
+            <w:pPr>
+              <w:pStyle w:val="TableContents"/>
+            </w:pPr>
+            <w:r>
+              <w:t>2</w:t>
+            </w:r>
+          </w:p>
+        </w:tc>
+      </w:tr>
+      <w:tr>
+        <w:trPr>
+          <w:jc w:val="center"/>
+        </w:trPr>
+        <w:tc>
+          <w:tcPr>
+            <w:tcW w:w="0" w:type="auto"/>
+            <w:gridSpan w:val="2"/>
+            <w:vAlign w:val="center"/>
+          </w:tcPr>
+          <w:p>
+            <w:pPr>
+              <w:pStyle w:val="TableContents"/>
+            </w:pPr>
+            <w:r>
+              <w:t>Interactive control</w:t>
+            </w:r>
+          </w:p>
+        </w:tc>
+      </w:tr>
+      <w:tr>
+        <w:trPr>
+          <w:jc w:val="center"/>
+        </w:trPr>
+        <w:tc>
+          <w:tcPr>
+            <w:tcW w:w="0" w:type="auto"/>
+            <w:vAlign w:val="center"/>
+          </w:tcPr>
+          <w:p>
+            <w:pPr>
+              <w:pStyle w:val="TableContents"/>
+              <w:rPr>
+                <w:i/>
+              </w:rPr>
+            </w:pPr>
+            <w:r>
+              <w:rPr>
+                <w:i/>
+              </w:rPr>
+              <w:t>Changing projection</w:t>
+            </w:r>
+            <w:r>
+              <w:rPr>
+                <w:i/>
+              </w:rPr>
+              <w:t xml:space="preserve"> (see controls)</w:t>
             </w:r>
           </w:p>
         </w:tc>
@@ -1954,31 +2159,6 @@
             <w:pPr>
               <w:pStyle w:val="TableContents"/>
               <w:rPr>
-                <w:b/>
-              </w:rPr>
-            </w:pPr>
-            <w:r>
-              <w:rPr>
-                <w:b/>
-              </w:rPr>
-              <w:t>Surface properties</w:t>
-            </w:r>
-          </w:p>
-        </w:tc>
-      </w:tr>
-      <w:tr>
-        <w:trPr>
-          <w:jc w:val="center"/>
-        </w:trPr>
-        <w:tc>
-          <w:tcPr>
-            <w:tcW w:w="0" w:type="auto"/>
-            <w:vAlign w:val="center"/>
-          </w:tcPr>
-          <w:p>
-            <w:pPr>
-              <w:pStyle w:val="TableContents"/>
-              <w:rPr>
                 <w:i/>
               </w:rPr>
             </w:pPr>
@@ -1986,13 +2166,35 @@
               <w:rPr>
                 <w:i/>
               </w:rPr>
-              <w:t>Colors (number of colors &gt; 1)</w:t>
+              <w:t>Definition of the camera</w:t>
             </w:r>
             <w:r>
               <w:rPr>
                 <w:i/>
               </w:rPr>
-              <w:t>: 2 colors (top and bottom parts of the house cubes)</w:t>
+              <w:t xml:space="preserve"> (see controls)</w:t>
+            </w:r>
+          </w:p>
+        </w:tc>
+      </w:tr>
+      <w:tr>
+        <w:trPr>
+          <w:jc w:val="center"/>
+        </w:trPr>
+        <w:tc>
+          <w:tcPr>
+            <w:tcW w:w="0" w:type="auto"/>
+            <w:vAlign w:val="center"/>
+          </w:tcPr>
+          <w:p>
+            <w:pPr>
+              <w:pStyle w:val="TableContents"/>
+            </w:pPr>
+            <w:r>
+              <w:tab/>
+            </w:r>
+            <w:r>
+              <w:t>Location of the camera</w:t>
             </w:r>
           </w:p>
         </w:tc>
@@ -2023,6 +2225,81 @@
           <w:p>
             <w:pPr>
               <w:pStyle w:val="TableContents"/>
+            </w:pPr>
+            <w:r>
+              <w:tab/>
+            </w:r>
+            <w:r>
+              <w:t>Changing focus point</w:t>
+            </w:r>
+          </w:p>
+        </w:tc>
+        <w:tc>
+          <w:tcPr>
+            <w:tcW w:w="0" w:type="auto"/>
+            <w:vAlign w:val="center"/>
+          </w:tcPr>
+          <w:p>
+            <w:pPr>
+              <w:pStyle w:val="TableContents"/>
+            </w:pPr>
+            <w:r>
+              <w:t>1</w:t>
+            </w:r>
+          </w:p>
+        </w:tc>
+      </w:tr>
+      <w:tr>
+        <w:trPr>
+          <w:jc w:val="center"/>
+        </w:trPr>
+        <w:tc>
+          <w:tcPr>
+            <w:tcW w:w="0" w:type="auto"/>
+            <w:vAlign w:val="center"/>
+          </w:tcPr>
+          <w:p>
+            <w:pPr>
+              <w:pStyle w:val="TableContents"/>
+            </w:pPr>
+            <w:r>
+              <w:tab/>
+            </w:r>
+            <w:r>
+              <w:t>Optical properties of the camera</w:t>
+            </w:r>
+            <w:r>
+              <w:t>: zooming</w:t>
+            </w:r>
+          </w:p>
+        </w:tc>
+        <w:tc>
+          <w:tcPr>
+            <w:tcW w:w="0" w:type="auto"/>
+            <w:vAlign w:val="center"/>
+          </w:tcPr>
+          <w:p>
+            <w:pPr>
+              <w:pStyle w:val="TableContents"/>
+            </w:pPr>
+            <w:r>
+              <w:t>1</w:t>
+            </w:r>
+          </w:p>
+        </w:tc>
+      </w:tr>
+      <w:tr>
+        <w:trPr>
+          <w:jc w:val="center"/>
+        </w:trPr>
+        <w:tc>
+          <w:tcPr>
+            <w:tcW w:w="0" w:type="auto"/>
+            <w:vAlign w:val="center"/>
+          </w:tcPr>
+          <w:p>
+            <w:pPr>
+              <w:pStyle w:val="TableContents"/>
               <w:rPr>
                 <w:i/>
               </w:rPr>
@@ -2031,7 +2308,13 @@
               <w:rPr>
                 <w:i/>
               </w:rPr>
-              <w:t>Reflection of the light</w:t>
+              <w:t>Changing lighting</w:t>
+            </w:r>
+            <w:r>
+              <w:rPr>
+                <w:i/>
+              </w:rPr>
+              <w:t xml:space="preserve"> (see controls)</w:t>
             </w:r>
           </w:p>
         </w:tc>
@@ -2070,41 +2353,21 @@
               <w:rPr>
                 <w:i/>
               </w:rPr>
-              <w:t>Textures: roof and ground snow textures</w:t>
-            </w:r>
-          </w:p>
-        </w:tc>
-        <w:tc>
-          <w:tcPr>
-            <w:tcW w:w="0" w:type="auto"/>
-            <w:vAlign w:val="center"/>
-          </w:tcPr>
-          <w:p>
-            <w:pPr>
-              <w:pStyle w:val="TableContents"/>
-            </w:pPr>
-            <w:r>
-              <w:t>2</w:t>
-            </w:r>
-          </w:p>
-        </w:tc>
-      </w:tr>
-      <w:tr>
-        <w:trPr>
-          <w:jc w:val="center"/>
-        </w:trPr>
-        <w:tc>
-          <w:tcPr>
-            <w:tcW w:w="0" w:type="auto"/>
-            <w:gridSpan w:val="2"/>
-            <w:vAlign w:val="center"/>
-          </w:tcPr>
-          <w:p>
-            <w:pPr>
-              <w:pStyle w:val="TableContents"/>
-            </w:pPr>
-            <w:r>
-              <w:t>Interactive control</w:t>
+              <w:t>Reading data from a file: reading bmp texture files</w:t>
+            </w:r>
+          </w:p>
+        </w:tc>
+        <w:tc>
+          <w:tcPr>
+            <w:tcW w:w="0" w:type="auto"/>
+            <w:vAlign w:val="center"/>
+          </w:tcPr>
+          <w:p>
+            <w:pPr>
+              <w:pStyle w:val="TableContents"/>
+            </w:pPr>
+            <w:r>
+              <w:t>1</w:t>
             </w:r>
           </w:p>
         </w:tc>
@@ -2129,294 +2392,13 @@
               <w:rPr>
                 <w:i/>
               </w:rPr>
-              <w:t>Changing projection</w:t>
+              <w:t>Some other interactive property: changing of the ground texture (</w:t>
             </w:r>
             <w:r>
               <w:rPr>
                 <w:i/>
               </w:rPr>
-              <w:t xml:space="preserve"> (see controls)</w:t>
-            </w:r>
-          </w:p>
-        </w:tc>
-        <w:tc>
-          <w:tcPr>
-            <w:tcW w:w="0" w:type="auto"/>
-            <w:vAlign w:val="center"/>
-          </w:tcPr>
-          <w:p>
-            <w:pPr>
-              <w:pStyle w:val="TableContents"/>
-            </w:pPr>
-            <w:r>
-              <w:t>1</w:t>
-            </w:r>
-          </w:p>
-        </w:tc>
-      </w:tr>
-      <w:tr>
-        <w:trPr>
-          <w:jc w:val="center"/>
-        </w:trPr>
-        <w:tc>
-          <w:tcPr>
-            <w:tcW w:w="0" w:type="auto"/>
-            <w:gridSpan w:val="2"/>
-            <w:vAlign w:val="center"/>
-          </w:tcPr>
-          <w:p>
-            <w:pPr>
-              <w:pStyle w:val="TableContents"/>
-              <w:rPr>
-                <w:i/>
-              </w:rPr>
-            </w:pPr>
-            <w:r>
-              <w:rPr>
-                <w:i/>
-              </w:rPr>
-              <w:t>Definition of the camera</w:t>
-            </w:r>
-            <w:r>
-              <w:rPr>
-                <w:i/>
-              </w:rPr>
-              <w:t xml:space="preserve"> (see controls)</w:t>
-            </w:r>
-          </w:p>
-        </w:tc>
-      </w:tr>
-      <w:tr>
-        <w:trPr>
-          <w:jc w:val="center"/>
-        </w:trPr>
-        <w:tc>
-          <w:tcPr>
-            <w:tcW w:w="0" w:type="auto"/>
-            <w:vAlign w:val="center"/>
-          </w:tcPr>
-          <w:p>
-            <w:pPr>
-              <w:pStyle w:val="TableContents"/>
-            </w:pPr>
-            <w:r>
-              <w:tab/>
-            </w:r>
-            <w:r>
-              <w:t>Location of the camera</w:t>
-            </w:r>
-          </w:p>
-        </w:tc>
-        <w:tc>
-          <w:tcPr>
-            <w:tcW w:w="0" w:type="auto"/>
-            <w:vAlign w:val="center"/>
-          </w:tcPr>
-          <w:p>
-            <w:pPr>
-              <w:pStyle w:val="TableContents"/>
-            </w:pPr>
-            <w:r>
-              <w:t>1</w:t>
-            </w:r>
-          </w:p>
-        </w:tc>
-      </w:tr>
-      <w:tr>
-        <w:trPr>
-          <w:jc w:val="center"/>
-        </w:trPr>
-        <w:tc>
-          <w:tcPr>
-            <w:tcW w:w="0" w:type="auto"/>
-            <w:vAlign w:val="center"/>
-          </w:tcPr>
-          <w:p>
-            <w:pPr>
-              <w:pStyle w:val="TableContents"/>
-            </w:pPr>
-            <w:r>
-              <w:tab/>
-            </w:r>
-            <w:r>
-              <w:t>Changing focus point</w:t>
-            </w:r>
-          </w:p>
-        </w:tc>
-        <w:tc>
-          <w:tcPr>
-            <w:tcW w:w="0" w:type="auto"/>
-            <w:vAlign w:val="center"/>
-          </w:tcPr>
-          <w:p>
-            <w:pPr>
-              <w:pStyle w:val="TableContents"/>
-            </w:pPr>
-            <w:r>
-              <w:t>1</w:t>
-            </w:r>
-          </w:p>
-        </w:tc>
-      </w:tr>
-      <w:tr>
-        <w:trPr>
-          <w:jc w:val="center"/>
-        </w:trPr>
-        <w:tc>
-          <w:tcPr>
-            <w:tcW w:w="0" w:type="auto"/>
-            <w:vAlign w:val="center"/>
-          </w:tcPr>
-          <w:p>
-            <w:pPr>
-              <w:pStyle w:val="TableContents"/>
-            </w:pPr>
-            <w:r>
-              <w:tab/>
-            </w:r>
-            <w:r>
-              <w:t>Optical properties of the camera</w:t>
-            </w:r>
-            <w:r>
-              <w:t>: zooming</w:t>
-            </w:r>
-          </w:p>
-        </w:tc>
-        <w:tc>
-          <w:tcPr>
-            <w:tcW w:w="0" w:type="auto"/>
-            <w:vAlign w:val="center"/>
-          </w:tcPr>
-          <w:p>
-            <w:pPr>
-              <w:pStyle w:val="TableContents"/>
-            </w:pPr>
-            <w:r>
-              <w:t>1</w:t>
-            </w:r>
-          </w:p>
-        </w:tc>
-      </w:tr>
-      <w:tr>
-        <w:trPr>
-          <w:jc w:val="center"/>
-        </w:trPr>
-        <w:tc>
-          <w:tcPr>
-            <w:tcW w:w="0" w:type="auto"/>
-            <w:vAlign w:val="center"/>
-          </w:tcPr>
-          <w:p>
-            <w:pPr>
-              <w:pStyle w:val="TableContents"/>
-              <w:rPr>
-                <w:i/>
-              </w:rPr>
-            </w:pPr>
-            <w:r>
-              <w:rPr>
-                <w:i/>
-              </w:rPr>
-              <w:t>Changing lighting</w:t>
-            </w:r>
-            <w:r>
-              <w:rPr>
-                <w:i/>
-              </w:rPr>
-              <w:t xml:space="preserve"> (see controls)</w:t>
-            </w:r>
-          </w:p>
-        </w:tc>
-        <w:tc>
-          <w:tcPr>
-            <w:tcW w:w="0" w:type="auto"/>
-            <w:vAlign w:val="center"/>
-          </w:tcPr>
-          <w:p>
-            <w:pPr>
-              <w:pStyle w:val="TableContents"/>
-            </w:pPr>
-            <w:r>
-              <w:t>1</w:t>
-            </w:r>
-          </w:p>
-        </w:tc>
-      </w:tr>
-      <w:tr>
-        <w:trPr>
-          <w:jc w:val="center"/>
-        </w:trPr>
-        <w:tc>
-          <w:tcPr>
-            <w:tcW w:w="0" w:type="auto"/>
-            <w:vAlign w:val="center"/>
-          </w:tcPr>
-          <w:p>
-            <w:pPr>
-              <w:pStyle w:val="TableContents"/>
-              <w:rPr>
-                <w:i/>
-              </w:rPr>
-            </w:pPr>
-            <w:r>
-              <w:rPr>
-                <w:i/>
-              </w:rPr>
-              <w:t>Reading data from a file: reading bmp texture files</w:t>
-            </w:r>
-          </w:p>
-        </w:tc>
-        <w:tc>
-          <w:tcPr>
-            <w:tcW w:w="0" w:type="auto"/>
-            <w:vAlign w:val="center"/>
-          </w:tcPr>
-          <w:p>
-            <w:pPr>
-              <w:pStyle w:val="TableContents"/>
-            </w:pPr>
-            <w:r>
-              <w:t>1</w:t>
-            </w:r>
-          </w:p>
-        </w:tc>
-      </w:tr>
-      <w:tr>
-        <w:trPr>
-          <w:jc w:val="center"/>
-        </w:trPr>
-        <w:tc>
-          <w:tcPr>
-            <w:tcW w:w="0" w:type="auto"/>
-            <w:vAlign w:val="center"/>
-          </w:tcPr>
-          <w:p>
-            <w:pPr>
-              <w:pStyle w:val="TableContents"/>
-              <w:rPr>
-                <w:i/>
-              </w:rPr>
-            </w:pPr>
-            <w:r>
-              <w:rPr>
-                <w:i/>
-              </w:rPr>
-              <w:t>Some other interactive property: changing of the ground texture (</w:t>
-            </w:r>
-            <w:commentRangeStart w:id="5"/>
-            <w:r>
-              <w:rPr>
-                <w:i/>
-              </w:rPr>
-              <w:t>see controls</w:t>
-            </w:r>
-            <w:commentRangeEnd w:id="5"/>
-            <w:r>
-              <w:rPr>
-                <w:rStyle w:val="af6"/>
-                <w:lang w:eastAsia="fi-FI"/>
-              </w:rPr>
-              <w:commentReference w:id="5"/>
+              <w:t>change with 7, 8, 9</w:t>
             </w:r>
             <w:r>
               <w:rPr>
@@ -2677,6 +2659,103 @@
         <w:pStyle w:val="2"/>
       </w:pPr>
       <w:r>
+        <w:t>General Description</w:t>
+      </w:r>
+    </w:p>
+    <w:p>
+      <w:r>
+        <w:t xml:space="preserve">The motivation for the scene is the </w:t>
+      </w:r>
+      <w:r>
+        <w:t>room lit with moonlight</w:t>
+      </w:r>
+      <w:r>
+        <w:t>.</w:t>
+      </w:r>
+    </w:p>
+    <w:p>
+      <w:pPr>
+        <w:pStyle w:val="2"/>
+      </w:pPr>
+      <w:r>
+        <w:t>Program Execution</w:t>
+      </w:r>
+    </w:p>
+    <w:p>
+      <w:r>
+        <w:t>Only standard components are required for running the program.</w:t>
+      </w:r>
+    </w:p>
+    <w:p>
+      <w:r>
+        <w:t>Compilation Command (on Linux):</w:t>
+      </w:r>
+    </w:p>
+    <w:p>
+      <w:pPr>
+        <w:ind w:firstLine="1304"/>
+        <w:rPr>
+          <w:rFonts w:ascii="Consolas" w:hAnsi="Consolas" w:cs="Consolas"/>
+          <w:sz w:val="18"/>
+          <w:szCs w:val="18"/>
+        </w:rPr>
+      </w:pPr>
+      <w:r>
+        <w:rPr>
+          <w:rFonts w:ascii="Consolas" w:hAnsi="Consolas" w:cs="Consolas"/>
+          <w:sz w:val="18"/>
+          <w:szCs w:val="18"/>
+        </w:rPr>
+        <w:t xml:space="preserve">povray </w:t>
+      </w:r>
+      <w:r>
+        <w:rPr>
+          <w:rFonts w:ascii="Consolas" w:hAnsi="Consolas" w:cs="Consolas"/>
+          <w:sz w:val="18"/>
+          <w:szCs w:val="18"/>
+        </w:rPr>
+        <w:t>assignment</w:t>
+      </w:r>
+      <w:r>
+        <w:rPr>
+          <w:rFonts w:ascii="Consolas" w:hAnsi="Consolas" w:cs="Consolas"/>
+          <w:sz w:val="18"/>
+          <w:szCs w:val="18"/>
+        </w:rPr>
+        <w:t>.ini +Q9 +W</w:t>
+      </w:r>
+      <w:r>
+        <w:rPr>
+          <w:rFonts w:ascii="Consolas" w:hAnsi="Consolas" w:cs="Consolas"/>
+          <w:sz w:val="18"/>
+          <w:szCs w:val="18"/>
+        </w:rPr>
+        <w:t>1000 +H8</w:t>
+      </w:r>
+      <w:r>
+        <w:rPr>
+          <w:rFonts w:ascii="Consolas" w:hAnsi="Consolas" w:cs="Consolas"/>
+          <w:sz w:val="18"/>
+          <w:szCs w:val="18"/>
+        </w:rPr>
+        <w:t>00</w:t>
+      </w:r>
+    </w:p>
+    <w:p>
+      <w:r>
+        <w:t>No initial information is required to run the program, just its execution.</w:t>
+      </w:r>
+    </w:p>
+    <w:p>
+      <w:r>
+        <w:t>No special steps are required after the program finishes.</w:t>
+      </w:r>
+    </w:p>
+    <w:p>
+      <w:pPr>
+        <w:pStyle w:val="2"/>
+      </w:pPr>
+      <w:r>
         <w:t>Implemented Items</w:t>
       </w:r>
     </w:p>
@@ -2713,7 +2792,7 @@
       <w:pPr>
         <w:pStyle w:val="a6"/>
       </w:pPr>
-      <w:bookmarkStart w:id="6" w:name="_Ref442030121"/>
+      <w:bookmarkStart w:id="4" w:name="_Ref442030121"/>
       <w:r>
         <w:t xml:space="preserve">Table </w:t>
       </w:r>
@@ -2735,7 +2814,7 @@
       <w:r>
         <w:fldChar w:fldCharType="end"/>
       </w:r>
-      <w:bookmarkEnd w:id="6"/>
+      <w:bookmarkEnd w:id="4"/>
       <w:r>
         <w:t>. Items implemented in the</w:t>
       </w:r>
@@ -2754,7 +2833,7 @@
         <w:tblLook w:val="04A0" w:firstRow="1" w:lastRow="0" w:firstColumn="1" w:lastColumn="0" w:noHBand="0" w:noVBand="1"/>
       </w:tblPr>
       <w:tblGrid>
-        <w:gridCol w:w="3413"/>
+        <w:gridCol w:w="4648"/>
         <w:gridCol w:w="788"/>
       </w:tblGrid>
       <w:tr>
@@ -2894,7 +2973,7 @@
               <w:t xml:space="preserve">: </w:t>
             </w:r>
             <w:r>
-              <w:t>3</w:t>
+              <w:t>5</w:t>
             </w:r>
           </w:p>
           <w:p>
@@ -2933,18 +3012,42 @@
               <w:t>Flashlight</w:t>
             </w:r>
           </w:p>
-        </w:tc>
-        <w:tc>
-          <w:tcPr>
-            <w:tcW w:w="0" w:type="auto"/>
-            <w:vAlign w:val="center"/>
-          </w:tcPr>
-          <w:p>
-            <w:pPr>
-              <w:pStyle w:val="TableContents"/>
-            </w:pPr>
-            <w:r>
-              <w:t>0</w:t>
+          <w:p>
+            <w:pPr>
+              <w:pStyle w:val="TableContents"/>
+              <w:numPr>
+                <w:ilvl w:val="0"/>
+                <w:numId w:val="2"/>
+              </w:numPr>
+            </w:pPr>
+            <w:r>
+              <w:t>Laptop</w:t>
+            </w:r>
+          </w:p>
+          <w:p>
+            <w:pPr>
+              <w:pStyle w:val="TableContents"/>
+              <w:numPr>
+                <w:ilvl w:val="0"/>
+                <w:numId w:val="2"/>
+              </w:numPr>
+            </w:pPr>
+            <w:r>
+              <w:t>Picture on the wall</w:t>
+            </w:r>
+          </w:p>
+        </w:tc>
+        <w:tc>
+          <w:tcPr>
+            <w:tcW w:w="0" w:type="auto"/>
+            <w:vAlign w:val="center"/>
+          </w:tcPr>
+          <w:p>
+            <w:pPr>
+              <w:pStyle w:val="TableContents"/>
+            </w:pPr>
+            <w:r>
+              <w:t>1</w:t>
             </w:r>
           </w:p>
         </w:tc>
@@ -3090,6 +3193,7 @@
               <w:pStyle w:val="TableContents"/>
             </w:pPr>
             <w:r>
+              <w:lastRenderedPageBreak/>
               <w:t>P</w:t>
             </w:r>
             <w:r>
@@ -3124,6 +3228,9 @@
           <w:p>
             <w:pPr>
               <w:pStyle w:val="TableContents"/>
+              <w:rPr>
+                <w:lang w:val="ru-RU"/>
+              </w:rPr>
             </w:pPr>
             <w:r>
               <w:t>Spot light</w:t>
@@ -3131,8 +3238,6 @@
             <w:r>
               <w:t xml:space="preserve"> (flashlight)</w:t>
             </w:r>
-            <w:bookmarkStart w:id="7" w:name="_GoBack"/>
-            <w:bookmarkEnd w:id="7"/>
           </w:p>
         </w:tc>
         <w:tc>
@@ -3157,6 +3262,39 @@
         <w:tc>
           <w:tcPr>
             <w:tcW w:w="0" w:type="auto"/>
+            <w:vAlign w:val="center"/>
+          </w:tcPr>
+          <w:p>
+            <w:pPr>
+              <w:pStyle w:val="TableContents"/>
+            </w:pPr>
+            <w:r>
+              <w:t>Area light (laptop screen)</w:t>
+            </w:r>
+          </w:p>
+        </w:tc>
+        <w:tc>
+          <w:tcPr>
+            <w:tcW w:w="0" w:type="auto"/>
+            <w:vAlign w:val="center"/>
+          </w:tcPr>
+          <w:p>
+            <w:pPr>
+              <w:pStyle w:val="TableContents"/>
+            </w:pPr>
+            <w:r>
+              <w:t>1</w:t>
+            </w:r>
+          </w:p>
+        </w:tc>
+      </w:tr>
+      <w:tr>
+        <w:trPr>
+          <w:jc w:val="center"/>
+        </w:trPr>
+        <w:tc>
+          <w:tcPr>
+            <w:tcW w:w="0" w:type="auto"/>
             <w:gridSpan w:val="2"/>
             <w:vAlign w:val="center"/>
           </w:tcPr>
@@ -3192,6 +3330,9 @@
             <w:r>
               <w:t>Predefined textures</w:t>
             </w:r>
+            <w:r>
+              <w:t xml:space="preserve"> (table)</w:t>
+            </w:r>
           </w:p>
         </w:tc>
         <w:tc>
@@ -3221,6 +3362,231 @@
           <w:p>
             <w:pPr>
               <w:pStyle w:val="TableContents"/>
+            </w:pPr>
+            <w:r>
+              <w:t>Image mapping (laptop screen)</w:t>
+            </w:r>
+          </w:p>
+        </w:tc>
+        <w:tc>
+          <w:tcPr>
+            <w:tcW w:w="0" w:type="auto"/>
+            <w:vAlign w:val="center"/>
+          </w:tcPr>
+          <w:p>
+            <w:pPr>
+              <w:pStyle w:val="TableContents"/>
+            </w:pPr>
+            <w:r>
+              <w:t>1</w:t>
+            </w:r>
+          </w:p>
+        </w:tc>
+      </w:tr>
+      <w:tr>
+        <w:trPr>
+          <w:jc w:val="center"/>
+        </w:trPr>
+        <w:tc>
+          <w:tcPr>
+            <w:tcW w:w="0" w:type="auto"/>
+            <w:vAlign w:val="center"/>
+          </w:tcPr>
+          <w:p>
+            <w:pPr>
+              <w:pStyle w:val="TableContents"/>
+            </w:pPr>
+            <w:r>
+              <w:t>Bump mapping (picture on the wall)</w:t>
+            </w:r>
+          </w:p>
+        </w:tc>
+        <w:tc>
+          <w:tcPr>
+            <w:tcW w:w="0" w:type="auto"/>
+            <w:vAlign w:val="center"/>
+          </w:tcPr>
+          <w:p>
+            <w:pPr>
+              <w:pStyle w:val="TableContents"/>
+            </w:pPr>
+            <w:r>
+              <w:t>1</w:t>
+            </w:r>
+          </w:p>
+        </w:tc>
+      </w:tr>
+      <w:tr>
+        <w:trPr>
+          <w:jc w:val="center"/>
+        </w:trPr>
+        <w:tc>
+          <w:tcPr>
+            <w:tcW w:w="0" w:type="auto"/>
+            <w:gridSpan w:val="2"/>
+            <w:vAlign w:val="center"/>
+          </w:tcPr>
+          <w:p>
+            <w:pPr>
+              <w:pStyle w:val="TableContents"/>
+              <w:rPr>
+                <w:b/>
+              </w:rPr>
+            </w:pPr>
+            <w:r>
+              <w:rPr>
+                <w:b/>
+              </w:rPr>
+              <w:t>Algorithms</w:t>
+            </w:r>
+          </w:p>
+        </w:tc>
+      </w:tr>
+      <w:tr>
+        <w:trPr>
+          <w:jc w:val="center"/>
+        </w:trPr>
+        <w:tc>
+          <w:tcPr>
+            <w:tcW w:w="0" w:type="auto"/>
+            <w:vAlign w:val="center"/>
+          </w:tcPr>
+          <w:p>
+            <w:pPr>
+              <w:pStyle w:val="TableContents"/>
+            </w:pPr>
+            <w:r>
+              <w:t>Animation with time functions (moving flashlight)</w:t>
+            </w:r>
+          </w:p>
+        </w:tc>
+        <w:tc>
+          <w:tcPr>
+            <w:tcW w:w="0" w:type="auto"/>
+            <w:vAlign w:val="center"/>
+          </w:tcPr>
+          <w:p>
+            <w:pPr>
+              <w:pStyle w:val="TableContents"/>
+            </w:pPr>
+            <w:r>
+              <w:t>1</w:t>
+            </w:r>
+          </w:p>
+        </w:tc>
+      </w:tr>
+      <w:tr>
+        <w:trPr>
+          <w:jc w:val="center"/>
+        </w:trPr>
+        <w:tc>
+          <w:tcPr>
+            <w:tcW w:w="0" w:type="auto"/>
+            <w:gridSpan w:val="2"/>
+            <w:vAlign w:val="center"/>
+          </w:tcPr>
+          <w:p>
+            <w:pPr>
+              <w:pStyle w:val="TableContents"/>
+              <w:rPr>
+                <w:b/>
+              </w:rPr>
+            </w:pPr>
+            <w:r>
+              <w:rPr>
+                <w:b/>
+              </w:rPr>
+              <w:t>Some other program feature</w:t>
+            </w:r>
+          </w:p>
+        </w:tc>
+      </w:tr>
+      <w:tr>
+        <w:trPr>
+          <w:jc w:val="center"/>
+        </w:trPr>
+        <w:tc>
+          <w:tcPr>
+            <w:tcW w:w="0" w:type="auto"/>
+            <w:vAlign w:val="center"/>
+          </w:tcPr>
+          <w:p>
+            <w:pPr>
+              <w:pStyle w:val="TableContents"/>
+            </w:pPr>
+            <w:r>
+              <w:t xml:space="preserve">Extensive usage of </w:t>
+            </w:r>
+            <w:r>
+              <w:rPr>
+                <w:lang w:val="en"/>
+              </w:rPr>
+              <w:t>Constructive Solid Geometry</w:t>
+            </w:r>
+          </w:p>
+        </w:tc>
+        <w:tc>
+          <w:tcPr>
+            <w:tcW w:w="0" w:type="auto"/>
+            <w:vAlign w:val="center"/>
+          </w:tcPr>
+          <w:p>
+            <w:pPr>
+              <w:pStyle w:val="TableContents"/>
+            </w:pPr>
+            <w:r>
+              <w:t>1</w:t>
+            </w:r>
+          </w:p>
+        </w:tc>
+      </w:tr>
+      <w:tr>
+        <w:trPr>
+          <w:jc w:val="center"/>
+        </w:trPr>
+        <w:tc>
+          <w:tcPr>
+            <w:tcW w:w="0" w:type="auto"/>
+            <w:vAlign w:val="center"/>
+          </w:tcPr>
+          <w:p>
+            <w:pPr>
+              <w:pStyle w:val="TableContents"/>
+            </w:pPr>
+            <w:bookmarkStart w:id="5" w:name="_GoBack"/>
+            <w:r>
+              <w:t>Object complexity</w:t>
+            </w:r>
+            <w:bookmarkEnd w:id="5"/>
+          </w:p>
+        </w:tc>
+        <w:tc>
+          <w:tcPr>
+            <w:tcW w:w="0" w:type="auto"/>
+            <w:vAlign w:val="center"/>
+          </w:tcPr>
+          <w:p>
+            <w:pPr>
+              <w:pStyle w:val="TableContents"/>
+            </w:pPr>
+            <w:r>
+              <w:t>1</w:t>
+            </w:r>
+          </w:p>
+        </w:tc>
+      </w:tr>
+      <w:tr>
+        <w:trPr>
+          <w:jc w:val="center"/>
+        </w:trPr>
+        <w:tc>
+          <w:tcPr>
+            <w:tcW w:w="0" w:type="auto"/>
+            <w:vAlign w:val="center"/>
+          </w:tcPr>
+          <w:p>
+            <w:pPr>
+              <w:pStyle w:val="TableContents"/>
               <w:rPr>
                 <w:b/>
               </w:rPr>
@@ -3249,7 +3615,7 @@
               <w:rPr>
                 <w:b/>
               </w:rPr>
-              <w:t>6</w:t>
+              <w:t>13</w:t>
             </w:r>
           </w:p>
         </w:tc>
@@ -3272,56 +3638,6 @@
     </w:sectPr>
   </w:body>
 </w:document>
-</file>
-
-<file path=word/comments.xml><?xml version="1.0" encoding="utf-8"?>
-<w:comments xmlns:wpc="http://schemas.microsoft.com/office/word/2010/wordprocessingCanvas" xmlns:mc="http://schemas.openxmlformats.org/markup-compatibility/2006" xmlns:o="urn:schemas-microsoft-com:office:office" xmlns:r="http://schemas.openxmlformats.org/officeDocument/2006/relationships" xmlns:m="http://schemas.openxmlformats.org/officeDocument/2006/math" xmlns:v="urn:schemas-microsoft-com:vml" xmlns:wp14="http://schemas.microsoft.com/office/word/2010/wordprocessingDrawing" xmlns:wp="http://schemas.openxmlformats.org/drawingml/2006/wordprocessingDrawing" xmlns:w10="urn:schemas-microsoft-com:office:word" xmlns:w="http://schemas.openxmlformats.org/wordprocessingml/2006/main" xmlns:w14="http://schemas.microsoft.com/office/word/2010/wordml" xmlns:w15="http://schemas.microsoft.com/office/word/2012/wordml" xmlns:wpg="http://schemas.microsoft.com/office/word/2010/wordprocessingGroup" xmlns:wpi="http://schemas.microsoft.com/office/word/2010/wordprocessingInk" xmlns:wne="http://schemas.microsoft.com/office/word/2006/wordml" xmlns:wps="http://schemas.microsoft.com/office/word/2010/wordprocessingShape" mc:Ignorable="w14 w15 wp14">
-  <w:comment w:id="0" w:author="Iakov Lushin" w:date="2016-01-29T17:26:00Z" w:initials="IL">
-    <w:p>
-      <w:pPr>
-        <w:pStyle w:val="af7"/>
-        <w:rPr>
-          <w:u w:val="single"/>
-        </w:rPr>
-      </w:pPr>
-      <w:r>
-        <w:rPr>
-          <w:rStyle w:val="af6"/>
-        </w:rPr>
-        <w:annotationRef/>
-      </w:r>
-      <w:r>
-        <w:rPr>
-          <w:u w:val="single"/>
-        </w:rPr>
-        <w:t>Update compilation command.</w:t>
-      </w:r>
-    </w:p>
-  </w:comment>
-  <w:comment w:id="5" w:author="Iakov Lushin" w:date="2016-01-29T17:15:00Z" w:initials="IL">
-    <w:p>
-      <w:pPr>
-        <w:pStyle w:val="af7"/>
-      </w:pPr>
-      <w:r>
-        <w:rPr>
-          <w:rStyle w:val="af6"/>
-        </w:rPr>
-        <w:annotationRef/>
-      </w:r>
-      <w:r>
-        <w:t>Add controls for the texture selection.</w:t>
-      </w:r>
-    </w:p>
-  </w:comment>
-</w:comments>
-</file>
-
-<file path=word/commentsExtended.xml><?xml version="1.0" encoding="utf-8"?>
-<w15:commentsEx xmlns:wpc="http://schemas.microsoft.com/office/word/2010/wordprocessingCanvas" xmlns:mc="http://schemas.openxmlformats.org/markup-compatibility/2006" xmlns:o="urn:schemas-microsoft-com:office:office" xmlns:r="http://schemas.openxmlformats.org/officeDocument/2006/relationships" xmlns:m="http://schemas.openxmlformats.org/officeDocument/2006/math" xmlns:v="urn:schemas-microsoft-com:vml" xmlns:wp14="http://schemas.microsoft.com/office/word/2010/wordprocessingDrawing" xmlns:wp="http://schemas.openxmlformats.org/drawingml/2006/wordprocessingDrawing" xmlns:w10="urn:schemas-microsoft-com:office:word" xmlns:w="http://schemas.openxmlformats.org/wordprocessingml/2006/main" xmlns:w14="http://schemas.microsoft.com/office/word/2010/wordml" xmlns:w15="http://schemas.microsoft.com/office/word/2012/wordml" xmlns:wpg="http://schemas.microsoft.com/office/word/2010/wordprocessingGroup" xmlns:wpi="http://schemas.microsoft.com/office/word/2010/wordprocessingInk" xmlns:wne="http://schemas.microsoft.com/office/word/2006/wordml" xmlns:wps="http://schemas.microsoft.com/office/word/2010/wordprocessingShape" mc:Ignorable="w14 w15 wp14">
-  <w15:commentEx w15:paraId="3946E52A" w15:done="0"/>
-  <w15:commentEx w15:paraId="074DF7D5" w15:done="0"/>
-</w15:commentsEx>
 </file>
 
 <file path=word/numbering.xml><?xml version="1.0" encoding="utf-8"?>
@@ -3559,14 +3875,6 @@
     <w:abstractNumId w:val="1"/>
   </w:num>
 </w:numbering>
-</file>
-
-<file path=word/people.xml><?xml version="1.0" encoding="utf-8"?>
-<w15:people xmlns:wpc="http://schemas.microsoft.com/office/word/2010/wordprocessingCanvas" xmlns:mc="http://schemas.openxmlformats.org/markup-compatibility/2006" xmlns:o="urn:schemas-microsoft-com:office:office" xmlns:r="http://schemas.openxmlformats.org/officeDocument/2006/relationships" xmlns:m="http://schemas.openxmlformats.org/officeDocument/2006/math" xmlns:v="urn:schemas-microsoft-com:vml" xmlns:wp14="http://schemas.microsoft.com/office/word/2010/wordprocessingDrawing" xmlns:wp="http://schemas.openxmlformats.org/drawingml/2006/wordprocessingDrawing" xmlns:w10="urn:schemas-microsoft-com:office:word" xmlns:w="http://schemas.openxmlformats.org/wordprocessingml/2006/main" xmlns:w14="http://schemas.microsoft.com/office/word/2010/wordml" xmlns:w15="http://schemas.microsoft.com/office/word/2012/wordml" xmlns:wpg="http://schemas.microsoft.com/office/word/2010/wordprocessingGroup" xmlns:wpi="http://schemas.microsoft.com/office/word/2010/wordprocessingInk" xmlns:wne="http://schemas.microsoft.com/office/word/2006/wordml" xmlns:wps="http://schemas.microsoft.com/office/word/2010/wordprocessingShape" mc:Ignorable="w14 w15 wp14">
-  <w15:person w15:author="Iakov Lushin">
-    <w15:presenceInfo w15:providerId="AD" w15:userId="S-1-5-21-1179791028-1531104403-1478776563-95256"/>
-  </w15:person>
-</w15:people>
 </file>
 
 <file path=word/styles.xml><?xml version="1.0" encoding="utf-8"?>
@@ -5088,7 +5396,7 @@
 </file>
 
 <file path=customXml/itemProps2.xml><?xml version="1.0" encoding="utf-8"?>
-<ds:datastoreItem xmlns:ds="http://schemas.openxmlformats.org/officeDocument/2006/customXml" ds:itemID="{FCF7AC89-377B-4AA9-B2A3-B55357132EA3}">
+<ds:datastoreItem xmlns:ds="http://schemas.openxmlformats.org/officeDocument/2006/customXml" ds:itemID="{6F474259-5DA8-45D0-A949-738544E78F90}">
   <ds:schemaRefs>
     <ds:schemaRef ds:uri="http://schemas.openxmlformats.org/officeDocument/2006/bibliography"/>
   </ds:schemaRefs>

</xml_diff>